<commit_message>
Rajout de l'algorithme et du code du scanner, petite modification dans les pistes de recherches
</commit_message>
<xml_diff>
--- a/Spécification/pistes_de_recherches/pisteRecherche.docx
+++ b/Spécification/pistes_de_recherches/pisteRecherche.docx
@@ -974,6 +974,7 @@
     </w:p>
     <w:p>
       <w:pPr>
+        <w:jc w:val="center"/>
         <w:rPr>
           <w:rFonts w:ascii="Calibri" w:eastAsia="Calibri" w:hAnsi="Calibri" w:cs="Calibri"/>
           <w:sz w:val="26"/>
@@ -988,9 +989,9 @@
           <w:szCs w:val="26"/>
         </w:rPr>
         <w:drawing>
-          <wp:inline distT="0" distB="0" distL="0" distR="0" wp14:anchorId="6D70DFC6" wp14:editId="3BFA3565">
-            <wp:extent cx="5733415" cy="2011680"/>
-            <wp:effectExtent l="0" t="0" r="0" b="0"/>
+          <wp:inline distT="0" distB="0" distL="0" distR="0" wp14:anchorId="6D70DFC6" wp14:editId="1E5DB3CB">
+            <wp:extent cx="4158043" cy="1458930"/>
+            <wp:effectExtent l="0" t="0" r="0" b="1905"/>
             <wp:docPr id="6" name="Picture 6" descr="Text&#10;&#10;Description automatically generated"/>
             <wp:cNvGraphicFramePr>
               <a:graphicFrameLocks xmlns:a="http://schemas.openxmlformats.org/drawingml/2006/main" noChangeAspect="1"/>
@@ -1017,7 +1018,7 @@
                   <pic:spPr>
                     <a:xfrm>
                       <a:off x="0" y="0"/>
-                      <a:ext cx="5733415" cy="2011680"/>
+                      <a:ext cx="4203355" cy="1474829"/>
                     </a:xfrm>
                     <a:prstGeom prst="rect">
                       <a:avLst/>
@@ -1125,6 +1126,24 @@
           <w:sz w:val="26"/>
           <w:szCs w:val="26"/>
         </w:rPr>
+        <w:t>codeJavascript</w:t>
+      </w:r>
+      <w:proofErr w:type="spellEnd"/>
+      <w:r>
+        <w:rPr>
+          <w:rFonts w:ascii="Calibri" w:eastAsia="Calibri" w:hAnsi="Calibri" w:cs="Calibri"/>
+          <w:sz w:val="26"/>
+          <w:szCs w:val="26"/>
+        </w:rPr>
+        <w:t>/</w:t>
+      </w:r>
+      <w:proofErr w:type="spellStart"/>
+      <w:r>
+        <w:rPr>
+          <w:rFonts w:ascii="Calibri" w:eastAsia="Calibri" w:hAnsi="Calibri" w:cs="Calibri"/>
+          <w:sz w:val="26"/>
+          <w:szCs w:val="26"/>
+        </w:rPr>
         <w:t>convertionUnicode</w:t>
       </w:r>
       <w:proofErr w:type="spellEnd"/>
@@ -1194,7 +1213,15 @@
           <w:sz w:val="26"/>
           <w:szCs w:val="26"/>
         </w:rPr>
-        <w:t xml:space="preserve"> : il comprend beaucoup trop de caractère et n’est pas optimisé à notre exemple.  </w:t>
+        <w:t xml:space="preserve"> : il comprend beaucoup trop de caractère et n’est pas optimisé à notre exemple. </w:t>
+      </w:r>
+      <w:r>
+        <w:rPr>
+          <w:rFonts w:ascii="Calibri" w:eastAsia="Calibri" w:hAnsi="Calibri" w:cs="Calibri"/>
+          <w:sz w:val="26"/>
+          <w:szCs w:val="26"/>
+        </w:rPr>
+        <w:t>Et il y a des barre nulle (invisible) qui rendra plus compliqué l’analyse d’image.</w:t>
       </w:r>
     </w:p>
     <w:p>
@@ -1457,13 +1484,39 @@
           <w:szCs w:val="26"/>
         </w:rPr>
       </w:pPr>
-      <w:r>
-        <w:rPr>
-          <w:rFonts w:ascii="Calibri" w:eastAsia="Calibri" w:hAnsi="Calibri" w:cs="Calibri"/>
-          <w:sz w:val="26"/>
-          <w:szCs w:val="26"/>
-        </w:rPr>
-        <w:t>Table d’encodage :</w:t>
+      <w:proofErr w:type="gramStart"/>
+      <w:r>
+        <w:rPr>
+          <w:rFonts w:ascii="Calibri" w:eastAsia="Calibri" w:hAnsi="Calibri" w:cs="Calibri"/>
+          <w:sz w:val="26"/>
+          <w:szCs w:val="26"/>
+        </w:rPr>
+        <w:t xml:space="preserve">Encodage </w:t>
+      </w:r>
+      <w:r>
+        <w:rPr>
+          <w:rFonts w:ascii="Calibri" w:eastAsia="Calibri" w:hAnsi="Calibri" w:cs="Calibri"/>
+          <w:sz w:val="26"/>
+          <w:szCs w:val="26"/>
+        </w:rPr>
+        <w:t xml:space="preserve"> </w:t>
+      </w:r>
+      <w:r>
+        <w:rPr>
+          <w:rFonts w:ascii="Calibri" w:eastAsia="Calibri" w:hAnsi="Calibri" w:cs="Calibri"/>
+          <w:sz w:val="26"/>
+          <w:szCs w:val="26"/>
+        </w:rPr>
+        <w:t>Table</w:t>
+      </w:r>
+      <w:proofErr w:type="gramEnd"/>
+      <w:r>
+        <w:rPr>
+          <w:rFonts w:ascii="Calibri" w:eastAsia="Calibri" w:hAnsi="Calibri" w:cs="Calibri"/>
+          <w:sz w:val="26"/>
+          <w:szCs w:val="26"/>
+        </w:rPr>
+        <w:t xml:space="preserve"> d’encodage :</w:t>
       </w:r>
     </w:p>
     <w:p>
@@ -3901,251 +3954,416 @@
           <w:sz w:val="26"/>
           <w:szCs w:val="26"/>
         </w:rPr>
-        <w:t>En appliquant l’algorithme graphique on obtient :</w:t>
-      </w:r>
-    </w:p>
-    <w:p>
-      <w:pPr>
-        <w:rPr>
-          <w:rFonts w:ascii="Calibri" w:eastAsia="Calibri" w:hAnsi="Calibri" w:cs="Calibri"/>
-          <w:sz w:val="26"/>
-          <w:szCs w:val="26"/>
-        </w:rPr>
-      </w:pPr>
-    </w:p>
-    <w:p>
-      <w:pPr>
-        <w:rPr>
-          <w:rFonts w:ascii="Calibri" w:eastAsia="Calibri" w:hAnsi="Calibri" w:cs="Calibri"/>
-          <w:sz w:val="26"/>
-          <w:szCs w:val="26"/>
-        </w:rPr>
-      </w:pPr>
-    </w:p>
-    <w:p>
-      <w:pPr>
-        <w:rPr>
-          <w:rFonts w:ascii="Calibri" w:eastAsia="Calibri" w:hAnsi="Calibri" w:cs="Calibri"/>
-          <w:sz w:val="26"/>
-          <w:szCs w:val="26"/>
-        </w:rPr>
-      </w:pPr>
-      <w:r>
-        <w:rPr>
-          <w:rFonts w:ascii="Calibri" w:eastAsia="Calibri" w:hAnsi="Calibri" w:cs="Calibri"/>
-          <w:sz w:val="26"/>
-          <w:szCs w:val="26"/>
-        </w:rPr>
-        <w:t>***</w:t>
-      </w:r>
-    </w:p>
-    <w:p>
-      <w:pPr>
-        <w:rPr>
-          <w:rFonts w:ascii="Calibri" w:eastAsia="Calibri" w:hAnsi="Calibri" w:cs="Calibri"/>
-          <w:sz w:val="26"/>
-          <w:szCs w:val="26"/>
-        </w:rPr>
-      </w:pPr>
-    </w:p>
-    <w:p>
-      <w:pPr>
-        <w:rPr>
-          <w:rFonts w:ascii="Calibri" w:eastAsia="Calibri" w:hAnsi="Calibri" w:cs="Calibri"/>
-          <w:sz w:val="26"/>
-          <w:szCs w:val="26"/>
-        </w:rPr>
-      </w:pPr>
-    </w:p>
-    <w:p>
-      <w:pPr>
-        <w:rPr>
-          <w:rFonts w:ascii="Calibri" w:eastAsia="Calibri" w:hAnsi="Calibri" w:cs="Calibri"/>
-          <w:sz w:val="26"/>
-          <w:szCs w:val="26"/>
-        </w:rPr>
-      </w:pPr>
-    </w:p>
-    <w:p>
-      <w:pPr>
-        <w:rPr>
-          <w:rFonts w:ascii="Calibri" w:eastAsia="Calibri" w:hAnsi="Calibri" w:cs="Calibri"/>
-          <w:sz w:val="26"/>
-          <w:szCs w:val="26"/>
-        </w:rPr>
-      </w:pPr>
-    </w:p>
-    <w:p>
-      <w:pPr>
-        <w:rPr>
-          <w:rFonts w:ascii="Calibri" w:eastAsia="Calibri" w:hAnsi="Calibri" w:cs="Calibri"/>
-          <w:sz w:val="26"/>
-          <w:szCs w:val="26"/>
-        </w:rPr>
-      </w:pPr>
-    </w:p>
-    <w:p>
-      <w:pPr>
-        <w:rPr>
-          <w:rFonts w:ascii="Calibri" w:eastAsia="Calibri" w:hAnsi="Calibri" w:cs="Calibri"/>
-          <w:sz w:val="26"/>
-          <w:szCs w:val="26"/>
-        </w:rPr>
-      </w:pPr>
-    </w:p>
-    <w:p>
-      <w:pPr>
-        <w:rPr>
-          <w:rFonts w:ascii="Calibri" w:eastAsia="Calibri" w:hAnsi="Calibri" w:cs="Calibri"/>
-          <w:sz w:val="26"/>
-          <w:szCs w:val="26"/>
-        </w:rPr>
-      </w:pPr>
-    </w:p>
-    <w:p>
-      <w:pPr>
-        <w:rPr>
-          <w:rFonts w:ascii="Calibri" w:eastAsia="Calibri" w:hAnsi="Calibri" w:cs="Calibri"/>
-          <w:sz w:val="26"/>
-          <w:szCs w:val="26"/>
-        </w:rPr>
-      </w:pPr>
-    </w:p>
-    <w:p>
-      <w:pPr>
-        <w:rPr>
-          <w:rFonts w:ascii="Calibri" w:eastAsia="Calibri" w:hAnsi="Calibri" w:cs="Calibri"/>
-          <w:sz w:val="26"/>
-          <w:szCs w:val="26"/>
-        </w:rPr>
-      </w:pPr>
-      <w:hyperlink r:id="rId10">
-        <w:r>
-          <w:rPr>
-            <w:rFonts w:ascii="Calibri" w:eastAsia="Calibri" w:hAnsi="Calibri" w:cs="Calibri"/>
-            <w:color w:val="1155CC"/>
-            <w:sz w:val="26"/>
-            <w:szCs w:val="26"/>
-            <w:u w:val="single"/>
-          </w:rPr>
-          <w:t>https://levelup.gitconnected.com/spotify-codes-and-how-they-work-664f4e4b8489</w:t>
-        </w:r>
-      </w:hyperlink>
-    </w:p>
-    <w:p>
-      <w:pPr>
-        <w:rPr>
-          <w:rFonts w:ascii="Calibri" w:eastAsia="Calibri" w:hAnsi="Calibri" w:cs="Calibri"/>
-          <w:sz w:val="26"/>
-          <w:szCs w:val="26"/>
-        </w:rPr>
-      </w:pPr>
-      <w:hyperlink r:id="rId11">
-        <w:r>
-          <w:rPr>
-            <w:rFonts w:ascii="Calibri" w:eastAsia="Calibri" w:hAnsi="Calibri" w:cs="Calibri"/>
-            <w:color w:val="1155CC"/>
-            <w:sz w:val="26"/>
-            <w:szCs w:val="26"/>
-            <w:u w:val="single"/>
-          </w:rPr>
-          <w:t>https://boonepeter.github.io/posts/2020-11-10-spotify-codes/</w:t>
-        </w:r>
-      </w:hyperlink>
-      <w:r>
-        <w:rPr>
-          <w:rFonts w:ascii="Calibri" w:eastAsia="Calibri" w:hAnsi="Calibri" w:cs="Calibri"/>
-          <w:color w:val="1155CC"/>
-          <w:sz w:val="26"/>
-          <w:szCs w:val="26"/>
-          <w:u w:val="single"/>
+        <w:t xml:space="preserve">Algorithme graphique GitHub : </w:t>
+      </w:r>
+      <w:proofErr w:type="spellStart"/>
+      <w:r>
+        <w:rPr>
+          <w:rFonts w:ascii="Calibri" w:eastAsia="Calibri" w:hAnsi="Calibri" w:cs="Calibri"/>
+          <w:sz w:val="26"/>
+          <w:szCs w:val="26"/>
+        </w:rPr>
+        <w:t>SportTrack</w:t>
+      </w:r>
+      <w:proofErr w:type="spellEnd"/>
+      <w:r>
+        <w:rPr>
+          <w:rFonts w:ascii="Calibri" w:eastAsia="Calibri" w:hAnsi="Calibri" w:cs="Calibri"/>
+          <w:sz w:val="26"/>
+          <w:szCs w:val="26"/>
+        </w:rPr>
+        <w:t>/Algorithme/</w:t>
+      </w:r>
+      <w:proofErr w:type="spellStart"/>
+      <w:r>
+        <w:rPr>
+          <w:rFonts w:ascii="Calibri" w:eastAsia="Calibri" w:hAnsi="Calibri" w:cs="Calibri"/>
+          <w:sz w:val="26"/>
+          <w:szCs w:val="26"/>
+        </w:rPr>
+        <w:t>alg</w:t>
+      </w:r>
+      <w:r>
+        <w:rPr>
+          <w:rFonts w:ascii="Calibri" w:eastAsia="Calibri" w:hAnsi="Calibri" w:cs="Calibri"/>
+          <w:sz w:val="26"/>
+          <w:szCs w:val="26"/>
+        </w:rPr>
+        <w:t>oEncodageTableEncodage</w:t>
+      </w:r>
+      <w:proofErr w:type="spellEnd"/>
+    </w:p>
+    <w:p>
+      <w:pPr>
+        <w:rPr>
+          <w:rFonts w:ascii="Calibri" w:eastAsia="Calibri" w:hAnsi="Calibri" w:cs="Calibri"/>
+          <w:sz w:val="26"/>
+          <w:szCs w:val="26"/>
+          <w:lang w:val="fr-FR"/>
+        </w:rPr>
+      </w:pPr>
+      <w:r>
+        <w:rPr>
+          <w:rFonts w:ascii="Calibri" w:eastAsia="Calibri" w:hAnsi="Calibri" w:cs="Calibri"/>
+          <w:sz w:val="26"/>
+          <w:szCs w:val="26"/>
+          <w:lang w:val="fr-FR"/>
+        </w:rPr>
+        <w:t xml:space="preserve">Code GitHub : </w:t>
+      </w:r>
+      <w:proofErr w:type="spellStart"/>
+      <w:r>
+        <w:rPr>
+          <w:rFonts w:ascii="Calibri" w:eastAsia="Calibri" w:hAnsi="Calibri" w:cs="Calibri"/>
+          <w:sz w:val="26"/>
+          <w:szCs w:val="26"/>
+          <w:lang w:val="fr-FR"/>
+        </w:rPr>
+        <w:t>SportTrack</w:t>
+      </w:r>
+      <w:proofErr w:type="spellEnd"/>
+      <w:r>
+        <w:rPr>
+          <w:rFonts w:ascii="Calibri" w:eastAsia="Calibri" w:hAnsi="Calibri" w:cs="Calibri"/>
+          <w:sz w:val="26"/>
+          <w:szCs w:val="26"/>
+          <w:lang w:val="fr-FR"/>
+        </w:rPr>
+        <w:t>/src/</w:t>
+      </w:r>
+      <w:proofErr w:type="spellStart"/>
+      <w:r>
+        <w:rPr>
+          <w:rFonts w:ascii="Calibri" w:eastAsia="Calibri" w:hAnsi="Calibri" w:cs="Calibri"/>
+          <w:sz w:val="26"/>
+          <w:szCs w:val="26"/>
+          <w:lang w:val="fr-FR"/>
+        </w:rPr>
+        <w:t>codeJavascript</w:t>
+      </w:r>
+      <w:proofErr w:type="spellEnd"/>
+      <w:r>
+        <w:rPr>
+          <w:rFonts w:ascii="Calibri" w:eastAsia="Calibri" w:hAnsi="Calibri" w:cs="Calibri"/>
+          <w:sz w:val="26"/>
+          <w:szCs w:val="26"/>
+          <w:lang w:val="fr-FR"/>
+        </w:rPr>
+        <w:t>/</w:t>
+      </w:r>
+      <w:proofErr w:type="spellStart"/>
+      <w:r>
+        <w:rPr>
+          <w:rFonts w:ascii="Calibri" w:eastAsia="Calibri" w:hAnsi="Calibri" w:cs="Calibri"/>
+          <w:sz w:val="26"/>
+          <w:szCs w:val="26"/>
+          <w:lang w:val="fr-FR"/>
+        </w:rPr>
+        <w:t>code</w:t>
+      </w:r>
+      <w:r>
+        <w:rPr>
+          <w:rFonts w:ascii="Calibri" w:eastAsia="Calibri" w:hAnsi="Calibri" w:cs="Calibri"/>
+          <w:sz w:val="26"/>
+          <w:szCs w:val="26"/>
+          <w:lang w:val="fr-FR"/>
+        </w:rPr>
+        <w:t>TableEncodage</w:t>
+      </w:r>
+      <w:proofErr w:type="spellEnd"/>
+    </w:p>
+    <w:p>
+      <w:pPr>
+        <w:rPr>
+          <w:rFonts w:ascii="Calibri" w:eastAsia="Calibri" w:hAnsi="Calibri" w:cs="Calibri"/>
+          <w:sz w:val="26"/>
+          <w:szCs w:val="26"/>
+        </w:rPr>
+      </w:pPr>
+      <w:r>
+        <w:rPr>
+          <w:rFonts w:ascii="Calibri" w:eastAsia="Calibri" w:hAnsi="Calibri" w:cs="Calibri"/>
+          <w:sz w:val="26"/>
+          <w:szCs w:val="26"/>
+        </w:rPr>
+        <w:t>En appliquant l’algorithme graphique on obtient</w:t>
+      </w:r>
+      <w:r>
+        <w:rPr>
+          <w:rFonts w:ascii="Calibri" w:eastAsia="Calibri" w:hAnsi="Calibri" w:cs="Calibri"/>
+          <w:sz w:val="26"/>
+          <w:szCs w:val="26"/>
+        </w:rPr>
+        <w:t> :</w:t>
+      </w:r>
+    </w:p>
+    <w:p>
+      <w:pPr>
+        <w:rPr>
+          <w:rFonts w:ascii="Calibri" w:eastAsia="Calibri" w:hAnsi="Calibri" w:cs="Calibri"/>
+          <w:sz w:val="26"/>
+          <w:szCs w:val="26"/>
+        </w:rPr>
+      </w:pPr>
+    </w:p>
+    <w:p>
+      <w:pPr>
+        <w:jc w:val="center"/>
+        <w:rPr>
+          <w:rFonts w:ascii="Calibri" w:eastAsia="Calibri" w:hAnsi="Calibri" w:cs="Calibri"/>
+          <w:sz w:val="26"/>
+          <w:szCs w:val="26"/>
+        </w:rPr>
+      </w:pPr>
+      <w:r>
+        <w:rPr>
+          <w:rFonts w:ascii="Calibri" w:eastAsia="Calibri" w:hAnsi="Calibri" w:cs="Calibri"/>
+          <w:noProof/>
+          <w:sz w:val="26"/>
+          <w:szCs w:val="26"/>
+        </w:rPr>
+        <w:drawing>
+          <wp:inline distT="0" distB="0" distL="0" distR="0" wp14:anchorId="63973A17" wp14:editId="03486B54">
+            <wp:extent cx="3935002" cy="1578969"/>
+            <wp:effectExtent l="0" t="0" r="2540" b="0"/>
+            <wp:docPr id="2" name="Picture 2" descr="Text&#10;&#10;Description automatically generated"/>
+            <wp:cNvGraphicFramePr>
+              <a:graphicFrameLocks xmlns:a="http://schemas.openxmlformats.org/drawingml/2006/main" noChangeAspect="1"/>
+            </wp:cNvGraphicFramePr>
+            <a:graphic xmlns:a="http://schemas.openxmlformats.org/drawingml/2006/main">
+              <a:graphicData uri="http://schemas.openxmlformats.org/drawingml/2006/picture">
+                <pic:pic xmlns:pic="http://schemas.openxmlformats.org/drawingml/2006/picture">
+                  <pic:nvPicPr>
+                    <pic:cNvPr id="2" name="Picture 2" descr="Text&#10;&#10;Description automatically generated"/>
+                    <pic:cNvPicPr/>
+                  </pic:nvPicPr>
+                  <pic:blipFill>
+                    <a:blip r:embed="rId10" cstate="print">
+                      <a:extLst>
+                        <a:ext uri="{28A0092B-C50C-407E-A947-70E740481C1C}">
+                          <a14:useLocalDpi xmlns:a14="http://schemas.microsoft.com/office/drawing/2010/main" val="0"/>
+                        </a:ext>
+                      </a:extLst>
+                    </a:blip>
+                    <a:stretch>
+                      <a:fillRect/>
+                    </a:stretch>
+                  </pic:blipFill>
+                  <pic:spPr>
+                    <a:xfrm>
+                      <a:off x="0" y="0"/>
+                      <a:ext cx="3981122" cy="1597475"/>
+                    </a:xfrm>
+                    <a:prstGeom prst="rect">
+                      <a:avLst/>
+                    </a:prstGeom>
+                  </pic:spPr>
+                </pic:pic>
+              </a:graphicData>
+            </a:graphic>
+          </wp:inline>
+        </w:drawing>
+      </w:r>
+    </w:p>
+    <w:p>
+      <w:pPr>
+        <w:rPr>
+          <w:rFonts w:ascii="Calibri" w:eastAsia="Calibri" w:hAnsi="Calibri" w:cs="Calibri"/>
+          <w:sz w:val="26"/>
+          <w:szCs w:val="26"/>
+        </w:rPr>
+      </w:pPr>
+      <w:r>
+        <w:rPr>
+          <w:rFonts w:ascii="Calibri" w:eastAsia="Calibri" w:hAnsi="Calibri" w:cs="Calibri"/>
+          <w:sz w:val="26"/>
+          <w:szCs w:val="26"/>
+        </w:rPr>
+        <w:lastRenderedPageBreak/>
+        <w:t xml:space="preserve">La table d’encodage est une solution viable mais après </w:t>
+      </w:r>
+      <w:r>
+        <w:rPr>
+          <w:rFonts w:ascii="Calibri" w:eastAsia="Calibri" w:hAnsi="Calibri" w:cs="Calibri"/>
+          <w:sz w:val="26"/>
+          <w:szCs w:val="26"/>
+        </w:rPr>
+        <w:t>quelques recherches</w:t>
+      </w:r>
+      <w:r>
+        <w:rPr>
+          <w:rFonts w:ascii="Calibri" w:eastAsia="Calibri" w:hAnsi="Calibri" w:cs="Calibri"/>
+          <w:sz w:val="26"/>
+          <w:szCs w:val="26"/>
+        </w:rPr>
+        <w:t xml:space="preserve"> pour la suite du projet et notamment </w:t>
+      </w:r>
+      <w:r>
+        <w:rPr>
+          <w:rFonts w:ascii="Calibri" w:eastAsia="Calibri" w:hAnsi="Calibri" w:cs="Calibri"/>
+          <w:sz w:val="26"/>
+          <w:szCs w:val="26"/>
+        </w:rPr>
+        <w:t xml:space="preserve">pour </w:t>
+      </w:r>
+      <w:r>
+        <w:rPr>
+          <w:rFonts w:ascii="Calibri" w:eastAsia="Calibri" w:hAnsi="Calibri" w:cs="Calibri"/>
+          <w:sz w:val="26"/>
+          <w:szCs w:val="26"/>
+        </w:rPr>
+        <w:t xml:space="preserve">l’analyse d’image avec le scanner, il serait préférable </w:t>
+      </w:r>
+      <w:r>
+        <w:rPr>
+          <w:rFonts w:ascii="Calibri" w:eastAsia="Calibri" w:hAnsi="Calibri" w:cs="Calibri"/>
+          <w:sz w:val="26"/>
+          <w:szCs w:val="26"/>
+        </w:rPr>
+        <w:t>d’encoder</w:t>
+      </w:r>
+      <w:r>
+        <w:rPr>
+          <w:rFonts w:ascii="Calibri" w:eastAsia="Calibri" w:hAnsi="Calibri" w:cs="Calibri"/>
+          <w:sz w:val="26"/>
+          <w:szCs w:val="26"/>
+        </w:rPr>
+        <w:t xml:space="preserve"> notre table d’encodage en binaire (0 ou 1)</w:t>
+      </w:r>
+      <w:r>
+        <w:rPr>
+          <w:rFonts w:ascii="Calibri" w:eastAsia="Calibri" w:hAnsi="Calibri" w:cs="Calibri"/>
+          <w:sz w:val="26"/>
+          <w:szCs w:val="26"/>
+        </w:rPr>
+        <w:t>. On a donc choisi l’encodage en gray code qui pour l’analyse d’image permet de faire de la gestion d’erreur c’est donc une meilleure solution.</w:t>
+      </w:r>
+    </w:p>
+    <w:p>
+      <w:pPr>
+        <w:rPr>
+          <w:rFonts w:ascii="Calibri" w:eastAsia="Calibri" w:hAnsi="Calibri" w:cs="Calibri"/>
+          <w:sz w:val="26"/>
+          <w:szCs w:val="26"/>
+        </w:rPr>
+      </w:pPr>
+      <w:r>
+        <w:rPr>
+          <w:rFonts w:ascii="Calibri" w:eastAsia="Calibri" w:hAnsi="Calibri" w:cs="Calibri"/>
+          <w:sz w:val="26"/>
+          <w:szCs w:val="26"/>
+        </w:rPr>
+        <w:t>Nous avons 26 lettre minuscules (</w:t>
+      </w:r>
+      <w:proofErr w:type="spellStart"/>
+      <w:r>
+        <w:rPr>
+          <w:rFonts w:ascii="Calibri" w:eastAsia="Calibri" w:hAnsi="Calibri" w:cs="Calibri"/>
+          <w:sz w:val="26"/>
+          <w:szCs w:val="26"/>
+        </w:rPr>
+        <w:t>a</w:t>
+      </w:r>
+      <w:proofErr w:type="spellEnd"/>
+      <w:r>
+        <w:rPr>
+          <w:rFonts w:ascii="Calibri" w:eastAsia="Calibri" w:hAnsi="Calibri" w:cs="Calibri"/>
+          <w:sz w:val="26"/>
+          <w:szCs w:val="26"/>
+        </w:rPr>
+        <w:t xml:space="preserve">-z) + 26 lettres majuscules (A-Z) </w:t>
+      </w:r>
+    </w:p>
+    <w:p>
+      <w:pPr>
+        <w:rPr>
+          <w:rFonts w:ascii="Calibri" w:eastAsia="Calibri" w:hAnsi="Calibri" w:cs="Calibri"/>
+          <w:sz w:val="26"/>
+          <w:szCs w:val="26"/>
+        </w:rPr>
+      </w:pPr>
+      <w:r>
+        <w:rPr>
+          <w:rFonts w:ascii="Calibri" w:eastAsia="Calibri" w:hAnsi="Calibri" w:cs="Calibri"/>
+          <w:sz w:val="26"/>
+          <w:szCs w:val="26"/>
+        </w:rPr>
+        <w:t>+ 10 chiffres (0 à 9) = 62 caractères à encoder</w:t>
+      </w:r>
+    </w:p>
+    <w:p>
+      <w:pPr>
+        <w:rPr>
+          <w:rFonts w:ascii="Calibri" w:eastAsia="Calibri" w:hAnsi="Calibri" w:cs="Calibri"/>
+          <w:sz w:val="26"/>
+          <w:szCs w:val="26"/>
+        </w:rPr>
+      </w:pPr>
+      <w:r>
+        <w:rPr>
+          <w:rFonts w:ascii="Calibri" w:eastAsia="Calibri" w:hAnsi="Calibri" w:cs="Calibri"/>
+          <w:sz w:val="26"/>
+          <w:szCs w:val="26"/>
+        </w:rPr>
+        <w:t xml:space="preserve">Encodage </w:t>
+      </w:r>
+      <w:r>
+        <w:rPr>
+          <w:rFonts w:ascii="Calibri" w:eastAsia="Calibri" w:hAnsi="Calibri" w:cs="Calibri"/>
+          <w:sz w:val="26"/>
+          <w:szCs w:val="26"/>
+        </w:rPr>
+        <w:t xml:space="preserve">GRAY CODE sur 6 bits (62 mots différents </w:t>
+      </w:r>
+      <w:proofErr w:type="gramStart"/>
+      <w:r>
+        <w:rPr>
+          <w:rFonts w:ascii="Calibri" w:eastAsia="Calibri" w:hAnsi="Calibri" w:cs="Calibri"/>
+          <w:sz w:val="26"/>
+          <w:szCs w:val="26"/>
+        </w:rPr>
+        <w:t xml:space="preserve">donc </w:t>
+      </w:r>
+      <w:r>
+        <w:rPr>
+          <w:rFonts w:ascii="Calibri" w:eastAsia="Calibri" w:hAnsi="Calibri" w:cs="Calibri"/>
+          <w:sz w:val="26"/>
+          <w:szCs w:val="26"/>
         </w:rPr>
         <w:t xml:space="preserve"> </w:t>
       </w:r>
-    </w:p>
-    <w:p>
-      <w:pPr>
-        <w:rPr>
-          <w:rFonts w:ascii="Calibri" w:eastAsia="Calibri" w:hAnsi="Calibri" w:cs="Calibri"/>
-          <w:sz w:val="26"/>
-          <w:szCs w:val="26"/>
-        </w:rPr>
-      </w:pPr>
-      <w:proofErr w:type="spellStart"/>
-      <w:r>
-        <w:rPr>
-          <w:rFonts w:ascii="Calibri" w:eastAsia="Calibri" w:hAnsi="Calibri" w:cs="Calibri"/>
-          <w:sz w:val="26"/>
-          <w:szCs w:val="26"/>
-        </w:rPr>
-        <w:t>Skimage</w:t>
-      </w:r>
-      <w:proofErr w:type="spellEnd"/>
-    </w:p>
-    <w:p>
-      <w:pPr>
-        <w:rPr>
-          <w:rFonts w:ascii="Calibri" w:eastAsia="Calibri" w:hAnsi="Calibri" w:cs="Calibri"/>
-          <w:sz w:val="26"/>
-          <w:szCs w:val="26"/>
-        </w:rPr>
-      </w:pPr>
-      <w:proofErr w:type="spellStart"/>
-      <w:proofErr w:type="gramStart"/>
-      <w:r>
-        <w:rPr>
-          <w:rFonts w:ascii="Calibri" w:eastAsia="Calibri" w:hAnsi="Calibri" w:cs="Calibri"/>
-          <w:sz w:val="26"/>
-          <w:szCs w:val="26"/>
-        </w:rPr>
-        <w:t>r</w:t>
-      </w:r>
-      <w:r>
-        <w:rPr>
-          <w:rFonts w:ascii="Calibri" w:eastAsia="Calibri" w:hAnsi="Calibri" w:cs="Calibri"/>
-          <w:sz w:val="26"/>
-          <w:szCs w:val="26"/>
-        </w:rPr>
-        <w:t>egionprops</w:t>
-      </w:r>
-      <w:proofErr w:type="spellEnd"/>
+      <w:r>
+        <w:rPr>
+          <w:rFonts w:ascii="Calibri" w:eastAsia="Calibri" w:hAnsi="Calibri" w:cs="Calibri"/>
+          <w:sz w:val="26"/>
+          <w:szCs w:val="26"/>
+        </w:rPr>
+        <w:t>2</w:t>
+      </w:r>
       <w:proofErr w:type="gramEnd"/>
-    </w:p>
-    <w:p>
-      <w:pPr>
-        <w:rPr>
-          <w:rFonts w:ascii="Georgia" w:eastAsia="Georgia" w:hAnsi="Georgia" w:cs="Georgia"/>
-          <w:color w:val="292929"/>
-          <w:sz w:val="30"/>
-          <w:szCs w:val="30"/>
-          <w:highlight w:val="white"/>
-        </w:rPr>
-      </w:pPr>
-    </w:p>
-    <w:p>
-      <w:pPr>
-        <w:rPr>
-          <w:rFonts w:ascii="Calibri" w:eastAsia="Calibri" w:hAnsi="Calibri" w:cs="Calibri"/>
-          <w:sz w:val="26"/>
-          <w:szCs w:val="26"/>
-        </w:rPr>
-      </w:pPr>
-    </w:p>
-    <w:p>
-      <w:pPr>
-        <w:rPr>
-          <w:rFonts w:ascii="Calibri" w:eastAsia="Calibri" w:hAnsi="Calibri" w:cs="Calibri"/>
-          <w:sz w:val="26"/>
-          <w:szCs w:val="26"/>
-        </w:rPr>
-      </w:pPr>
-      <w:r>
-        <w:rPr>
-          <w:rFonts w:ascii="Calibri" w:eastAsia="Calibri" w:hAnsi="Calibri" w:cs="Calibri"/>
-          <w:sz w:val="26"/>
-          <w:szCs w:val="26"/>
-        </w:rPr>
-        <w:t xml:space="preserve">GRAY CODE sur 6 bits (62 mots différents donc 2^6) </w:t>
+      <w:r>
+        <w:rPr>
+          <w:rFonts w:ascii="Calibri" w:eastAsia="Calibri" w:hAnsi="Calibri" w:cs="Calibri"/>
+          <w:sz w:val="26"/>
+          <w:szCs w:val="26"/>
+        </w:rPr>
+        <w:t>^6</w:t>
+      </w:r>
+      <w:r>
+        <w:rPr>
+          <w:rFonts w:ascii="Calibri" w:eastAsia="Calibri" w:hAnsi="Calibri" w:cs="Calibri"/>
+          <w:sz w:val="26"/>
+          <w:szCs w:val="26"/>
+        </w:rPr>
+        <w:t xml:space="preserve"> possibilités=64&gt;62</w:t>
+      </w:r>
+      <w:r>
+        <w:rPr>
+          <w:rFonts w:ascii="Calibri" w:eastAsia="Calibri" w:hAnsi="Calibri" w:cs="Calibri"/>
+          <w:sz w:val="26"/>
+          <w:szCs w:val="26"/>
+        </w:rPr>
+        <w:t xml:space="preserve">) </w:t>
       </w:r>
     </w:p>
     <w:p>
@@ -4190,6 +4408,23 @@
           <w:szCs w:val="26"/>
         </w:rPr>
       </w:pPr>
+    </w:p>
+    <w:p>
+      <w:pPr>
+        <w:rPr>
+          <w:rFonts w:ascii="Calibri" w:eastAsia="Calibri" w:hAnsi="Calibri" w:cs="Calibri"/>
+          <w:sz w:val="26"/>
+          <w:szCs w:val="26"/>
+        </w:rPr>
+      </w:pPr>
+      <w:r>
+        <w:rPr>
+          <w:rFonts w:ascii="Calibri" w:eastAsia="Calibri" w:hAnsi="Calibri" w:cs="Calibri"/>
+          <w:sz w:val="26"/>
+          <w:szCs w:val="26"/>
+        </w:rPr>
+        <w:t>Table encodage Gray Code :</w:t>
+      </w:r>
     </w:p>
     <w:p>
       <w:pPr>
@@ -5188,6 +5423,7 @@
                 <w:sz w:val="26"/>
                 <w:szCs w:val="26"/>
               </w:rPr>
+              <w:lastRenderedPageBreak/>
               <w:t>p</w:t>
             </w:r>
             <w:proofErr w:type="gramEnd"/>
@@ -5251,7 +5487,6 @@
                 <w:sz w:val="26"/>
                 <w:szCs w:val="26"/>
               </w:rPr>
-              <w:lastRenderedPageBreak/>
               <w:t>q</w:t>
             </w:r>
             <w:proofErr w:type="gramEnd"/>
@@ -6641,6 +6876,7 @@
                 <w:sz w:val="26"/>
                 <w:szCs w:val="26"/>
               </w:rPr>
+              <w:lastRenderedPageBreak/>
               <w:t>M</w:t>
             </w:r>
           </w:p>
@@ -6702,7 +6938,6 @@
                 <w:sz w:val="26"/>
                 <w:szCs w:val="26"/>
               </w:rPr>
-              <w:lastRenderedPageBreak/>
               <w:t>N</w:t>
             </w:r>
           </w:p>
@@ -8045,6 +8280,7 @@
                 <w:sz w:val="26"/>
                 <w:szCs w:val="26"/>
               </w:rPr>
+              <w:lastRenderedPageBreak/>
               <w:t>9</w:t>
             </w:r>
           </w:p>
@@ -8089,6 +8325,223 @@
           <w:szCs w:val="26"/>
         </w:rPr>
       </w:pPr>
+    </w:p>
+    <w:p>
+      <w:pPr>
+        <w:rPr>
+          <w:rFonts w:ascii="Calibri" w:eastAsia="Calibri" w:hAnsi="Calibri" w:cs="Calibri"/>
+          <w:sz w:val="26"/>
+          <w:szCs w:val="26"/>
+        </w:rPr>
+      </w:pPr>
+      <w:r>
+        <w:rPr>
+          <w:rFonts w:ascii="Calibri" w:eastAsia="Calibri" w:hAnsi="Calibri" w:cs="Calibri"/>
+          <w:sz w:val="26"/>
+          <w:szCs w:val="26"/>
+        </w:rPr>
+        <w:t xml:space="preserve">Algorithme graphique GitHub : </w:t>
+      </w:r>
+      <w:proofErr w:type="spellStart"/>
+      <w:r>
+        <w:rPr>
+          <w:rFonts w:ascii="Calibri" w:eastAsia="Calibri" w:hAnsi="Calibri" w:cs="Calibri"/>
+          <w:sz w:val="26"/>
+          <w:szCs w:val="26"/>
+        </w:rPr>
+        <w:t>SportTrack</w:t>
+      </w:r>
+      <w:proofErr w:type="spellEnd"/>
+      <w:r>
+        <w:rPr>
+          <w:rFonts w:ascii="Calibri" w:eastAsia="Calibri" w:hAnsi="Calibri" w:cs="Calibri"/>
+          <w:sz w:val="26"/>
+          <w:szCs w:val="26"/>
+        </w:rPr>
+        <w:t>/Algorithme/</w:t>
+      </w:r>
+      <w:proofErr w:type="spellStart"/>
+      <w:r>
+        <w:rPr>
+          <w:rFonts w:ascii="Calibri" w:eastAsia="Calibri" w:hAnsi="Calibri" w:cs="Calibri"/>
+          <w:sz w:val="26"/>
+          <w:szCs w:val="26"/>
+        </w:rPr>
+        <w:t>algoEncodage</w:t>
+      </w:r>
+      <w:r>
+        <w:rPr>
+          <w:rFonts w:ascii="Calibri" w:eastAsia="Calibri" w:hAnsi="Calibri" w:cs="Calibri"/>
+          <w:sz w:val="26"/>
+          <w:szCs w:val="26"/>
+        </w:rPr>
+        <w:t>GrayCode</w:t>
+      </w:r>
+      <w:proofErr w:type="spellEnd"/>
+    </w:p>
+    <w:p>
+      <w:pPr>
+        <w:rPr>
+          <w:rFonts w:ascii="Calibri" w:eastAsia="Calibri" w:hAnsi="Calibri" w:cs="Calibri"/>
+          <w:sz w:val="26"/>
+          <w:szCs w:val="26"/>
+          <w:lang w:val="fr-FR"/>
+        </w:rPr>
+      </w:pPr>
+      <w:r>
+        <w:rPr>
+          <w:rFonts w:ascii="Calibri" w:eastAsia="Calibri" w:hAnsi="Calibri" w:cs="Calibri"/>
+          <w:sz w:val="26"/>
+          <w:szCs w:val="26"/>
+          <w:lang w:val="fr-FR"/>
+        </w:rPr>
+        <w:t xml:space="preserve">Code GitHub : </w:t>
+      </w:r>
+      <w:proofErr w:type="spellStart"/>
+      <w:r>
+        <w:rPr>
+          <w:rFonts w:ascii="Calibri" w:eastAsia="Calibri" w:hAnsi="Calibri" w:cs="Calibri"/>
+          <w:sz w:val="26"/>
+          <w:szCs w:val="26"/>
+          <w:lang w:val="fr-FR"/>
+        </w:rPr>
+        <w:t>SportTrack</w:t>
+      </w:r>
+      <w:proofErr w:type="spellEnd"/>
+      <w:r>
+        <w:rPr>
+          <w:rFonts w:ascii="Calibri" w:eastAsia="Calibri" w:hAnsi="Calibri" w:cs="Calibri"/>
+          <w:sz w:val="26"/>
+          <w:szCs w:val="26"/>
+          <w:lang w:val="fr-FR"/>
+        </w:rPr>
+        <w:t>/src/</w:t>
+      </w:r>
+      <w:proofErr w:type="spellStart"/>
+      <w:r>
+        <w:rPr>
+          <w:rFonts w:ascii="Calibri" w:eastAsia="Calibri" w:hAnsi="Calibri" w:cs="Calibri"/>
+          <w:sz w:val="26"/>
+          <w:szCs w:val="26"/>
+          <w:lang w:val="fr-FR"/>
+        </w:rPr>
+        <w:t>codeJavascript</w:t>
+      </w:r>
+      <w:proofErr w:type="spellEnd"/>
+      <w:r>
+        <w:rPr>
+          <w:rFonts w:ascii="Calibri" w:eastAsia="Calibri" w:hAnsi="Calibri" w:cs="Calibri"/>
+          <w:sz w:val="26"/>
+          <w:szCs w:val="26"/>
+          <w:lang w:val="fr-FR"/>
+        </w:rPr>
+        <w:t>/</w:t>
+      </w:r>
+      <w:proofErr w:type="spellStart"/>
+      <w:r>
+        <w:rPr>
+          <w:rFonts w:ascii="Calibri" w:eastAsia="Calibri" w:hAnsi="Calibri" w:cs="Calibri"/>
+          <w:sz w:val="26"/>
+          <w:szCs w:val="26"/>
+          <w:lang w:val="fr-FR"/>
+        </w:rPr>
+        <w:t>code</w:t>
+      </w:r>
+      <w:r>
+        <w:rPr>
+          <w:rFonts w:ascii="Calibri" w:eastAsia="Calibri" w:hAnsi="Calibri" w:cs="Calibri"/>
+          <w:sz w:val="26"/>
+          <w:szCs w:val="26"/>
+          <w:lang w:val="fr-FR"/>
+        </w:rPr>
+        <w:t>EncodageGrayCode</w:t>
+      </w:r>
+      <w:proofErr w:type="spellEnd"/>
+    </w:p>
+    <w:p>
+      <w:pPr>
+        <w:rPr>
+          <w:rFonts w:ascii="Calibri" w:eastAsia="Calibri" w:hAnsi="Calibri" w:cs="Calibri"/>
+          <w:sz w:val="26"/>
+          <w:szCs w:val="26"/>
+        </w:rPr>
+      </w:pPr>
+      <w:r>
+        <w:rPr>
+          <w:rFonts w:ascii="Calibri" w:eastAsia="Calibri" w:hAnsi="Calibri" w:cs="Calibri"/>
+          <w:sz w:val="26"/>
+          <w:szCs w:val="26"/>
+        </w:rPr>
+        <w:t>En appliquant l’algorithme graphique on obtient :</w:t>
+      </w:r>
+    </w:p>
+    <w:p>
+      <w:pPr>
+        <w:rPr>
+          <w:rFonts w:ascii="Calibri" w:eastAsia="Calibri" w:hAnsi="Calibri" w:cs="Calibri"/>
+          <w:sz w:val="26"/>
+          <w:szCs w:val="26"/>
+        </w:rPr>
+      </w:pPr>
+    </w:p>
+    <w:p>
+      <w:pPr>
+        <w:jc w:val="center"/>
+        <w:rPr>
+          <w:rFonts w:ascii="Calibri" w:eastAsia="Calibri" w:hAnsi="Calibri" w:cs="Calibri"/>
+          <w:sz w:val="26"/>
+          <w:szCs w:val="26"/>
+        </w:rPr>
+      </w:pPr>
+      <w:r>
+        <w:rPr>
+          <w:rFonts w:ascii="Calibri" w:eastAsia="Calibri" w:hAnsi="Calibri" w:cs="Calibri"/>
+          <w:noProof/>
+          <w:sz w:val="26"/>
+          <w:szCs w:val="26"/>
+        </w:rPr>
+        <w:drawing>
+          <wp:inline distT="0" distB="0" distL="0" distR="0" wp14:anchorId="405EFE9C" wp14:editId="57E7B075">
+            <wp:extent cx="4202130" cy="1681038"/>
+            <wp:effectExtent l="0" t="0" r="1905" b="0"/>
+            <wp:docPr id="4" name="Picture 4" descr="Text&#10;&#10;Description automatically generated"/>
+            <wp:cNvGraphicFramePr>
+              <a:graphicFrameLocks xmlns:a="http://schemas.openxmlformats.org/drawingml/2006/main" noChangeAspect="1"/>
+            </wp:cNvGraphicFramePr>
+            <a:graphic xmlns:a="http://schemas.openxmlformats.org/drawingml/2006/main">
+              <a:graphicData uri="http://schemas.openxmlformats.org/drawingml/2006/picture">
+                <pic:pic xmlns:pic="http://schemas.openxmlformats.org/drawingml/2006/picture">
+                  <pic:nvPicPr>
+                    <pic:cNvPr id="4" name="Picture 4" descr="Text&#10;&#10;Description automatically generated"/>
+                    <pic:cNvPicPr/>
+                  </pic:nvPicPr>
+                  <pic:blipFill>
+                    <a:blip r:embed="rId11">
+                      <a:extLst>
+                        <a:ext uri="{28A0092B-C50C-407E-A947-70E740481C1C}">
+                          <a14:useLocalDpi xmlns:a14="http://schemas.microsoft.com/office/drawing/2010/main" val="0"/>
+                        </a:ext>
+                      </a:extLst>
+                    </a:blip>
+                    <a:stretch>
+                      <a:fillRect/>
+                    </a:stretch>
+                  </pic:blipFill>
+                  <pic:spPr>
+                    <a:xfrm>
+                      <a:off x="0" y="0"/>
+                      <a:ext cx="4234148" cy="1693846"/>
+                    </a:xfrm>
+                    <a:prstGeom prst="rect">
+                      <a:avLst/>
+                    </a:prstGeom>
+                  </pic:spPr>
+                </pic:pic>
+              </a:graphicData>
+            </a:graphic>
+          </wp:inline>
+        </w:drawing>
+      </w:r>
     </w:p>
     <w:p>
       <w:pPr>
@@ -8117,7 +8570,6 @@
           <w:right w:val="nil"/>
           <w:between w:val="nil"/>
         </w:pBdr>
-        <w:jc w:val="center"/>
         <w:rPr>
           <w:rFonts w:ascii="Georgia" w:eastAsia="Georgia" w:hAnsi="Georgia" w:cs="Georgia"/>
           <w:color w:val="292929"/>
@@ -8135,7 +8587,6 @@
         <w:t>Schéma des étapes de conversion en « ST code »</w:t>
       </w:r>
     </w:p>
-    <w:p/>
     <w:p/>
     <w:p>
       <w:r>
@@ -8185,8 +8636,110 @@
         </w:drawing>
       </w:r>
     </w:p>
+    <w:p/>
+    <w:p/>
+    <w:p>
+      <w:pPr>
+        <w:rPr>
+          <w:rFonts w:ascii="Calibri" w:eastAsia="Calibri" w:hAnsi="Calibri" w:cs="Calibri"/>
+          <w:sz w:val="26"/>
+          <w:szCs w:val="26"/>
+        </w:rPr>
+      </w:pPr>
+      <w:r>
+        <w:lastRenderedPageBreak/>
+        <w:t>Source :</w:t>
+      </w:r>
+      <w:r>
+        <w:t xml:space="preserve"> </w:t>
+      </w:r>
+      <w:hyperlink r:id="rId13">
+        <w:r>
+          <w:rPr>
+            <w:rFonts w:ascii="Calibri" w:eastAsia="Calibri" w:hAnsi="Calibri" w:cs="Calibri"/>
+            <w:color w:val="1155CC"/>
+            <w:sz w:val="26"/>
+            <w:szCs w:val="26"/>
+            <w:u w:val="single"/>
+          </w:rPr>
+          <w:t>https:/</w:t>
+        </w:r>
+        <w:r>
+          <w:rPr>
+            <w:rFonts w:ascii="Calibri" w:eastAsia="Calibri" w:hAnsi="Calibri" w:cs="Calibri"/>
+            <w:color w:val="1155CC"/>
+            <w:sz w:val="26"/>
+            <w:szCs w:val="26"/>
+            <w:u w:val="single"/>
+          </w:rPr>
+          <w:t>/</w:t>
+        </w:r>
+        <w:r>
+          <w:rPr>
+            <w:rFonts w:ascii="Calibri" w:eastAsia="Calibri" w:hAnsi="Calibri" w:cs="Calibri"/>
+            <w:color w:val="1155CC"/>
+            <w:sz w:val="26"/>
+            <w:szCs w:val="26"/>
+            <w:u w:val="single"/>
+          </w:rPr>
+          <w:t>levelup.g</w:t>
+        </w:r>
+        <w:r>
+          <w:rPr>
+            <w:rFonts w:ascii="Calibri" w:eastAsia="Calibri" w:hAnsi="Calibri" w:cs="Calibri"/>
+            <w:color w:val="1155CC"/>
+            <w:sz w:val="26"/>
+            <w:szCs w:val="26"/>
+            <w:u w:val="single"/>
+          </w:rPr>
+          <w:t>i</w:t>
+        </w:r>
+        <w:r>
+          <w:rPr>
+            <w:rFonts w:ascii="Calibri" w:eastAsia="Calibri" w:hAnsi="Calibri" w:cs="Calibri"/>
+            <w:color w:val="1155CC"/>
+            <w:sz w:val="26"/>
+            <w:szCs w:val="26"/>
+            <w:u w:val="single"/>
+          </w:rPr>
+          <w:t>tconnected.com/spotify-codes-and-how-they-work-664f4e4b8489</w:t>
+        </w:r>
+      </w:hyperlink>
+    </w:p>
+    <w:p>
+      <w:pPr>
+        <w:rPr>
+          <w:rFonts w:ascii="Calibri" w:eastAsia="Calibri" w:hAnsi="Calibri" w:cs="Calibri"/>
+          <w:sz w:val="26"/>
+          <w:szCs w:val="26"/>
+        </w:rPr>
+      </w:pPr>
+      <w:hyperlink r:id="rId14">
+        <w:r>
+          <w:rPr>
+            <w:rFonts w:ascii="Calibri" w:eastAsia="Calibri" w:hAnsi="Calibri" w:cs="Calibri"/>
+            <w:color w:val="1155CC"/>
+            <w:sz w:val="26"/>
+            <w:szCs w:val="26"/>
+            <w:u w:val="single"/>
+          </w:rPr>
+          <w:t>https://boonepeter.github.io/posts/2020-11-10-spotify-codes/</w:t>
+        </w:r>
+      </w:hyperlink>
+      <w:r>
+        <w:rPr>
+          <w:rFonts w:ascii="Calibri" w:eastAsia="Calibri" w:hAnsi="Calibri" w:cs="Calibri"/>
+          <w:color w:val="1155CC"/>
+          <w:sz w:val="26"/>
+          <w:szCs w:val="26"/>
+          <w:u w:val="single"/>
+        </w:rPr>
+        <w:t xml:space="preserve"> </w:t>
+      </w:r>
+    </w:p>
+    <w:p/>
     <w:sectPr>
-      <w:headerReference w:type="default" r:id="rId13"/>
+      <w:headerReference w:type="default" r:id="rId15"/>
       <w:pgSz w:w="11909" w:h="16834"/>
       <w:pgMar w:top="1440" w:right="1440" w:bottom="1440" w:left="1440" w:header="720" w:footer="720" w:gutter="0"/>
       <w:pgNumType w:start="1"/>
@@ -8657,13 +9210,13 @@
       <w:lang w:val="fr" w:eastAsia="en-GB"/>
     </w:rPr>
   </w:style>
-  <w:style w:type="character" w:default="1" w:styleId="Policepardfaut">
+  <w:style w:type="character" w:default="1" w:styleId="DefaultParagraphFont">
     <w:name w:val="Default Paragraph Font"/>
     <w:uiPriority w:val="1"/>
     <w:semiHidden/>
     <w:unhideWhenUsed/>
   </w:style>
-  <w:style w:type="table" w:default="1" w:styleId="TableauNormal">
+  <w:style w:type="table" w:default="1" w:styleId="TableNormal">
     <w:name w:val="Normal Table"/>
     <w:uiPriority w:val="99"/>
     <w:semiHidden/>
@@ -8678,7 +9231,7 @@
       </w:tblCellMar>
     </w:tblPr>
   </w:style>
-  <w:style w:type="numbering" w:default="1" w:styleId="Aucuneliste">
+  <w:style w:type="numbering" w:default="1" w:styleId="NoList">
     <w:name w:val="No List"/>
     <w:uiPriority w:val="99"/>
     <w:semiHidden/>

</xml_diff>

<commit_message>
Rajout du sommaire dans le fichier et explication du décodage du ST code
</commit_message>
<xml_diff>
--- a/Spécification/pistes_de_recherches/pisteRecherche.docx
+++ b/Spécification/pistes_de_recherches/pisteRecherche.docx
@@ -45,7 +45,7 @@
                     <pic:cNvPicPr preferRelativeResize="0"/>
                   </pic:nvPicPr>
                   <pic:blipFill>
-                    <a:blip r:embed="rId6"/>
+                    <a:blip r:embed="rId7"/>
                     <a:srcRect/>
                     <a:stretch>
                       <a:fillRect/>
@@ -266,7 +266,7 @@
                     <pic:cNvPicPr preferRelativeResize="0"/>
                   </pic:nvPicPr>
                   <pic:blipFill>
-                    <a:blip r:embed="rId7"/>
+                    <a:blip r:embed="rId8"/>
                     <a:srcRect/>
                     <a:stretch>
                       <a:fillRect/>
@@ -582,6 +582,583 @@
         <w:t>- 2022 | 2023 -</w:t>
       </w:r>
     </w:p>
+    <w:sdt>
+      <w:sdtPr>
+        <w:rPr>
+          <w:rFonts w:ascii="Arial" w:eastAsia="Arial" w:hAnsi="Arial" w:cs="Arial"/>
+          <w:b w:val="0"/>
+          <w:bCs w:val="0"/>
+          <w:color w:val="auto"/>
+          <w:sz w:val="22"/>
+          <w:szCs w:val="22"/>
+          <w:lang w:val="fr" w:eastAsia="en-GB"/>
+        </w:rPr>
+        <w:id w:val="1852069122"/>
+        <w:docPartObj>
+          <w:docPartGallery w:val="Table of Contents"/>
+          <w:docPartUnique/>
+        </w:docPartObj>
+      </w:sdtPr>
+      <w:sdtEndPr>
+        <w:rPr>
+          <w:noProof/>
+        </w:rPr>
+      </w:sdtEndPr>
+      <w:sdtContent>
+        <w:p>
+          <w:pPr>
+            <w:pStyle w:val="TOCHeading"/>
+          </w:pPr>
+          <w:r>
+            <w:t>Table of Contents</w:t>
+          </w:r>
+        </w:p>
+        <w:p>
+          <w:pPr>
+            <w:pStyle w:val="TOC1"/>
+            <w:tabs>
+              <w:tab w:val="right" w:leader="dot" w:pos="9019"/>
+            </w:tabs>
+            <w:rPr>
+              <w:rFonts w:eastAsiaTheme="minorEastAsia" w:cstheme="minorBidi"/>
+              <w:b w:val="0"/>
+              <w:bCs w:val="0"/>
+              <w:i w:val="0"/>
+              <w:iCs w:val="0"/>
+              <w:noProof/>
+              <w:lang w:val="en-FR"/>
+            </w:rPr>
+          </w:pPr>
+          <w:r>
+            <w:rPr>
+              <w:b w:val="0"/>
+              <w:bCs w:val="0"/>
+            </w:rPr>
+            <w:fldChar w:fldCharType="begin"/>
+          </w:r>
+          <w:r>
+            <w:instrText xml:space="preserve"> TOC \o "1-3" \h \z \u </w:instrText>
+          </w:r>
+          <w:r>
+            <w:rPr>
+              <w:b w:val="0"/>
+              <w:bCs w:val="0"/>
+            </w:rPr>
+            <w:fldChar w:fldCharType="separate"/>
+          </w:r>
+          <w:hyperlink w:anchor="_Toc118735422" w:history="1">
+            <w:r>
+              <w:rPr>
+                <w:rStyle w:val="Hyperlink"/>
+                <w:rFonts w:ascii="Calibri" w:eastAsia="Calibri" w:hAnsi="Calibri" w:cs="Calibri"/>
+                <w:noProof/>
+              </w:rPr>
+              <w:t>Piste de recherche :</w:t>
+            </w:r>
+            <w:r>
+              <w:rPr>
+                <w:noProof/>
+                <w:webHidden/>
+              </w:rPr>
+              <w:tab/>
+            </w:r>
+            <w:r>
+              <w:rPr>
+                <w:noProof/>
+                <w:webHidden/>
+              </w:rPr>
+              <w:fldChar w:fldCharType="begin"/>
+            </w:r>
+            <w:r>
+              <w:rPr>
+                <w:noProof/>
+                <w:webHidden/>
+              </w:rPr>
+              <w:instrText xml:space="preserve"> PAGEREF _Toc118735422 \h </w:instrText>
+            </w:r>
+            <w:r>
+              <w:rPr>
+                <w:noProof/>
+                <w:webHidden/>
+              </w:rPr>
+            </w:r>
+            <w:r>
+              <w:rPr>
+                <w:noProof/>
+                <w:webHidden/>
+              </w:rPr>
+              <w:fldChar w:fldCharType="separate"/>
+            </w:r>
+            <w:r>
+              <w:rPr>
+                <w:noProof/>
+                <w:webHidden/>
+              </w:rPr>
+              <w:t>3</w:t>
+            </w:r>
+            <w:r>
+              <w:rPr>
+                <w:noProof/>
+                <w:webHidden/>
+              </w:rPr>
+              <w:fldChar w:fldCharType="end"/>
+            </w:r>
+          </w:hyperlink>
+        </w:p>
+        <w:p>
+          <w:pPr>
+            <w:pStyle w:val="TOC2"/>
+            <w:tabs>
+              <w:tab w:val="right" w:leader="dot" w:pos="9019"/>
+            </w:tabs>
+            <w:rPr>
+              <w:rFonts w:eastAsiaTheme="minorEastAsia" w:cstheme="minorBidi"/>
+              <w:b w:val="0"/>
+              <w:bCs w:val="0"/>
+              <w:noProof/>
+              <w:sz w:val="24"/>
+              <w:szCs w:val="24"/>
+              <w:lang w:val="en-FR"/>
+            </w:rPr>
+          </w:pPr>
+          <w:hyperlink w:anchor="_Toc118735423" w:history="1">
+            <w:r>
+              <w:rPr>
+                <w:rStyle w:val="Hyperlink"/>
+                <w:rFonts w:ascii="Calibri" w:eastAsia="Calibri" w:hAnsi="Calibri" w:cs="Calibri"/>
+                <w:noProof/>
+              </w:rPr>
+              <w:t>Encodage :</w:t>
+            </w:r>
+            <w:r>
+              <w:rPr>
+                <w:noProof/>
+                <w:webHidden/>
+              </w:rPr>
+              <w:tab/>
+            </w:r>
+            <w:r>
+              <w:rPr>
+                <w:noProof/>
+                <w:webHidden/>
+              </w:rPr>
+              <w:fldChar w:fldCharType="begin"/>
+            </w:r>
+            <w:r>
+              <w:rPr>
+                <w:noProof/>
+                <w:webHidden/>
+              </w:rPr>
+              <w:instrText xml:space="preserve"> PAGEREF _Toc118735423 \h </w:instrText>
+            </w:r>
+            <w:r>
+              <w:rPr>
+                <w:noProof/>
+                <w:webHidden/>
+              </w:rPr>
+            </w:r>
+            <w:r>
+              <w:rPr>
+                <w:noProof/>
+                <w:webHidden/>
+              </w:rPr>
+              <w:fldChar w:fldCharType="separate"/>
+            </w:r>
+            <w:r>
+              <w:rPr>
+                <w:noProof/>
+                <w:webHidden/>
+              </w:rPr>
+              <w:t>3</w:t>
+            </w:r>
+            <w:r>
+              <w:rPr>
+                <w:noProof/>
+                <w:webHidden/>
+              </w:rPr>
+              <w:fldChar w:fldCharType="end"/>
+            </w:r>
+          </w:hyperlink>
+        </w:p>
+        <w:p>
+          <w:pPr>
+            <w:pStyle w:val="TOC3"/>
+            <w:tabs>
+              <w:tab w:val="right" w:leader="dot" w:pos="9019"/>
+            </w:tabs>
+            <w:rPr>
+              <w:rFonts w:eastAsiaTheme="minorEastAsia" w:cstheme="minorBidi"/>
+              <w:noProof/>
+              <w:sz w:val="24"/>
+              <w:szCs w:val="24"/>
+              <w:lang w:val="en-FR"/>
+            </w:rPr>
+          </w:pPr>
+          <w:hyperlink w:anchor="_Toc118735424" w:history="1">
+            <w:r>
+              <w:rPr>
+                <w:rStyle w:val="Hyperlink"/>
+                <w:rFonts w:ascii="Calibri" w:eastAsia="Calibri" w:hAnsi="Calibri" w:cs="Calibri"/>
+                <w:noProof/>
+              </w:rPr>
+              <w:t>Unicode :</w:t>
+            </w:r>
+            <w:r>
+              <w:rPr>
+                <w:noProof/>
+                <w:webHidden/>
+              </w:rPr>
+              <w:tab/>
+            </w:r>
+            <w:r>
+              <w:rPr>
+                <w:noProof/>
+                <w:webHidden/>
+              </w:rPr>
+              <w:fldChar w:fldCharType="begin"/>
+            </w:r>
+            <w:r>
+              <w:rPr>
+                <w:noProof/>
+                <w:webHidden/>
+              </w:rPr>
+              <w:instrText xml:space="preserve"> PAGEREF _Toc118735424 \h </w:instrText>
+            </w:r>
+            <w:r>
+              <w:rPr>
+                <w:noProof/>
+                <w:webHidden/>
+              </w:rPr>
+            </w:r>
+            <w:r>
+              <w:rPr>
+                <w:noProof/>
+                <w:webHidden/>
+              </w:rPr>
+              <w:fldChar w:fldCharType="separate"/>
+            </w:r>
+            <w:r>
+              <w:rPr>
+                <w:noProof/>
+                <w:webHidden/>
+              </w:rPr>
+              <w:t>3</w:t>
+            </w:r>
+            <w:r>
+              <w:rPr>
+                <w:noProof/>
+                <w:webHidden/>
+              </w:rPr>
+              <w:fldChar w:fldCharType="end"/>
+            </w:r>
+          </w:hyperlink>
+        </w:p>
+        <w:p>
+          <w:pPr>
+            <w:pStyle w:val="TOC3"/>
+            <w:tabs>
+              <w:tab w:val="right" w:leader="dot" w:pos="9019"/>
+            </w:tabs>
+            <w:rPr>
+              <w:rFonts w:eastAsiaTheme="minorEastAsia" w:cstheme="minorBidi"/>
+              <w:noProof/>
+              <w:sz w:val="24"/>
+              <w:szCs w:val="24"/>
+              <w:lang w:val="en-FR"/>
+            </w:rPr>
+          </w:pPr>
+          <w:hyperlink w:anchor="_Toc118735425" w:history="1">
+            <w:r>
+              <w:rPr>
+                <w:rStyle w:val="Hyperlink"/>
+                <w:rFonts w:ascii="Calibri" w:eastAsia="Calibri" w:hAnsi="Calibri" w:cs="Calibri"/>
+                <w:noProof/>
+              </w:rPr>
+              <w:t>Table d’encodage :</w:t>
+            </w:r>
+            <w:r>
+              <w:rPr>
+                <w:noProof/>
+                <w:webHidden/>
+              </w:rPr>
+              <w:tab/>
+            </w:r>
+            <w:r>
+              <w:rPr>
+                <w:noProof/>
+                <w:webHidden/>
+              </w:rPr>
+              <w:fldChar w:fldCharType="begin"/>
+            </w:r>
+            <w:r>
+              <w:rPr>
+                <w:noProof/>
+                <w:webHidden/>
+              </w:rPr>
+              <w:instrText xml:space="preserve"> PAGEREF _Toc118735425 \h </w:instrText>
+            </w:r>
+            <w:r>
+              <w:rPr>
+                <w:noProof/>
+                <w:webHidden/>
+              </w:rPr>
+            </w:r>
+            <w:r>
+              <w:rPr>
+                <w:noProof/>
+                <w:webHidden/>
+              </w:rPr>
+              <w:fldChar w:fldCharType="separate"/>
+            </w:r>
+            <w:r>
+              <w:rPr>
+                <w:noProof/>
+                <w:webHidden/>
+              </w:rPr>
+              <w:t>5</w:t>
+            </w:r>
+            <w:r>
+              <w:rPr>
+                <w:noProof/>
+                <w:webHidden/>
+              </w:rPr>
+              <w:fldChar w:fldCharType="end"/>
+            </w:r>
+          </w:hyperlink>
+        </w:p>
+        <w:p>
+          <w:pPr>
+            <w:pStyle w:val="TOC3"/>
+            <w:tabs>
+              <w:tab w:val="right" w:leader="dot" w:pos="9019"/>
+            </w:tabs>
+            <w:rPr>
+              <w:rFonts w:eastAsiaTheme="minorEastAsia" w:cstheme="minorBidi"/>
+              <w:noProof/>
+              <w:sz w:val="24"/>
+              <w:szCs w:val="24"/>
+              <w:lang w:val="en-FR"/>
+            </w:rPr>
+          </w:pPr>
+          <w:hyperlink w:anchor="_Toc118735426" w:history="1">
+            <w:r>
+              <w:rPr>
+                <w:rStyle w:val="Hyperlink"/>
+                <w:rFonts w:ascii="Calibri" w:eastAsia="Calibri" w:hAnsi="Calibri" w:cs="Calibri"/>
+                <w:noProof/>
+              </w:rPr>
+              <w:t>Gray code :</w:t>
+            </w:r>
+            <w:r>
+              <w:rPr>
+                <w:noProof/>
+                <w:webHidden/>
+              </w:rPr>
+              <w:tab/>
+            </w:r>
+            <w:r>
+              <w:rPr>
+                <w:noProof/>
+                <w:webHidden/>
+              </w:rPr>
+              <w:fldChar w:fldCharType="begin"/>
+            </w:r>
+            <w:r>
+              <w:rPr>
+                <w:noProof/>
+                <w:webHidden/>
+              </w:rPr>
+              <w:instrText xml:space="preserve"> PAGEREF _Toc118735426 \h </w:instrText>
+            </w:r>
+            <w:r>
+              <w:rPr>
+                <w:noProof/>
+                <w:webHidden/>
+              </w:rPr>
+            </w:r>
+            <w:r>
+              <w:rPr>
+                <w:noProof/>
+                <w:webHidden/>
+              </w:rPr>
+              <w:fldChar w:fldCharType="separate"/>
+            </w:r>
+            <w:r>
+              <w:rPr>
+                <w:noProof/>
+                <w:webHidden/>
+              </w:rPr>
+              <w:t>7</w:t>
+            </w:r>
+            <w:r>
+              <w:rPr>
+                <w:noProof/>
+                <w:webHidden/>
+              </w:rPr>
+              <w:fldChar w:fldCharType="end"/>
+            </w:r>
+          </w:hyperlink>
+        </w:p>
+        <w:p>
+          <w:pPr>
+            <w:pStyle w:val="TOC2"/>
+            <w:tabs>
+              <w:tab w:val="right" w:leader="dot" w:pos="9019"/>
+            </w:tabs>
+            <w:rPr>
+              <w:rFonts w:eastAsiaTheme="minorEastAsia" w:cstheme="minorBidi"/>
+              <w:b w:val="0"/>
+              <w:bCs w:val="0"/>
+              <w:noProof/>
+              <w:sz w:val="24"/>
+              <w:szCs w:val="24"/>
+              <w:lang w:val="en-FR"/>
+            </w:rPr>
+          </w:pPr>
+          <w:hyperlink w:anchor="_Toc118735427" w:history="1">
+            <w:r>
+              <w:rPr>
+                <w:rStyle w:val="Hyperlink"/>
+                <w:noProof/>
+              </w:rPr>
+              <w:t>Décodage :</w:t>
+            </w:r>
+            <w:r>
+              <w:rPr>
+                <w:noProof/>
+                <w:webHidden/>
+              </w:rPr>
+              <w:tab/>
+            </w:r>
+            <w:r>
+              <w:rPr>
+                <w:noProof/>
+                <w:webHidden/>
+              </w:rPr>
+              <w:fldChar w:fldCharType="begin"/>
+            </w:r>
+            <w:r>
+              <w:rPr>
+                <w:noProof/>
+                <w:webHidden/>
+              </w:rPr>
+              <w:instrText xml:space="preserve"> PAGEREF _Toc118735427 \h </w:instrText>
+            </w:r>
+            <w:r>
+              <w:rPr>
+                <w:noProof/>
+                <w:webHidden/>
+              </w:rPr>
+            </w:r>
+            <w:r>
+              <w:rPr>
+                <w:noProof/>
+                <w:webHidden/>
+              </w:rPr>
+              <w:fldChar w:fldCharType="separate"/>
+            </w:r>
+            <w:r>
+              <w:rPr>
+                <w:noProof/>
+                <w:webHidden/>
+              </w:rPr>
+              <w:t>11</w:t>
+            </w:r>
+            <w:r>
+              <w:rPr>
+                <w:noProof/>
+                <w:webHidden/>
+              </w:rPr>
+              <w:fldChar w:fldCharType="end"/>
+            </w:r>
+          </w:hyperlink>
+        </w:p>
+        <w:p>
+          <w:pPr>
+            <w:pStyle w:val="TOC2"/>
+            <w:tabs>
+              <w:tab w:val="right" w:leader="dot" w:pos="9019"/>
+            </w:tabs>
+            <w:rPr>
+              <w:rFonts w:eastAsiaTheme="minorEastAsia" w:cstheme="minorBidi"/>
+              <w:b w:val="0"/>
+              <w:bCs w:val="0"/>
+              <w:noProof/>
+              <w:sz w:val="24"/>
+              <w:szCs w:val="24"/>
+              <w:lang w:val="en-FR"/>
+            </w:rPr>
+          </w:pPr>
+          <w:hyperlink w:anchor="_Toc118735428" w:history="1">
+            <w:r>
+              <w:rPr>
+                <w:rStyle w:val="Hyperlink"/>
+                <w:noProof/>
+              </w:rPr>
+              <w:t>Source :</w:t>
+            </w:r>
+            <w:r>
+              <w:rPr>
+                <w:noProof/>
+                <w:webHidden/>
+              </w:rPr>
+              <w:tab/>
+            </w:r>
+            <w:r>
+              <w:rPr>
+                <w:noProof/>
+                <w:webHidden/>
+              </w:rPr>
+              <w:fldChar w:fldCharType="begin"/>
+            </w:r>
+            <w:r>
+              <w:rPr>
+                <w:noProof/>
+                <w:webHidden/>
+              </w:rPr>
+              <w:instrText xml:space="preserve"> PAGEREF _Toc118735428 \h </w:instrText>
+            </w:r>
+            <w:r>
+              <w:rPr>
+                <w:noProof/>
+                <w:webHidden/>
+              </w:rPr>
+            </w:r>
+            <w:r>
+              <w:rPr>
+                <w:noProof/>
+                <w:webHidden/>
+              </w:rPr>
+              <w:fldChar w:fldCharType="separate"/>
+            </w:r>
+            <w:r>
+              <w:rPr>
+                <w:noProof/>
+                <w:webHidden/>
+              </w:rPr>
+              <w:t>14</w:t>
+            </w:r>
+            <w:r>
+              <w:rPr>
+                <w:noProof/>
+                <w:webHidden/>
+              </w:rPr>
+              <w:fldChar w:fldCharType="end"/>
+            </w:r>
+          </w:hyperlink>
+        </w:p>
+        <w:p>
+          <w:r>
+            <w:rPr>
+              <w:b/>
+              <w:bCs/>
+              <w:noProof/>
+            </w:rPr>
+            <w:fldChar w:fldCharType="end"/>
+          </w:r>
+        </w:p>
+      </w:sdtContent>
+    </w:sdt>
     <w:p>
       <w:pPr>
         <w:jc w:val="center"/>
@@ -591,23 +1168,26 @@
           <w:bCs/>
           <w:sz w:val="30"/>
           <w:szCs w:val="30"/>
-        </w:rPr>
-      </w:pPr>
-      <w:r>
+          <w:lang w:val="en-US"/>
+        </w:rPr>
+      </w:pPr>
+    </w:p>
+    <w:p>
+      <w:pPr>
+        <w:jc w:val="center"/>
         <w:rPr>
           <w:rFonts w:ascii="Calibri" w:eastAsia="Calibri" w:hAnsi="Calibri" w:cs="Calibri"/>
           <w:b/>
           <w:bCs/>
           <w:sz w:val="30"/>
           <w:szCs w:val="30"/>
-        </w:rPr>
-        <w:lastRenderedPageBreak/>
-        <w:t>Piste de recherche :</w:t>
-      </w:r>
-    </w:p>
-    <w:p>
-      <w:pPr>
-        <w:jc w:val="center"/>
+          <w:lang w:val="en-US"/>
+        </w:rPr>
+      </w:pPr>
+    </w:p>
+    <w:p>
+      <w:pPr>
+        <w:pStyle w:val="Heading1"/>
         <w:rPr>
           <w:rFonts w:ascii="Calibri" w:eastAsia="Calibri" w:hAnsi="Calibri" w:cs="Calibri"/>
           <w:b/>
@@ -617,9 +1197,25 @@
         </w:rPr>
       </w:pPr>
     </w:p>
-    <w:p>
-      <w:pPr>
-        <w:jc w:val="center"/>
+    <w:p/>
+    <w:p/>
+    <w:p/>
+    <w:p/>
+    <w:p/>
+    <w:p/>
+    <w:p/>
+    <w:p/>
+    <w:p/>
+    <w:p/>
+    <w:p/>
+    <w:p/>
+    <w:p/>
+    <w:p/>
+    <w:p/>
+    <w:p/>
+    <w:p>
+      <w:pPr>
+        <w:pStyle w:val="Heading1"/>
         <w:rPr>
           <w:rFonts w:ascii="Calibri" w:eastAsia="Calibri" w:hAnsi="Calibri" w:cs="Calibri"/>
           <w:b/>
@@ -629,6 +1225,93 @@
         </w:rPr>
       </w:pPr>
     </w:p>
+    <w:p/>
+    <w:p/>
+    <w:p/>
+    <w:p/>
+    <w:p/>
+    <w:p/>
+    <w:p/>
+    <w:p/>
+    <w:p/>
+    <w:p/>
+    <w:p/>
+    <w:p/>
+    <w:p/>
+    <w:p>
+      <w:pPr>
+        <w:pStyle w:val="Heading1"/>
+        <w:rPr>
+          <w:rFonts w:ascii="Calibri" w:eastAsia="Calibri" w:hAnsi="Calibri" w:cs="Calibri"/>
+          <w:b/>
+          <w:bCs/>
+          <w:sz w:val="30"/>
+          <w:szCs w:val="30"/>
+        </w:rPr>
+      </w:pPr>
+      <w:bookmarkStart w:id="0" w:name="_Toc118735422"/>
+      <w:r>
+        <w:rPr>
+          <w:rFonts w:ascii="Calibri" w:eastAsia="Calibri" w:hAnsi="Calibri" w:cs="Calibri"/>
+          <w:b/>
+          <w:bCs/>
+          <w:sz w:val="30"/>
+          <w:szCs w:val="30"/>
+        </w:rPr>
+        <w:lastRenderedPageBreak/>
+        <w:t>Piste de recherche :</w:t>
+      </w:r>
+      <w:bookmarkEnd w:id="0"/>
+    </w:p>
+    <w:p>
+      <w:pPr>
+        <w:jc w:val="center"/>
+        <w:rPr>
+          <w:rFonts w:ascii="Calibri" w:eastAsia="Calibri" w:hAnsi="Calibri" w:cs="Calibri"/>
+          <w:b/>
+          <w:bCs/>
+          <w:sz w:val="30"/>
+          <w:szCs w:val="30"/>
+        </w:rPr>
+      </w:pPr>
+    </w:p>
+    <w:p>
+      <w:pPr>
+        <w:jc w:val="center"/>
+        <w:rPr>
+          <w:rFonts w:ascii="Calibri" w:eastAsia="Calibri" w:hAnsi="Calibri" w:cs="Calibri"/>
+          <w:b/>
+          <w:bCs/>
+          <w:sz w:val="30"/>
+          <w:szCs w:val="30"/>
+        </w:rPr>
+      </w:pPr>
+    </w:p>
+    <w:p>
+      <w:pPr>
+        <w:pStyle w:val="Heading2"/>
+        <w:rPr>
+          <w:rFonts w:ascii="Calibri" w:eastAsia="Calibri" w:hAnsi="Calibri" w:cs="Calibri"/>
+        </w:rPr>
+      </w:pPr>
+      <w:bookmarkStart w:id="1" w:name="_Toc118735423"/>
+      <w:r>
+        <w:rPr>
+          <w:rFonts w:ascii="Calibri" w:eastAsia="Calibri" w:hAnsi="Calibri" w:cs="Calibri"/>
+        </w:rPr>
+        <w:t>Encodage :</w:t>
+      </w:r>
+      <w:bookmarkEnd w:id="1"/>
+    </w:p>
+    <w:p>
+      <w:pPr>
+        <w:rPr>
+          <w:rFonts w:ascii="Calibri" w:eastAsia="Calibri" w:hAnsi="Calibri" w:cs="Calibri"/>
+          <w:sz w:val="26"/>
+          <w:szCs w:val="26"/>
+        </w:rPr>
+      </w:pPr>
+    </w:p>
     <w:p>
       <w:pPr>
         <w:rPr>
@@ -694,15 +1377,6 @@
         </w:rPr>
         <w:t> »</w:t>
       </w:r>
-    </w:p>
-    <w:p>
-      <w:pPr>
-        <w:rPr>
-          <w:rFonts w:ascii="Calibri" w:eastAsia="Calibri" w:hAnsi="Calibri" w:cs="Calibri"/>
-          <w:sz w:val="26"/>
-          <w:szCs w:val="26"/>
-        </w:rPr>
-      </w:pPr>
     </w:p>
     <w:p>
       <w:pPr>
@@ -753,12 +1427,29 @@
     </w:p>
     <w:p>
       <w:pPr>
-        <w:rPr>
-          <w:rFonts w:ascii="Calibri" w:eastAsia="Calibri" w:hAnsi="Calibri" w:cs="Calibri"/>
-          <w:sz w:val="26"/>
-          <w:szCs w:val="26"/>
-        </w:rPr>
-      </w:pPr>
+        <w:pStyle w:val="Heading3"/>
+        <w:rPr>
+          <w:rFonts w:ascii="Calibri" w:eastAsia="Calibri" w:hAnsi="Calibri" w:cs="Calibri"/>
+          <w:sz w:val="26"/>
+          <w:szCs w:val="26"/>
+        </w:rPr>
+      </w:pPr>
+      <w:bookmarkStart w:id="2" w:name="_Toc118735424"/>
+      <w:r>
+        <w:rPr>
+          <w:rFonts w:ascii="Calibri" w:eastAsia="Calibri" w:hAnsi="Calibri" w:cs="Calibri"/>
+          <w:sz w:val="26"/>
+          <w:szCs w:val="26"/>
+        </w:rPr>
+        <w:t>Unicode</w:t>
+      </w:r>
+      <w:r>
+        <w:rPr>
+          <w:rFonts w:ascii="Calibri" w:eastAsia="Calibri" w:hAnsi="Calibri" w:cs="Calibri"/>
+        </w:rPr>
+        <w:t> :</w:t>
+      </w:r>
+      <w:bookmarkEnd w:id="2"/>
     </w:p>
     <w:p>
       <w:pPr>
@@ -842,7 +1533,7 @@
                     </pic:cNvPicPr>
                   </pic:nvPicPr>
                   <pic:blipFill>
-                    <a:blip r:embed="rId8">
+                    <a:blip r:embed="rId9">
                       <a:extLst>
                         <a:ext uri="{28A0092B-C50C-407E-A947-70E740481C1C}">
                           <a14:useLocalDpi xmlns:a14="http://schemas.microsoft.com/office/drawing/2010/main" val="0"/>
@@ -1004,7 +1695,7 @@
                     <pic:cNvPicPr/>
                   </pic:nvPicPr>
                   <pic:blipFill>
-                    <a:blip r:embed="rId9">
+                    <a:blip r:embed="rId10">
                       <a:extLst>
                         <a:ext uri="{28A0092B-C50C-407E-A947-70E740481C1C}">
                           <a14:useLocalDpi xmlns:a14="http://schemas.microsoft.com/office/drawing/2010/main" val="0"/>
@@ -1385,13 +2076,50 @@
           <w:szCs w:val="26"/>
         </w:rPr>
       </w:pPr>
-      <w:r>
-        <w:rPr>
-          <w:rFonts w:ascii="Calibri" w:eastAsia="Calibri" w:hAnsi="Calibri" w:cs="Calibri"/>
-          <w:sz w:val="26"/>
-          <w:szCs w:val="26"/>
-        </w:rPr>
-        <w:lastRenderedPageBreak/>
+    </w:p>
+    <w:p>
+      <w:pPr>
+        <w:pStyle w:val="Heading3"/>
+        <w:rPr>
+          <w:rFonts w:ascii="Calibri" w:eastAsia="Calibri" w:hAnsi="Calibri" w:cs="Calibri"/>
+          <w:sz w:val="26"/>
+          <w:szCs w:val="26"/>
+        </w:rPr>
+      </w:pPr>
+      <w:bookmarkStart w:id="3" w:name="_Toc118735425"/>
+      <w:r>
+        <w:rPr>
+          <w:rFonts w:ascii="Calibri" w:eastAsia="Calibri" w:hAnsi="Calibri" w:cs="Calibri"/>
+          <w:sz w:val="26"/>
+          <w:szCs w:val="26"/>
+        </w:rPr>
+        <w:t>Table d’encodage :</w:t>
+      </w:r>
+      <w:bookmarkEnd w:id="3"/>
+    </w:p>
+    <w:p>
+      <w:pPr>
+        <w:rPr>
+          <w:rFonts w:ascii="Calibri" w:eastAsia="Calibri" w:hAnsi="Calibri" w:cs="Calibri"/>
+          <w:sz w:val="26"/>
+          <w:szCs w:val="26"/>
+        </w:rPr>
+      </w:pPr>
+    </w:p>
+    <w:p>
+      <w:pPr>
+        <w:rPr>
+          <w:rFonts w:ascii="Calibri" w:eastAsia="Calibri" w:hAnsi="Calibri" w:cs="Calibri"/>
+          <w:sz w:val="26"/>
+          <w:szCs w:val="26"/>
+        </w:rPr>
+      </w:pPr>
+      <w:r>
+        <w:rPr>
+          <w:rFonts w:ascii="Calibri" w:eastAsia="Calibri" w:hAnsi="Calibri" w:cs="Calibri"/>
+          <w:sz w:val="26"/>
+          <w:szCs w:val="26"/>
+        </w:rPr>
         <w:t>On va donc utiliser la base 36 qui comprend les 26 lettres de l'alphabet (</w:t>
       </w:r>
       <w:proofErr w:type="spellStart"/>
@@ -1412,15 +2140,6 @@
         </w:rPr>
         <w:t xml:space="preserve">-z) et les 10 chiffres (0-9). </w:t>
       </w:r>
-    </w:p>
-    <w:p>
-      <w:pPr>
-        <w:rPr>
-          <w:rFonts w:ascii="Calibri" w:eastAsia="Calibri" w:hAnsi="Calibri" w:cs="Calibri"/>
-          <w:sz w:val="26"/>
-          <w:szCs w:val="26"/>
-        </w:rPr>
-      </w:pPr>
       <w:proofErr w:type="spellStart"/>
       <w:proofErr w:type="gramStart"/>
       <w:r>
@@ -1484,32 +2203,14 @@
           <w:szCs w:val="26"/>
         </w:rPr>
       </w:pPr>
-      <w:proofErr w:type="gramStart"/>
-      <w:r>
-        <w:rPr>
-          <w:rFonts w:ascii="Calibri" w:eastAsia="Calibri" w:hAnsi="Calibri" w:cs="Calibri"/>
-          <w:sz w:val="26"/>
-          <w:szCs w:val="26"/>
-        </w:rPr>
-        <w:t xml:space="preserve">Encodage </w:t>
-      </w:r>
-      <w:r>
-        <w:rPr>
-          <w:rFonts w:ascii="Calibri" w:eastAsia="Calibri" w:hAnsi="Calibri" w:cs="Calibri"/>
-          <w:sz w:val="26"/>
-          <w:szCs w:val="26"/>
-        </w:rPr>
-        <w:t xml:space="preserve"> </w:t>
-      </w:r>
-      <w:r>
-        <w:rPr>
-          <w:rFonts w:ascii="Calibri" w:eastAsia="Calibri" w:hAnsi="Calibri" w:cs="Calibri"/>
-          <w:sz w:val="26"/>
-          <w:szCs w:val="26"/>
-        </w:rPr>
-        <w:t>Table</w:t>
-      </w:r>
-      <w:proofErr w:type="gramEnd"/>
+      <w:r>
+        <w:rPr>
+          <w:rFonts w:ascii="Calibri" w:eastAsia="Calibri" w:hAnsi="Calibri" w:cs="Calibri"/>
+          <w:sz w:val="26"/>
+          <w:szCs w:val="26"/>
+        </w:rPr>
+        <w:t>Encodage Table</w:t>
+      </w:r>
       <w:r>
         <w:rPr>
           <w:rFonts w:ascii="Calibri" w:eastAsia="Calibri" w:hAnsi="Calibri" w:cs="Calibri"/>
@@ -2829,6 +3530,7 @@
                 <w:sz w:val="26"/>
                 <w:szCs w:val="26"/>
               </w:rPr>
+              <w:lastRenderedPageBreak/>
               <w:t>t</w:t>
             </w:r>
             <w:proofErr w:type="gramEnd"/>
@@ -3981,15 +4683,7 @@
           <w:sz w:val="26"/>
           <w:szCs w:val="26"/>
         </w:rPr>
-        <w:t>alg</w:t>
-      </w:r>
-      <w:r>
-        <w:rPr>
-          <w:rFonts w:ascii="Calibri" w:eastAsia="Calibri" w:hAnsi="Calibri" w:cs="Calibri"/>
-          <w:sz w:val="26"/>
-          <w:szCs w:val="26"/>
-        </w:rPr>
-        <w:t>oEncodageTableEncodage</w:t>
+        <w:t>algoEncodageTableEncodage</w:t>
       </w:r>
       <w:proofErr w:type="spellEnd"/>
     </w:p>
@@ -4138,7 +4832,7 @@
                     <pic:cNvPicPr/>
                   </pic:nvPicPr>
                   <pic:blipFill>
-                    <a:blip r:embed="rId10" cstate="print">
+                    <a:blip r:embed="rId11" cstate="print">
                       <a:extLst>
                         <a:ext uri="{28A0092B-C50C-407E-A947-70E740481C1C}">
                           <a14:useLocalDpi xmlns:a14="http://schemas.microsoft.com/office/drawing/2010/main" val="0"/>
@@ -4167,12 +4861,14 @@
     </w:p>
     <w:p>
       <w:pPr>
-        <w:rPr>
-          <w:rFonts w:ascii="Calibri" w:eastAsia="Calibri" w:hAnsi="Calibri" w:cs="Calibri"/>
-          <w:sz w:val="26"/>
-          <w:szCs w:val="26"/>
-        </w:rPr>
-      </w:pPr>
+        <w:pStyle w:val="Heading3"/>
+        <w:rPr>
+          <w:rFonts w:ascii="Calibri" w:eastAsia="Calibri" w:hAnsi="Calibri" w:cs="Calibri"/>
+          <w:sz w:val="26"/>
+          <w:szCs w:val="26"/>
+        </w:rPr>
+      </w:pPr>
+      <w:bookmarkStart w:id="4" w:name="_Toc118735426"/>
       <w:r>
         <w:rPr>
           <w:rFonts w:ascii="Calibri" w:eastAsia="Calibri" w:hAnsi="Calibri" w:cs="Calibri"/>
@@ -4180,6 +4876,33 @@
           <w:szCs w:val="26"/>
         </w:rPr>
         <w:lastRenderedPageBreak/>
+        <w:t>Gray code :</w:t>
+      </w:r>
+      <w:bookmarkEnd w:id="4"/>
+    </w:p>
+    <w:p>
+      <w:pPr>
+        <w:rPr>
+          <w:rFonts w:ascii="Calibri" w:eastAsia="Calibri" w:hAnsi="Calibri" w:cs="Calibri"/>
+          <w:sz w:val="26"/>
+          <w:szCs w:val="26"/>
+        </w:rPr>
+      </w:pPr>
+    </w:p>
+    <w:p>
+      <w:pPr>
+        <w:rPr>
+          <w:rFonts w:ascii="Calibri" w:eastAsia="Calibri" w:hAnsi="Calibri" w:cs="Calibri"/>
+          <w:sz w:val="26"/>
+          <w:szCs w:val="26"/>
+        </w:rPr>
+      </w:pPr>
+      <w:r>
+        <w:rPr>
+          <w:rFonts w:ascii="Calibri" w:eastAsia="Calibri" w:hAnsi="Calibri" w:cs="Calibri"/>
+          <w:sz w:val="26"/>
+          <w:szCs w:val="26"/>
+        </w:rPr>
         <w:t xml:space="preserve">La table d’encodage est une solution viable mais après </w:t>
       </w:r>
       <w:r>
@@ -5297,6 +6020,7 @@
                 <w:sz w:val="26"/>
                 <w:szCs w:val="26"/>
               </w:rPr>
+              <w:lastRenderedPageBreak/>
               <w:t>n</w:t>
             </w:r>
             <w:proofErr w:type="gramEnd"/>
@@ -5423,7 +6147,6 @@
                 <w:sz w:val="26"/>
                 <w:szCs w:val="26"/>
               </w:rPr>
-              <w:lastRenderedPageBreak/>
               <w:t>p</w:t>
             </w:r>
             <w:proofErr w:type="gramEnd"/>
@@ -6754,6 +7477,7 @@
                 <w:sz w:val="26"/>
                 <w:szCs w:val="26"/>
               </w:rPr>
+              <w:lastRenderedPageBreak/>
               <w:t>K</w:t>
             </w:r>
           </w:p>
@@ -6876,7 +7600,6 @@
                 <w:sz w:val="26"/>
                 <w:szCs w:val="26"/>
               </w:rPr>
-              <w:lastRenderedPageBreak/>
               <w:t>M</w:t>
             </w:r>
           </w:p>
@@ -8158,6 +8881,7 @@
                 <w:sz w:val="26"/>
                 <w:szCs w:val="26"/>
               </w:rPr>
+              <w:lastRenderedPageBreak/>
               <w:t>7</w:t>
             </w:r>
           </w:p>
@@ -8280,7 +9004,6 @@
                 <w:sz w:val="26"/>
                 <w:szCs w:val="26"/>
               </w:rPr>
-              <w:lastRenderedPageBreak/>
               <w:t>9</w:t>
             </w:r>
           </w:p>
@@ -8367,15 +9090,7 @@
           <w:sz w:val="26"/>
           <w:szCs w:val="26"/>
         </w:rPr>
-        <w:t>algoEncodage</w:t>
-      </w:r>
-      <w:r>
-        <w:rPr>
-          <w:rFonts w:ascii="Calibri" w:eastAsia="Calibri" w:hAnsi="Calibri" w:cs="Calibri"/>
-          <w:sz w:val="26"/>
-          <w:szCs w:val="26"/>
-        </w:rPr>
-        <w:t>GrayCode</w:t>
+        <w:t>algoEncodageGrayCode</w:t>
       </w:r>
       <w:proofErr w:type="spellEnd"/>
     </w:p>
@@ -8516,7 +9231,7 @@
                     <pic:cNvPicPr/>
                   </pic:nvPicPr>
                   <pic:blipFill>
-                    <a:blip r:embed="rId11">
+                    <a:blip r:embed="rId12">
                       <a:extLst>
                         <a:ext uri="{28A0092B-C50C-407E-A947-70E740481C1C}">
                           <a14:useLocalDpi xmlns:a14="http://schemas.microsoft.com/office/drawing/2010/main" val="0"/>
@@ -8594,9 +9309,9 @@
           <w:noProof/>
         </w:rPr>
         <w:drawing>
-          <wp:inline distT="0" distB="0" distL="0" distR="0" wp14:anchorId="5D201B0D" wp14:editId="7CA5BA2A">
-            <wp:extent cx="5733415" cy="4303395"/>
-            <wp:effectExtent l="0" t="0" r="0" b="1905"/>
+          <wp:inline distT="0" distB="0" distL="0" distR="0" wp14:anchorId="5D201B0D" wp14:editId="10764FCD">
+            <wp:extent cx="4972929" cy="3732588"/>
+            <wp:effectExtent l="0" t="0" r="5715" b="1270"/>
             <wp:docPr id="1" name="Image 1" descr="Une image contenant texte&#10;&#10;Description générée automatiquement"/>
             <wp:cNvGraphicFramePr>
               <a:graphicFrameLocks xmlns:a="http://schemas.openxmlformats.org/drawingml/2006/main" noChangeAspect="1"/>
@@ -8609,7 +9324,1097 @@
                     <pic:cNvPicPr/>
                   </pic:nvPicPr>
                   <pic:blipFill>
-                    <a:blip r:embed="rId12" cstate="print">
+                    <a:blip r:embed="rId13" cstate="print">
+                      <a:extLst>
+                        <a:ext uri="{28A0092B-C50C-407E-A947-70E740481C1C}">
+                          <a14:useLocalDpi xmlns:a14="http://schemas.microsoft.com/office/drawing/2010/main" val="0"/>
+                        </a:ext>
+                      </a:extLst>
+                    </a:blip>
+                    <a:stretch>
+                      <a:fillRect/>
+                    </a:stretch>
+                  </pic:blipFill>
+                  <pic:spPr>
+                    <a:xfrm>
+                      <a:off x="0" y="0"/>
+                      <a:ext cx="4988857" cy="3744543"/>
+                    </a:xfrm>
+                    <a:prstGeom prst="rect">
+                      <a:avLst/>
+                    </a:prstGeom>
+                  </pic:spPr>
+                </pic:pic>
+              </a:graphicData>
+            </a:graphic>
+          </wp:inline>
+        </w:drawing>
+      </w:r>
+    </w:p>
+    <w:p/>
+    <w:p>
+      <w:pPr>
+        <w:pStyle w:val="Heading2"/>
+      </w:pPr>
+      <w:bookmarkStart w:id="5" w:name="_Toc118735427"/>
+      <w:r>
+        <w:lastRenderedPageBreak/>
+        <w:t>Décodage :</w:t>
+      </w:r>
+      <w:bookmarkEnd w:id="5"/>
+    </w:p>
+    <w:p/>
+    <w:p>
+      <w:r>
+        <w:t>Une fois la licence de chaque utilisateur encodé, il faut maintenant concevoir un scanneur permettant de récupérer à partir de l’encodage (</w:t>
+      </w:r>
+      <w:proofErr w:type="spellStart"/>
+      <w:r>
+        <w:t>ST_code</w:t>
+      </w:r>
+      <w:proofErr w:type="spellEnd"/>
+      <w:r>
+        <w:t xml:space="preserve">) la licence. En suivant le pitch choisi, l’utilisateur entraineur lancera son application </w:t>
+      </w:r>
+      <w:proofErr w:type="spellStart"/>
+      <w:r>
+        <w:t>Sport-track</w:t>
+      </w:r>
+      <w:proofErr w:type="spellEnd"/>
+      <w:r>
+        <w:t xml:space="preserve"> pour scanner le </w:t>
+      </w:r>
+      <w:proofErr w:type="spellStart"/>
+      <w:r>
+        <w:t>ST_code</w:t>
+      </w:r>
+      <w:proofErr w:type="spellEnd"/>
+      <w:r>
+        <w:t xml:space="preserve"> du joueur. Une photo sera prise et </w:t>
+      </w:r>
+      <w:r>
+        <w:t>décodé</w:t>
+      </w:r>
+      <w:r>
+        <w:t xml:space="preserve"> sur l’appareil de l’entraineur</w:t>
+      </w:r>
+      <w:r>
+        <w:t xml:space="preserve"> puis </w:t>
+      </w:r>
+      <w:proofErr w:type="gramStart"/>
+      <w:r>
+        <w:t xml:space="preserve">envoyé </w:t>
+      </w:r>
+      <w:r>
+        <w:t>.</w:t>
+      </w:r>
+      <w:proofErr w:type="gramEnd"/>
+      <w:r>
+        <w:t xml:space="preserve"> Pour réaliser l’analyse d’image nous nous sommes </w:t>
+      </w:r>
+      <w:r>
+        <w:t>aidés</w:t>
+      </w:r>
+      <w:r>
+        <w:t xml:space="preserve"> de la bibliothèque OPEN-CV : une bibliothèque </w:t>
+      </w:r>
+      <w:r>
+        <w:t>libre développé par Intel spécialisé dans le traitement d’image en temps réelle.</w:t>
+      </w:r>
+    </w:p>
+    <w:p/>
+    <w:p>
+      <w:r>
+        <w:t xml:space="preserve">Après des recherches </w:t>
+      </w:r>
+      <w:r>
+        <w:t>nous avons</w:t>
+      </w:r>
+      <w:r>
+        <w:t xml:space="preserve"> testé de développer la partie décodage en python et de le rattaché à notre site web avec l’utilisation du Web </w:t>
+      </w:r>
+      <w:proofErr w:type="spellStart"/>
+      <w:r>
+        <w:t>Assembly</w:t>
+      </w:r>
+      <w:proofErr w:type="spellEnd"/>
+      <w:r>
+        <w:t>. Nous avons également testé de développé en C++ qui est plus rapide que python est plus adapté pour de l’analyse d’image en temps réelle.</w:t>
+      </w:r>
+    </w:p>
+    <w:p/>
+    <w:p>
+      <w:pPr>
+        <w:rPr>
+          <w:rFonts w:ascii="Calibri" w:eastAsia="Calibri" w:hAnsi="Calibri" w:cs="Calibri"/>
+          <w:sz w:val="26"/>
+          <w:szCs w:val="26"/>
+          <w:lang w:val="fr-FR"/>
+        </w:rPr>
+      </w:pPr>
+      <w:r>
+        <w:rPr>
+          <w:rFonts w:ascii="Calibri" w:eastAsia="Calibri" w:hAnsi="Calibri" w:cs="Calibri"/>
+          <w:sz w:val="26"/>
+          <w:szCs w:val="26"/>
+          <w:lang w:val="fr-FR"/>
+        </w:rPr>
+        <w:t xml:space="preserve">Code GitHub : </w:t>
+      </w:r>
+      <w:proofErr w:type="spellStart"/>
+      <w:r>
+        <w:rPr>
+          <w:rFonts w:ascii="Calibri" w:eastAsia="Calibri" w:hAnsi="Calibri" w:cs="Calibri"/>
+          <w:sz w:val="26"/>
+          <w:szCs w:val="26"/>
+          <w:lang w:val="fr-FR"/>
+        </w:rPr>
+        <w:t>SportTrack</w:t>
+      </w:r>
+      <w:proofErr w:type="spellEnd"/>
+      <w:r>
+        <w:rPr>
+          <w:rFonts w:ascii="Calibri" w:eastAsia="Calibri" w:hAnsi="Calibri" w:cs="Calibri"/>
+          <w:sz w:val="26"/>
+          <w:szCs w:val="26"/>
+          <w:lang w:val="fr-FR"/>
+        </w:rPr>
+        <w:t>/src/</w:t>
+      </w:r>
+      <w:proofErr w:type="spellStart"/>
+      <w:r>
+        <w:rPr>
+          <w:rFonts w:ascii="Calibri" w:eastAsia="Calibri" w:hAnsi="Calibri" w:cs="Calibri"/>
+          <w:sz w:val="26"/>
+          <w:szCs w:val="26"/>
+          <w:lang w:val="fr-FR"/>
+        </w:rPr>
+        <w:t>codeC</w:t>
+      </w:r>
+      <w:proofErr w:type="spellEnd"/>
+      <w:r>
+        <w:rPr>
+          <w:rFonts w:ascii="Calibri" w:eastAsia="Calibri" w:hAnsi="Calibri" w:cs="Calibri"/>
+          <w:sz w:val="26"/>
+          <w:szCs w:val="26"/>
+          <w:lang w:val="fr-FR"/>
+        </w:rPr>
+        <w:t>++</w:t>
+      </w:r>
+      <w:r>
+        <w:rPr>
+          <w:rFonts w:ascii="Calibri" w:eastAsia="Calibri" w:hAnsi="Calibri" w:cs="Calibri"/>
+          <w:sz w:val="26"/>
+          <w:szCs w:val="26"/>
+          <w:lang w:val="fr-FR"/>
+        </w:rPr>
+        <w:t>/</w:t>
+      </w:r>
+    </w:p>
+    <w:p>
+      <w:pPr>
+        <w:rPr>
+          <w:rFonts w:ascii="Calibri" w:eastAsia="Calibri" w:hAnsi="Calibri" w:cs="Calibri"/>
+          <w:sz w:val="26"/>
+          <w:szCs w:val="26"/>
+          <w:lang w:val="en-US"/>
+        </w:rPr>
+      </w:pPr>
+      <w:r>
+        <w:rPr>
+          <w:rFonts w:ascii="Calibri" w:eastAsia="Calibri" w:hAnsi="Calibri" w:cs="Calibri"/>
+          <w:sz w:val="26"/>
+          <w:szCs w:val="26"/>
+          <w:lang w:val="fr-FR"/>
+        </w:rPr>
+        <w:tab/>
+      </w:r>
+      <w:r>
+        <w:rPr>
+          <w:rFonts w:ascii="Calibri" w:eastAsia="Calibri" w:hAnsi="Calibri" w:cs="Calibri"/>
+          <w:sz w:val="26"/>
+          <w:szCs w:val="26"/>
+          <w:lang w:val="fr-FR"/>
+        </w:rPr>
+        <w:tab/>
+      </w:r>
+      <w:r>
+        <w:rPr>
+          <w:rFonts w:ascii="Calibri" w:eastAsia="Calibri" w:hAnsi="Calibri" w:cs="Calibri"/>
+          <w:sz w:val="26"/>
+          <w:szCs w:val="26"/>
+          <w:lang w:val="en-US"/>
+        </w:rPr>
+        <w:t xml:space="preserve"> </w:t>
+      </w:r>
+      <w:r>
+        <w:rPr>
+          <w:rFonts w:ascii="Calibri" w:eastAsia="Calibri" w:hAnsi="Calibri" w:cs="Calibri"/>
+          <w:sz w:val="26"/>
+          <w:szCs w:val="26"/>
+          <w:lang w:val="en-US"/>
+        </w:rPr>
+        <w:t>SportTrack/src/code</w:t>
+      </w:r>
+      <w:r>
+        <w:rPr>
+          <w:rFonts w:ascii="Calibri" w:eastAsia="Calibri" w:hAnsi="Calibri" w:cs="Calibri"/>
+          <w:sz w:val="26"/>
+          <w:szCs w:val="26"/>
+          <w:lang w:val="en-US"/>
+        </w:rPr>
+        <w:t>Python/algo.py</w:t>
+      </w:r>
+    </w:p>
+    <w:p>
+      <w:pPr>
+        <w:rPr>
+          <w:rFonts w:ascii="Calibri" w:eastAsia="Calibri" w:hAnsi="Calibri" w:cs="Calibri"/>
+          <w:sz w:val="26"/>
+          <w:szCs w:val="26"/>
+          <w:lang w:val="en-US"/>
+        </w:rPr>
+      </w:pPr>
+    </w:p>
+    <w:p>
+      <w:pPr>
+        <w:rPr>
+          <w:rFonts w:ascii="Calibri" w:eastAsia="Calibri" w:hAnsi="Calibri" w:cs="Calibri"/>
+          <w:sz w:val="26"/>
+          <w:szCs w:val="26"/>
+          <w:lang w:val="fr-FR"/>
+        </w:rPr>
+      </w:pPr>
+      <w:r>
+        <w:rPr>
+          <w:rFonts w:ascii="Calibri" w:eastAsia="Calibri" w:hAnsi="Calibri" w:cs="Calibri"/>
+          <w:sz w:val="26"/>
+          <w:szCs w:val="26"/>
+          <w:lang w:val="fr-FR"/>
+        </w:rPr>
+        <w:t>Mais à la suite de pro</w:t>
+      </w:r>
+      <w:r>
+        <w:rPr>
+          <w:rFonts w:ascii="Calibri" w:eastAsia="Calibri" w:hAnsi="Calibri" w:cs="Calibri"/>
+          <w:sz w:val="26"/>
+          <w:szCs w:val="26"/>
+          <w:lang w:val="fr-FR"/>
+        </w:rPr>
+        <w:t xml:space="preserve">blèmes avec l’utilisation du Web </w:t>
+      </w:r>
+      <w:proofErr w:type="spellStart"/>
+      <w:r>
+        <w:rPr>
+          <w:rFonts w:ascii="Calibri" w:eastAsia="Calibri" w:hAnsi="Calibri" w:cs="Calibri"/>
+          <w:sz w:val="26"/>
+          <w:szCs w:val="26"/>
+          <w:lang w:val="fr-FR"/>
+        </w:rPr>
+        <w:t>Assembly</w:t>
+      </w:r>
+      <w:proofErr w:type="spellEnd"/>
+      <w:r>
+        <w:rPr>
+          <w:rFonts w:ascii="Calibri" w:eastAsia="Calibri" w:hAnsi="Calibri" w:cs="Calibri"/>
+          <w:sz w:val="26"/>
+          <w:szCs w:val="26"/>
+          <w:lang w:val="fr-FR"/>
+        </w:rPr>
+        <w:t xml:space="preserve"> et de la bibliothèque OPEN-CV. Nous avons décidé de développé la partie décodage en Javascript.</w:t>
+      </w:r>
+    </w:p>
+    <w:p>
+      <w:pPr>
+        <w:rPr>
+          <w:rFonts w:ascii="Calibri" w:eastAsia="Calibri" w:hAnsi="Calibri" w:cs="Calibri"/>
+          <w:sz w:val="26"/>
+          <w:szCs w:val="26"/>
+          <w:lang w:val="fr-FR"/>
+        </w:rPr>
+      </w:pPr>
+    </w:p>
+    <w:p>
+      <w:pPr>
+        <w:rPr>
+          <w:rFonts w:ascii="Calibri" w:eastAsia="Calibri" w:hAnsi="Calibri" w:cs="Calibri"/>
+          <w:sz w:val="26"/>
+          <w:szCs w:val="26"/>
+          <w:lang w:val="fr-FR"/>
+        </w:rPr>
+      </w:pPr>
+      <w:r>
+        <w:rPr>
+          <w:rFonts w:ascii="Calibri" w:eastAsia="Calibri" w:hAnsi="Calibri" w:cs="Calibri"/>
+          <w:sz w:val="26"/>
+          <w:szCs w:val="26"/>
+          <w:lang w:val="fr-FR"/>
+        </w:rPr>
+        <w:t xml:space="preserve">L’image est dans un premier temps modifier : </w:t>
+      </w:r>
+    </w:p>
+    <w:p>
+      <w:pPr>
+        <w:rPr>
+          <w:rFonts w:ascii="Calibri" w:eastAsia="Calibri" w:hAnsi="Calibri" w:cs="Calibri"/>
+          <w:sz w:val="26"/>
+          <w:szCs w:val="26"/>
+          <w:lang w:val="fr-FR"/>
+        </w:rPr>
+      </w:pPr>
+      <w:r>
+        <w:rPr>
+          <w:rFonts w:ascii="Calibri" w:eastAsia="Calibri" w:hAnsi="Calibri" w:cs="Calibri"/>
+          <w:sz w:val="26"/>
+          <w:szCs w:val="26"/>
+          <w:lang w:val="fr-FR"/>
+        </w:rPr>
+        <w:tab/>
+        <w:t>-conversion en niveau de gris</w:t>
+      </w:r>
+    </w:p>
+    <w:p>
+      <w:pPr>
+        <w:rPr>
+          <w:rFonts w:ascii="Calibri" w:eastAsia="Calibri" w:hAnsi="Calibri" w:cs="Calibri"/>
+          <w:sz w:val="26"/>
+          <w:szCs w:val="26"/>
+          <w:lang w:val="fr-FR"/>
+        </w:rPr>
+      </w:pPr>
+      <w:r>
+        <w:rPr>
+          <w:rFonts w:ascii="Calibri" w:eastAsia="Calibri" w:hAnsi="Calibri" w:cs="Calibri"/>
+          <w:sz w:val="26"/>
+          <w:szCs w:val="26"/>
+          <w:lang w:val="fr-FR"/>
+        </w:rPr>
+        <w:tab/>
+        <w:t>-conversion en noir et blanc</w:t>
+      </w:r>
+    </w:p>
+    <w:p>
+      <w:pPr>
+        <w:rPr>
+          <w:rFonts w:ascii="Calibri" w:eastAsia="Calibri" w:hAnsi="Calibri" w:cs="Calibri"/>
+          <w:sz w:val="26"/>
+          <w:szCs w:val="26"/>
+          <w:lang w:val="fr-FR"/>
+        </w:rPr>
+      </w:pPr>
+    </w:p>
+    <w:p>
+      <w:pPr>
+        <w:rPr>
+          <w:rFonts w:ascii="Calibri" w:eastAsia="Calibri" w:hAnsi="Calibri" w:cs="Calibri"/>
+          <w:sz w:val="26"/>
+          <w:szCs w:val="26"/>
+          <w:lang w:val="fr-FR"/>
+        </w:rPr>
+      </w:pPr>
+      <w:r>
+        <w:rPr>
+          <w:rFonts w:ascii="Calibri" w:eastAsia="Calibri" w:hAnsi="Calibri" w:cs="Calibri"/>
+          <w:noProof/>
+          <w:sz w:val="26"/>
+          <w:szCs w:val="26"/>
+          <w:lang w:val="fr-FR"/>
+        </w:rPr>
+        <w:drawing>
+          <wp:inline distT="0" distB="0" distL="0" distR="0" wp14:anchorId="21C4E95D" wp14:editId="305F623D">
+            <wp:extent cx="5733415" cy="1989455"/>
+            <wp:effectExtent l="0" t="0" r="0" b="4445"/>
+            <wp:docPr id="5" name="Picture 5"/>
+            <wp:cNvGraphicFramePr>
+              <a:graphicFrameLocks xmlns:a="http://schemas.openxmlformats.org/drawingml/2006/main" noChangeAspect="1"/>
+            </wp:cNvGraphicFramePr>
+            <a:graphic xmlns:a="http://schemas.openxmlformats.org/drawingml/2006/main">
+              <a:graphicData uri="http://schemas.openxmlformats.org/drawingml/2006/picture">
+                <pic:pic xmlns:pic="http://schemas.openxmlformats.org/drawingml/2006/picture">
+                  <pic:nvPicPr>
+                    <pic:cNvPr id="5" name="Picture 5"/>
+                    <pic:cNvPicPr/>
+                  </pic:nvPicPr>
+                  <pic:blipFill>
+                    <a:blip r:embed="rId14" cstate="print">
+                      <a:extLst>
+                        <a:ext uri="{28A0092B-C50C-407E-A947-70E740481C1C}">
+                          <a14:useLocalDpi xmlns:a14="http://schemas.microsoft.com/office/drawing/2010/main" val="0"/>
+                        </a:ext>
+                      </a:extLst>
+                    </a:blip>
+                    <a:stretch>
+                      <a:fillRect/>
+                    </a:stretch>
+                  </pic:blipFill>
+                  <pic:spPr>
+                    <a:xfrm>
+                      <a:off x="0" y="0"/>
+                      <a:ext cx="5733415" cy="1989455"/>
+                    </a:xfrm>
+                    <a:prstGeom prst="rect">
+                      <a:avLst/>
+                    </a:prstGeom>
+                  </pic:spPr>
+                </pic:pic>
+              </a:graphicData>
+            </a:graphic>
+          </wp:inline>
+        </w:drawing>
+      </w:r>
+    </w:p>
+    <w:p>
+      <w:pPr>
+        <w:rPr>
+          <w:rFonts w:ascii="Calibri" w:eastAsia="Calibri" w:hAnsi="Calibri" w:cs="Calibri"/>
+          <w:sz w:val="26"/>
+          <w:szCs w:val="26"/>
+          <w:lang w:val="fr-FR"/>
+        </w:rPr>
+      </w:pPr>
+    </w:p>
+    <w:p>
+      <w:pPr>
+        <w:rPr>
+          <w:rFonts w:ascii="Calibri" w:eastAsia="Calibri" w:hAnsi="Calibri" w:cs="Calibri"/>
+          <w:sz w:val="26"/>
+          <w:szCs w:val="26"/>
+          <w:lang w:val="fr-FR"/>
+        </w:rPr>
+      </w:pPr>
+      <w:r>
+        <w:rPr>
+          <w:rFonts w:ascii="Calibri" w:eastAsia="Calibri" w:hAnsi="Calibri" w:cs="Calibri"/>
+          <w:sz w:val="26"/>
+          <w:szCs w:val="26"/>
+          <w:lang w:val="fr-FR"/>
+        </w:rPr>
+        <w:t>Par la suite on récupère les contours de tous les objets dans l’image</w:t>
+      </w:r>
+      <w:r>
+        <w:rPr>
+          <w:rFonts w:ascii="Calibri" w:eastAsia="Calibri" w:hAnsi="Calibri" w:cs="Calibri"/>
+          <w:sz w:val="26"/>
+          <w:szCs w:val="26"/>
+          <w:lang w:val="fr-FR"/>
+        </w:rPr>
+        <w:t> :</w:t>
+      </w:r>
+    </w:p>
+    <w:p>
+      <w:pPr>
+        <w:rPr>
+          <w:rFonts w:ascii="Calibri" w:eastAsia="Calibri" w:hAnsi="Calibri" w:cs="Calibri"/>
+          <w:sz w:val="26"/>
+          <w:szCs w:val="26"/>
+          <w:lang w:val="fr-FR"/>
+        </w:rPr>
+      </w:pPr>
+    </w:p>
+    <w:p>
+      <w:pPr>
+        <w:rPr>
+          <w:color w:val="000000"/>
+        </w:rPr>
+      </w:pPr>
+      <w:r>
+        <w:rPr>
+          <w:color w:val="000000"/>
+        </w:rPr>
+        <w:fldChar w:fldCharType="begin"/>
+      </w:r>
+      <w:r>
+        <w:rPr>
+          <w:color w:val="000000"/>
+        </w:rPr>
+        <w:instrText xml:space="preserve"> INCLUDEPICTURE "https://lh5.googleusercontent.com/0Yf9wrnR2m0lxErVLEtLSy2UVheAUrMZYvdv2BNR5uzRjl9ND_nXCZDZUvo_dEqwc5DUrLsWDzJyEkoaO_v70BGuVx-dtpN7_a0anNbEqb9iTyG2xYdntn8JX_WziQAqZW5NSdADmreUYvQvm_OqYGUE3Xgb9ji__Rtb6LvD8sBcaZQy-EtMqMw-mHUD7Aof" \* MERGEFORMATINET </w:instrText>
+      </w:r>
+      <w:r>
+        <w:rPr>
+          <w:color w:val="000000"/>
+        </w:rPr>
+        <w:fldChar w:fldCharType="separate"/>
+      </w:r>
+      <w:r>
+        <w:rPr>
+          <w:noProof/>
+          <w:color w:val="000000"/>
+        </w:rPr>
+        <w:drawing>
+          <wp:inline distT="0" distB="0" distL="0" distR="0" wp14:anchorId="60C13FE3" wp14:editId="36580C84">
+            <wp:extent cx="5733415" cy="934720"/>
+            <wp:effectExtent l="0" t="0" r="0" b="5080"/>
+            <wp:docPr id="9" name="Picture 9" descr="Text&#10;&#10;Description automatically generated"/>
+            <wp:cNvGraphicFramePr>
+              <a:graphicFrameLocks xmlns:a="http://schemas.openxmlformats.org/drawingml/2006/main" noChangeAspect="1"/>
+            </wp:cNvGraphicFramePr>
+            <a:graphic xmlns:a="http://schemas.openxmlformats.org/drawingml/2006/main">
+              <a:graphicData uri="http://schemas.openxmlformats.org/drawingml/2006/picture">
+                <pic:pic xmlns:pic="http://schemas.openxmlformats.org/drawingml/2006/picture">
+                  <pic:nvPicPr>
+                    <pic:cNvPr id="9" name="Picture 9" descr="Text&#10;&#10;Description automatically generated"/>
+                    <pic:cNvPicPr>
+                      <a:picLocks noChangeAspect="1" noChangeArrowheads="1"/>
+                    </pic:cNvPicPr>
+                  </pic:nvPicPr>
+                  <pic:blipFill>
+                    <a:blip r:embed="rId15" cstate="print">
+                      <a:extLst>
+                        <a:ext uri="{28A0092B-C50C-407E-A947-70E740481C1C}">
+                          <a14:useLocalDpi xmlns:a14="http://schemas.microsoft.com/office/drawing/2010/main" val="0"/>
+                        </a:ext>
+                      </a:extLst>
+                    </a:blip>
+                    <a:srcRect/>
+                    <a:stretch>
+                      <a:fillRect/>
+                    </a:stretch>
+                  </pic:blipFill>
+                  <pic:spPr bwMode="auto">
+                    <a:xfrm>
+                      <a:off x="0" y="0"/>
+                      <a:ext cx="5733415" cy="934720"/>
+                    </a:xfrm>
+                    <a:prstGeom prst="rect">
+                      <a:avLst/>
+                    </a:prstGeom>
+                    <a:noFill/>
+                    <a:ln>
+                      <a:noFill/>
+                    </a:ln>
+                  </pic:spPr>
+                </pic:pic>
+              </a:graphicData>
+            </a:graphic>
+          </wp:inline>
+        </w:drawing>
+      </w:r>
+      <w:r>
+        <w:rPr>
+          <w:color w:val="000000"/>
+        </w:rPr>
+        <w:fldChar w:fldCharType="end"/>
+      </w:r>
+    </w:p>
+    <w:p>
+      <w:pPr>
+        <w:rPr>
+          <w:color w:val="000000"/>
+        </w:rPr>
+      </w:pPr>
+    </w:p>
+    <w:p>
+      <w:pPr>
+        <w:rPr>
+          <w:rFonts w:ascii="Calibri" w:eastAsia="Calibri" w:hAnsi="Calibri" w:cs="Calibri"/>
+          <w:sz w:val="26"/>
+          <w:szCs w:val="26"/>
+          <w:lang w:val="fr-FR"/>
+        </w:rPr>
+      </w:pPr>
+      <w:r>
+        <w:rPr>
+          <w:rFonts w:ascii="Calibri" w:eastAsia="Calibri" w:hAnsi="Calibri" w:cs="Calibri"/>
+          <w:sz w:val="26"/>
+          <w:szCs w:val="26"/>
+          <w:lang w:val="fr-FR"/>
+        </w:rPr>
+        <w:lastRenderedPageBreak/>
+        <w:t xml:space="preserve">A partir de ces contours, on récupère la liste des hauteurs </w:t>
+      </w:r>
+      <w:r>
+        <w:rPr>
+          <w:rFonts w:ascii="Calibri" w:eastAsia="Calibri" w:hAnsi="Calibri" w:cs="Calibri"/>
+          <w:sz w:val="26"/>
+          <w:szCs w:val="26"/>
+          <w:lang w:val="fr-FR"/>
+        </w:rPr>
+        <w:t>de barre</w:t>
+      </w:r>
+      <w:r>
+        <w:rPr>
+          <w:rFonts w:ascii="Calibri" w:eastAsia="Calibri" w:hAnsi="Calibri" w:cs="Calibri"/>
+          <w:sz w:val="26"/>
+          <w:szCs w:val="26"/>
+          <w:lang w:val="fr-FR"/>
+        </w:rPr>
+        <w:t>.</w:t>
+      </w:r>
+    </w:p>
+    <w:p>
+      <w:pPr>
+        <w:rPr>
+          <w:rFonts w:ascii="Calibri" w:eastAsia="Calibri" w:hAnsi="Calibri" w:cs="Calibri"/>
+          <w:sz w:val="26"/>
+          <w:szCs w:val="26"/>
+          <w:lang w:val="fr-FR"/>
+        </w:rPr>
+      </w:pPr>
+      <w:r>
+        <w:rPr>
+          <w:rFonts w:ascii="Calibri" w:eastAsia="Calibri" w:hAnsi="Calibri" w:cs="Calibri"/>
+          <w:sz w:val="26"/>
+          <w:szCs w:val="26"/>
+          <w:lang w:val="fr-FR"/>
+        </w:rPr>
+        <w:t>Pour chaque barre on divise sa hauteur par la hauteur maximale pour obtenir un ratio. On regarde dans quels intervalles se trouve le ratio. On leur attribut leurs mot binaire correspondant.</w:t>
+      </w:r>
+    </w:p>
+    <w:p>
+      <w:pPr>
+        <w:rPr>
+          <w:rFonts w:ascii="Calibri" w:eastAsia="Calibri" w:hAnsi="Calibri" w:cs="Calibri"/>
+          <w:sz w:val="26"/>
+          <w:szCs w:val="26"/>
+          <w:lang w:val="fr-FR"/>
+        </w:rPr>
+      </w:pPr>
+    </w:p>
+    <w:p>
+      <w:pPr>
+        <w:rPr>
+          <w:rFonts w:ascii="Calibri" w:eastAsia="Calibri" w:hAnsi="Calibri" w:cs="Calibri"/>
+          <w:sz w:val="26"/>
+          <w:szCs w:val="26"/>
+          <w:lang w:val="fr-FR"/>
+        </w:rPr>
+      </w:pPr>
+      <w:r>
+        <w:rPr>
+          <w:rFonts w:ascii="Calibri" w:eastAsia="Calibri" w:hAnsi="Calibri" w:cs="Calibri"/>
+          <w:noProof/>
+          <w:sz w:val="26"/>
+          <w:szCs w:val="26"/>
+          <w:lang w:val="fr-FR"/>
+        </w:rPr>
+        <w:drawing>
+          <wp:inline distT="0" distB="0" distL="0" distR="0" wp14:anchorId="78169296" wp14:editId="28073698">
+            <wp:extent cx="5733415" cy="2618713"/>
+            <wp:effectExtent l="0" t="0" r="0" b="0"/>
+            <wp:docPr id="14" name="Picture 14" descr="Text&#10;&#10;Description automatically generated"/>
+            <wp:cNvGraphicFramePr>
+              <a:graphicFrameLocks xmlns:a="http://schemas.openxmlformats.org/drawingml/2006/main" noChangeAspect="1"/>
+            </wp:cNvGraphicFramePr>
+            <a:graphic xmlns:a="http://schemas.openxmlformats.org/drawingml/2006/main">
+              <a:graphicData uri="http://schemas.openxmlformats.org/drawingml/2006/picture">
+                <pic:pic xmlns:pic="http://schemas.openxmlformats.org/drawingml/2006/picture">
+                  <pic:nvPicPr>
+                    <pic:cNvPr id="14" name="Picture 14" descr="Text&#10;&#10;Description automatically generated"/>
+                    <pic:cNvPicPr/>
+                  </pic:nvPicPr>
+                  <pic:blipFill>
+                    <a:blip r:embed="rId16" cstate="print">
+                      <a:extLst>
+                        <a:ext uri="{28A0092B-C50C-407E-A947-70E740481C1C}">
+                          <a14:useLocalDpi xmlns:a14="http://schemas.microsoft.com/office/drawing/2010/main" val="0"/>
+                        </a:ext>
+                      </a:extLst>
+                    </a:blip>
+                    <a:stretch>
+                      <a:fillRect/>
+                    </a:stretch>
+                  </pic:blipFill>
+                  <pic:spPr>
+                    <a:xfrm>
+                      <a:off x="0" y="0"/>
+                      <a:ext cx="5869912" cy="2681057"/>
+                    </a:xfrm>
+                    <a:prstGeom prst="rect">
+                      <a:avLst/>
+                    </a:prstGeom>
+                  </pic:spPr>
+                </pic:pic>
+              </a:graphicData>
+            </a:graphic>
+          </wp:inline>
+        </w:drawing>
+      </w:r>
+    </w:p>
+    <w:p>
+      <w:pPr>
+        <w:rPr>
+          <w:rFonts w:ascii="Calibri" w:eastAsia="Calibri" w:hAnsi="Calibri" w:cs="Calibri"/>
+          <w:sz w:val="26"/>
+          <w:szCs w:val="26"/>
+          <w:lang w:val="fr-FR"/>
+        </w:rPr>
+      </w:pPr>
+      <w:r>
+        <w:rPr>
+          <w:rFonts w:ascii="Calibri" w:eastAsia="Calibri" w:hAnsi="Calibri" w:cs="Calibri"/>
+          <w:noProof/>
+          <w:sz w:val="26"/>
+          <w:szCs w:val="26"/>
+          <w:lang w:val="fr-FR"/>
+        </w:rPr>
+        <w:drawing>
+          <wp:inline distT="0" distB="0" distL="0" distR="0" wp14:anchorId="3C33A7ED" wp14:editId="3B058986">
+            <wp:extent cx="5733415" cy="1480820"/>
+            <wp:effectExtent l="0" t="0" r="0" b="5080"/>
+            <wp:docPr id="12" name="Picture 12" descr="Diagram&#10;&#10;Description automatically generated"/>
+            <wp:cNvGraphicFramePr>
+              <a:graphicFrameLocks xmlns:a="http://schemas.openxmlformats.org/drawingml/2006/main" noChangeAspect="1"/>
+            </wp:cNvGraphicFramePr>
+            <a:graphic xmlns:a="http://schemas.openxmlformats.org/drawingml/2006/main">
+              <a:graphicData uri="http://schemas.openxmlformats.org/drawingml/2006/picture">
+                <pic:pic xmlns:pic="http://schemas.openxmlformats.org/drawingml/2006/picture">
+                  <pic:nvPicPr>
+                    <pic:cNvPr id="12" name="Picture 12" descr="Diagram&#10;&#10;Description automatically generated"/>
+                    <pic:cNvPicPr/>
+                  </pic:nvPicPr>
+                  <pic:blipFill>
+                    <a:blip r:embed="rId17" cstate="print">
+                      <a:extLst>
+                        <a:ext uri="{28A0092B-C50C-407E-A947-70E740481C1C}">
+                          <a14:useLocalDpi xmlns:a14="http://schemas.microsoft.com/office/drawing/2010/main" val="0"/>
+                        </a:ext>
+                      </a:extLst>
+                    </a:blip>
+                    <a:stretch>
+                      <a:fillRect/>
+                    </a:stretch>
+                  </pic:blipFill>
+                  <pic:spPr>
+                    <a:xfrm>
+                      <a:off x="0" y="0"/>
+                      <a:ext cx="5733415" cy="1480820"/>
+                    </a:xfrm>
+                    <a:prstGeom prst="rect">
+                      <a:avLst/>
+                    </a:prstGeom>
+                  </pic:spPr>
+                </pic:pic>
+              </a:graphicData>
+            </a:graphic>
+          </wp:inline>
+        </w:drawing>
+      </w:r>
+    </w:p>
+    <w:p>
+      <w:pPr>
+        <w:rPr>
+          <w:rFonts w:ascii="Calibri" w:eastAsia="Calibri" w:hAnsi="Calibri" w:cs="Calibri"/>
+          <w:sz w:val="26"/>
+          <w:szCs w:val="26"/>
+          <w:lang w:val="fr-FR"/>
+        </w:rPr>
+      </w:pPr>
+      <w:r>
+        <w:rPr>
+          <w:rFonts w:ascii="Calibri" w:eastAsia="Calibri" w:hAnsi="Calibri" w:cs="Calibri"/>
+          <w:noProof/>
+          <w:sz w:val="26"/>
+          <w:szCs w:val="26"/>
+          <w:lang w:val="fr-FR"/>
+        </w:rPr>
+        <w:lastRenderedPageBreak/>
+        <w:drawing>
+          <wp:inline distT="0" distB="0" distL="0" distR="0" wp14:anchorId="5EA7EA4E" wp14:editId="7F9726B3">
+            <wp:extent cx="2672179" cy="4222043"/>
+            <wp:effectExtent l="0" t="0" r="0" b="0"/>
+            <wp:docPr id="10" name="Picture 10" descr="Table&#10;&#10;Description automatically generated with medium confidence"/>
+            <wp:cNvGraphicFramePr>
+              <a:graphicFrameLocks xmlns:a="http://schemas.openxmlformats.org/drawingml/2006/main" noChangeAspect="1"/>
+            </wp:cNvGraphicFramePr>
+            <a:graphic xmlns:a="http://schemas.openxmlformats.org/drawingml/2006/main">
+              <a:graphicData uri="http://schemas.openxmlformats.org/drawingml/2006/picture">
+                <pic:pic xmlns:pic="http://schemas.openxmlformats.org/drawingml/2006/picture">
+                  <pic:nvPicPr>
+                    <pic:cNvPr id="10" name="Picture 10" descr="Table&#10;&#10;Description automatically generated with medium confidence"/>
+                    <pic:cNvPicPr/>
+                  </pic:nvPicPr>
+                  <pic:blipFill>
+                    <a:blip r:embed="rId18" cstate="print">
+                      <a:extLst>
+                        <a:ext uri="{28A0092B-C50C-407E-A947-70E740481C1C}">
+                          <a14:useLocalDpi xmlns:a14="http://schemas.microsoft.com/office/drawing/2010/main" val="0"/>
+                        </a:ext>
+                      </a:extLst>
+                    </a:blip>
+                    <a:stretch>
+                      <a:fillRect/>
+                    </a:stretch>
+                  </pic:blipFill>
+                  <pic:spPr>
+                    <a:xfrm>
+                      <a:off x="0" y="0"/>
+                      <a:ext cx="2673036" cy="4223397"/>
+                    </a:xfrm>
+                    <a:prstGeom prst="rect">
+                      <a:avLst/>
+                    </a:prstGeom>
+                  </pic:spPr>
+                </pic:pic>
+              </a:graphicData>
+            </a:graphic>
+          </wp:inline>
+        </w:drawing>
+      </w:r>
+    </w:p>
+    <w:p>
+      <w:pPr>
+        <w:rPr>
+          <w:rFonts w:ascii="Calibri" w:eastAsia="Calibri" w:hAnsi="Calibri" w:cs="Calibri"/>
+          <w:sz w:val="26"/>
+          <w:szCs w:val="26"/>
+          <w:lang w:val="fr-FR"/>
+        </w:rPr>
+      </w:pPr>
+    </w:p>
+    <w:p>
+      <w:pPr>
+        <w:rPr>
+          <w:rFonts w:ascii="Calibri" w:eastAsia="Calibri" w:hAnsi="Calibri" w:cs="Calibri"/>
+          <w:sz w:val="26"/>
+          <w:szCs w:val="26"/>
+          <w:lang w:val="fr-FR"/>
+        </w:rPr>
+      </w:pPr>
+      <w:r>
+        <w:rPr>
+          <w:rFonts w:ascii="Calibri" w:eastAsia="Calibri" w:hAnsi="Calibri" w:cs="Calibri"/>
+          <w:sz w:val="26"/>
+          <w:szCs w:val="26"/>
+          <w:lang w:val="fr-FR"/>
+        </w:rPr>
+        <w:t>Une fois qu’on à la hauteur de toutes les barres</w:t>
+      </w:r>
+      <w:r>
+        <w:rPr>
+          <w:rFonts w:ascii="Calibri" w:eastAsia="Calibri" w:hAnsi="Calibri" w:cs="Calibri"/>
+          <w:sz w:val="26"/>
+          <w:szCs w:val="26"/>
+          <w:lang w:val="fr-FR"/>
+        </w:rPr>
+        <w:t xml:space="preserve"> en version Gray code</w:t>
+      </w:r>
+      <w:r>
+        <w:rPr>
+          <w:rFonts w:ascii="Calibri" w:eastAsia="Calibri" w:hAnsi="Calibri" w:cs="Calibri"/>
+          <w:sz w:val="26"/>
+          <w:szCs w:val="26"/>
+          <w:lang w:val="fr-FR"/>
+        </w:rPr>
+        <w:t> : on</w:t>
+      </w:r>
+      <w:r>
+        <w:rPr>
+          <w:rFonts w:ascii="Calibri" w:eastAsia="Calibri" w:hAnsi="Calibri" w:cs="Calibri"/>
+          <w:sz w:val="26"/>
+          <w:szCs w:val="26"/>
+          <w:lang w:val="fr-FR"/>
+        </w:rPr>
+        <w:t xml:space="preserve"> les regroupe dans une liste. On</w:t>
+      </w:r>
+      <w:r>
+        <w:rPr>
+          <w:rFonts w:ascii="Calibri" w:eastAsia="Calibri" w:hAnsi="Calibri" w:cs="Calibri"/>
+          <w:sz w:val="26"/>
+          <w:szCs w:val="26"/>
+          <w:lang w:val="fr-FR"/>
+        </w:rPr>
+        <w:t xml:space="preserve"> procède </w:t>
+      </w:r>
+      <w:r>
+        <w:rPr>
+          <w:rFonts w:ascii="Calibri" w:eastAsia="Calibri" w:hAnsi="Calibri" w:cs="Calibri"/>
+          <w:sz w:val="26"/>
+          <w:szCs w:val="26"/>
+          <w:lang w:val="fr-FR"/>
+        </w:rPr>
+        <w:t xml:space="preserve">à une conversion de la liste avec notre </w:t>
+      </w:r>
+    </w:p>
+    <w:p>
+      <w:pPr>
+        <w:rPr>
+          <w:rFonts w:ascii="Calibri" w:eastAsia="Calibri" w:hAnsi="Calibri" w:cs="Calibri"/>
+          <w:sz w:val="26"/>
+          <w:szCs w:val="26"/>
+          <w:lang w:val="fr-FR"/>
+        </w:rPr>
+      </w:pPr>
+      <w:r>
+        <w:rPr>
+          <w:rFonts w:ascii="Calibri" w:eastAsia="Calibri" w:hAnsi="Calibri" w:cs="Calibri"/>
+          <w:sz w:val="26"/>
+          <w:szCs w:val="26"/>
+          <w:lang w:val="fr-FR"/>
+        </w:rPr>
+        <w:t>Table d’encodage de</w:t>
+      </w:r>
+      <w:r>
+        <w:rPr>
+          <w:rFonts w:ascii="Calibri" w:eastAsia="Calibri" w:hAnsi="Calibri" w:cs="Calibri"/>
+          <w:sz w:val="26"/>
+          <w:szCs w:val="26"/>
+          <w:lang w:val="fr-FR"/>
+        </w:rPr>
+        <w:t xml:space="preserve"> Gray Code.</w:t>
+      </w:r>
+    </w:p>
+    <w:p>
+      <w:pPr>
+        <w:rPr>
+          <w:rFonts w:ascii="Calibri" w:eastAsia="Calibri" w:hAnsi="Calibri" w:cs="Calibri"/>
+          <w:sz w:val="26"/>
+          <w:szCs w:val="26"/>
+          <w:lang w:val="fr-FR"/>
+        </w:rPr>
+      </w:pPr>
+    </w:p>
+    <w:p>
+      <w:pPr>
+        <w:rPr>
+          <w:lang w:val="fr-FR"/>
+        </w:rPr>
+      </w:pPr>
+      <w:r>
+        <w:rPr>
+          <w:noProof/>
+          <w:lang w:val="fr-FR"/>
+        </w:rPr>
+        <w:drawing>
+          <wp:inline distT="0" distB="0" distL="0" distR="0" wp14:anchorId="2F1F283C" wp14:editId="4CB875D6">
+            <wp:extent cx="3905955" cy="2931737"/>
+            <wp:effectExtent l="0" t="0" r="0" b="2540"/>
+            <wp:docPr id="8" name="Picture 8" descr="Table&#10;&#10;Description automatically generated"/>
+            <wp:cNvGraphicFramePr>
+              <a:graphicFrameLocks xmlns:a="http://schemas.openxmlformats.org/drawingml/2006/main" noChangeAspect="1"/>
+            </wp:cNvGraphicFramePr>
+            <a:graphic xmlns:a="http://schemas.openxmlformats.org/drawingml/2006/main">
+              <a:graphicData uri="http://schemas.openxmlformats.org/drawingml/2006/picture">
+                <pic:pic xmlns:pic="http://schemas.openxmlformats.org/drawingml/2006/picture">
+                  <pic:nvPicPr>
+                    <pic:cNvPr id="8" name="Picture 8" descr="Table&#10;&#10;Description automatically generated"/>
+                    <pic:cNvPicPr/>
+                  </pic:nvPicPr>
+                  <pic:blipFill>
+                    <a:blip r:embed="rId19" cstate="print">
+                      <a:extLst>
+                        <a:ext uri="{28A0092B-C50C-407E-A947-70E740481C1C}">
+                          <a14:useLocalDpi xmlns:a14="http://schemas.microsoft.com/office/drawing/2010/main" val="0"/>
+                        </a:ext>
+                      </a:extLst>
+                    </a:blip>
+                    <a:stretch>
+                      <a:fillRect/>
+                    </a:stretch>
+                  </pic:blipFill>
+                  <pic:spPr>
+                    <a:xfrm>
+                      <a:off x="0" y="0"/>
+                      <a:ext cx="3921429" cy="2943351"/>
+                    </a:xfrm>
+                    <a:prstGeom prst="rect">
+                      <a:avLst/>
+                    </a:prstGeom>
+                  </pic:spPr>
+                </pic:pic>
+              </a:graphicData>
+            </a:graphic>
+          </wp:inline>
+        </w:drawing>
+      </w:r>
+    </w:p>
+    <w:p>
+      <w:pPr>
+        <w:jc w:val="center"/>
+        <w:rPr>
+          <w:lang w:val="fr-FR"/>
+        </w:rPr>
+      </w:pPr>
+    </w:p>
+    <w:p>
+      <w:pPr>
+        <w:rPr>
+          <w:lang w:val="fr-FR"/>
+        </w:rPr>
+      </w:pPr>
+      <w:r>
+        <w:rPr>
+          <w:lang w:val="fr-FR"/>
+        </w:rPr>
+        <w:t>Nous avons donc maintenant la licence sous la forme d’une chaîne de caractère.</w:t>
+      </w:r>
+    </w:p>
+    <w:p>
+      <w:pPr>
+        <w:rPr>
+          <w:lang w:val="fr-FR"/>
+        </w:rPr>
+      </w:pPr>
+      <w:r>
+        <w:rPr>
+          <w:lang w:val="fr-FR"/>
+        </w:rPr>
+        <w:lastRenderedPageBreak/>
+        <w:t xml:space="preserve">Nous envoyons une requête vers la base de données des licences pour vérifier l’existence de </w:t>
+      </w:r>
+      <w:proofErr w:type="spellStart"/>
+      <w:r>
+        <w:rPr>
+          <w:lang w:val="fr-FR"/>
+        </w:rPr>
+        <w:t>la</w:t>
+      </w:r>
+      <w:proofErr w:type="spellEnd"/>
+      <w:r>
+        <w:rPr>
+          <w:lang w:val="fr-FR"/>
+        </w:rPr>
+        <w:t xml:space="preserve"> licence. Si elle existe la base de données renvoi les informations </w:t>
+      </w:r>
+      <w:proofErr w:type="gramStart"/>
+      <w:r>
+        <w:rPr>
+          <w:lang w:val="fr-FR"/>
+        </w:rPr>
+        <w:t>du joueurs</w:t>
+      </w:r>
+      <w:proofErr w:type="gramEnd"/>
+      <w:r>
+        <w:rPr>
+          <w:lang w:val="fr-FR"/>
+        </w:rPr>
+        <w:t>.</w:t>
+      </w:r>
+    </w:p>
+    <w:p>
+      <w:pPr>
+        <w:rPr>
+          <w:lang w:val="fr-FR"/>
+        </w:rPr>
+      </w:pPr>
+    </w:p>
+    <w:p>
+      <w:pPr>
+        <w:rPr>
+          <w:lang w:val="fr-FR"/>
+        </w:rPr>
+      </w:pPr>
+      <w:r>
+        <w:rPr>
+          <w:noProof/>
+          <w:lang w:val="fr-FR"/>
+        </w:rPr>
+        <w:drawing>
+          <wp:inline distT="0" distB="0" distL="0" distR="0" wp14:anchorId="777F1B60" wp14:editId="74531570">
+            <wp:extent cx="5733415" cy="4303395"/>
+            <wp:effectExtent l="0" t="0" r="0" b="1905"/>
+            <wp:docPr id="11" name="Picture 11" descr="A picture containing text&#10;&#10;Description automatically generated"/>
+            <wp:cNvGraphicFramePr>
+              <a:graphicFrameLocks xmlns:a="http://schemas.openxmlformats.org/drawingml/2006/main" noChangeAspect="1"/>
+            </wp:cNvGraphicFramePr>
+            <a:graphic xmlns:a="http://schemas.openxmlformats.org/drawingml/2006/main">
+              <a:graphicData uri="http://schemas.openxmlformats.org/drawingml/2006/picture">
+                <pic:pic xmlns:pic="http://schemas.openxmlformats.org/drawingml/2006/picture">
+                  <pic:nvPicPr>
+                    <pic:cNvPr id="11" name="Picture 11" descr="A picture containing text&#10;&#10;Description automatically generated"/>
+                    <pic:cNvPicPr/>
+                  </pic:nvPicPr>
+                  <pic:blipFill>
+                    <a:blip r:embed="rId20" cstate="print">
                       <a:extLst>
                         <a:ext uri="{28A0092B-C50C-407E-A947-70E740481C1C}">
                           <a14:useLocalDpi xmlns:a14="http://schemas.microsoft.com/office/drawing/2010/main" val="0"/>
@@ -8636,24 +10441,40 @@
         </w:drawing>
       </w:r>
     </w:p>
-    <w:p/>
-    <w:p/>
-    <w:p>
-      <w:pPr>
-        <w:rPr>
-          <w:rFonts w:ascii="Calibri" w:eastAsia="Calibri" w:hAnsi="Calibri" w:cs="Calibri"/>
-          <w:sz w:val="26"/>
-          <w:szCs w:val="26"/>
-        </w:rPr>
-      </w:pPr>
-      <w:r>
-        <w:lastRenderedPageBreak/>
+    <w:p>
+      <w:pPr>
+        <w:rPr>
+          <w:lang w:val="fr-FR"/>
+        </w:rPr>
+      </w:pPr>
+    </w:p>
+    <w:p>
+      <w:pPr>
+        <w:pStyle w:val="Heading2"/>
+      </w:pPr>
+    </w:p>
+    <w:p>
+      <w:pPr>
+        <w:pStyle w:val="Heading2"/>
+      </w:pPr>
+      <w:bookmarkStart w:id="6" w:name="_Toc118735428"/>
+      <w:r>
         <w:t>Source :</w:t>
       </w:r>
+      <w:bookmarkEnd w:id="6"/>
+    </w:p>
+    <w:p>
+      <w:pPr>
+        <w:rPr>
+          <w:rFonts w:ascii="Calibri" w:eastAsia="Calibri" w:hAnsi="Calibri" w:cs="Calibri"/>
+          <w:sz w:val="26"/>
+          <w:szCs w:val="26"/>
+        </w:rPr>
+      </w:pPr>
       <w:r>
         <w:t xml:space="preserve"> </w:t>
       </w:r>
-      <w:hyperlink r:id="rId13">
+      <w:hyperlink r:id="rId21">
         <w:r>
           <w:rPr>
             <w:rFonts w:ascii="Calibri" w:eastAsia="Calibri" w:hAnsi="Calibri" w:cs="Calibri"/>
@@ -8662,47 +10483,7 @@
             <w:szCs w:val="26"/>
             <w:u w:val="single"/>
           </w:rPr>
-          <w:t>https:/</w:t>
-        </w:r>
-        <w:r>
-          <w:rPr>
-            <w:rFonts w:ascii="Calibri" w:eastAsia="Calibri" w:hAnsi="Calibri" w:cs="Calibri"/>
-            <w:color w:val="1155CC"/>
-            <w:sz w:val="26"/>
-            <w:szCs w:val="26"/>
-            <w:u w:val="single"/>
-          </w:rPr>
-          <w:t>/</w:t>
-        </w:r>
-        <w:r>
-          <w:rPr>
-            <w:rFonts w:ascii="Calibri" w:eastAsia="Calibri" w:hAnsi="Calibri" w:cs="Calibri"/>
-            <w:color w:val="1155CC"/>
-            <w:sz w:val="26"/>
-            <w:szCs w:val="26"/>
-            <w:u w:val="single"/>
-          </w:rPr>
-          <w:t>levelup.g</w:t>
-        </w:r>
-        <w:r>
-          <w:rPr>
-            <w:rFonts w:ascii="Calibri" w:eastAsia="Calibri" w:hAnsi="Calibri" w:cs="Calibri"/>
-            <w:color w:val="1155CC"/>
-            <w:sz w:val="26"/>
-            <w:szCs w:val="26"/>
-            <w:u w:val="single"/>
-          </w:rPr>
-          <w:t>i</w:t>
-        </w:r>
-        <w:r>
-          <w:rPr>
-            <w:rFonts w:ascii="Calibri" w:eastAsia="Calibri" w:hAnsi="Calibri" w:cs="Calibri"/>
-            <w:color w:val="1155CC"/>
-            <w:sz w:val="26"/>
-            <w:szCs w:val="26"/>
-            <w:u w:val="single"/>
-          </w:rPr>
-          <w:t>tconnected.com/spotify-codes-and-how-they-work-664f4e4b8489</w:t>
+          <w:t>https://levelup.gitconnected.com/spotify-codes-and-how-they-work-664f4e4b8489</w:t>
         </w:r>
       </w:hyperlink>
     </w:p>
@@ -8714,7 +10495,7 @@
           <w:szCs w:val="26"/>
         </w:rPr>
       </w:pPr>
-      <w:hyperlink r:id="rId14">
+      <w:hyperlink r:id="rId22">
         <w:r>
           <w:rPr>
             <w:rFonts w:ascii="Calibri" w:eastAsia="Calibri" w:hAnsi="Calibri" w:cs="Calibri"/>
@@ -8739,7 +10520,9 @@
     </w:p>
     <w:p/>
     <w:sectPr>
-      <w:headerReference w:type="default" r:id="rId15"/>
+      <w:headerReference w:type="default" r:id="rId23"/>
+      <w:footerReference w:type="even" r:id="rId24"/>
+      <w:footerReference w:type="default" r:id="rId25"/>
       <w:pgSz w:w="11909" w:h="16834"/>
       <w:pgMar w:top="1440" w:right="1440" w:bottom="1440" w:left="1440" w:header="720" w:footer="720" w:gutter="0"/>
       <w:pgNumType w:start="1"/>
@@ -8772,6 +10555,123 @@
     </w:p>
   </w:endnote>
 </w:endnotes>
+</file>
+
+<file path=word/footer1.xml><?xml version="1.0" encoding="utf-8"?>
+<w:ftr xmlns:wpc="http://schemas.microsoft.com/office/word/2010/wordprocessingCanvas" xmlns:cx="http://schemas.microsoft.com/office/drawing/2014/chartex" xmlns:cx1="http://schemas.microsoft.com/office/drawing/2015/9/8/chartex" xmlns:cx2="http://schemas.microsoft.com/office/drawing/2015/10/21/chartex" xmlns:cx3="http://schemas.microsoft.com/office/drawing/2016/5/9/chartex" xmlns:cx4="http://schemas.microsoft.com/office/drawing/2016/5/10/chartex" xmlns:cx5="http://schemas.microsoft.com/office/drawing/2016/5/11/chartex" xmlns:cx6="http://schemas.microsoft.com/office/drawing/2016/5/12/chartex" xmlns:cx7="http://schemas.microsoft.com/office/drawing/2016/5/13/chartex" xmlns:cx8="http://schemas.microsoft.com/office/drawing/2016/5/14/chartex" xmlns:mc="http://schemas.openxmlformats.org/markup-compatibility/2006" xmlns:aink="http://schemas.microsoft.com/office/drawing/2016/ink" xmlns:am3d="http://schemas.microsoft.com/office/drawing/2017/model3d" xmlns:o="urn:schemas-microsoft-com:office:office" xmlns:oel="http://schemas.microsoft.com/office/2019/extlst" xmlns:r="http://schemas.openxmlformats.org/officeDocument/2006/relationships" xmlns:m="http://schemas.openxmlformats.org/officeDocument/2006/math" xmlns:v="urn:schemas-microsoft-com:vml" xmlns:wp14="http://schemas.microsoft.com/office/word/2010/wordprocessingDrawing" xmlns:wp="http://schemas.openxmlformats.org/drawingml/2006/wordprocessingDrawing" xmlns:w10="urn:schemas-microsoft-com:office:word" xmlns:w="http://schemas.openxmlformats.org/wordprocessingml/2006/main" xmlns:w14="http://schemas.microsoft.com/office/word/2010/wordml" xmlns:w15="http://schemas.microsoft.com/office/word/2012/wordml" xmlns:w16cex="http://schemas.microsoft.com/office/word/2018/wordml/cex" xmlns:w16cid="http://schemas.microsoft.com/office/word/2016/wordml/cid" xmlns:w16="http://schemas.microsoft.com/office/word/2018/wordml" xmlns:w16sdtdh="http://schemas.microsoft.com/office/word/2020/wordml/sdtdatahash" xmlns:w16se="http://schemas.microsoft.com/office/word/2015/wordml/symex" xmlns:wpg="http://schemas.microsoft.com/office/word/2010/wordprocessingGroup" xmlns:wpi="http://schemas.microsoft.com/office/word/2010/wordprocessingInk" xmlns:wne="http://schemas.microsoft.com/office/word/2006/wordml" xmlns:wps="http://schemas.microsoft.com/office/word/2010/wordprocessingShape" mc:Ignorable="w14 w15 w16se w16cid w16 w16cex w16sdtdh wp14">
+  <w:sdt>
+    <w:sdtPr>
+      <w:rPr>
+        <w:rStyle w:val="PageNumber"/>
+      </w:rPr>
+      <w:id w:val="-181665739"/>
+      <w:docPartObj>
+        <w:docPartGallery w:val="Page Numbers (Bottom of Page)"/>
+        <w:docPartUnique/>
+      </w:docPartObj>
+    </w:sdtPr>
+    <w:sdtContent>
+      <w:p>
+        <w:pPr>
+          <w:pStyle w:val="Footer"/>
+          <w:framePr w:wrap="none" w:vAnchor="text" w:hAnchor="margin" w:xAlign="right" w:y="1"/>
+          <w:rPr>
+            <w:rStyle w:val="PageNumber"/>
+          </w:rPr>
+        </w:pPr>
+        <w:r>
+          <w:rPr>
+            <w:rStyle w:val="PageNumber"/>
+          </w:rPr>
+          <w:fldChar w:fldCharType="begin"/>
+        </w:r>
+        <w:r>
+          <w:rPr>
+            <w:rStyle w:val="PageNumber"/>
+          </w:rPr>
+          <w:instrText xml:space="preserve"> PAGE </w:instrText>
+        </w:r>
+        <w:r>
+          <w:rPr>
+            <w:rStyle w:val="PageNumber"/>
+          </w:rPr>
+          <w:fldChar w:fldCharType="end"/>
+        </w:r>
+      </w:p>
+    </w:sdtContent>
+  </w:sdt>
+  <w:p>
+    <w:pPr>
+      <w:pStyle w:val="Footer"/>
+      <w:ind w:right="360"/>
+    </w:pPr>
+  </w:p>
+</w:ftr>
+</file>
+
+<file path=word/footer2.xml><?xml version="1.0" encoding="utf-8"?>
+<w:ftr xmlns:wpc="http://schemas.microsoft.com/office/word/2010/wordprocessingCanvas" xmlns:cx="http://schemas.microsoft.com/office/drawing/2014/chartex" xmlns:cx1="http://schemas.microsoft.com/office/drawing/2015/9/8/chartex" xmlns:cx2="http://schemas.microsoft.com/office/drawing/2015/10/21/chartex" xmlns:cx3="http://schemas.microsoft.com/office/drawing/2016/5/9/chartex" xmlns:cx4="http://schemas.microsoft.com/office/drawing/2016/5/10/chartex" xmlns:cx5="http://schemas.microsoft.com/office/drawing/2016/5/11/chartex" xmlns:cx6="http://schemas.microsoft.com/office/drawing/2016/5/12/chartex" xmlns:cx7="http://schemas.microsoft.com/office/drawing/2016/5/13/chartex" xmlns:cx8="http://schemas.microsoft.com/office/drawing/2016/5/14/chartex" xmlns:mc="http://schemas.openxmlformats.org/markup-compatibility/2006" xmlns:aink="http://schemas.microsoft.com/office/drawing/2016/ink" xmlns:am3d="http://schemas.microsoft.com/office/drawing/2017/model3d" xmlns:o="urn:schemas-microsoft-com:office:office" xmlns:oel="http://schemas.microsoft.com/office/2019/extlst" xmlns:r="http://schemas.openxmlformats.org/officeDocument/2006/relationships" xmlns:m="http://schemas.openxmlformats.org/officeDocument/2006/math" xmlns:v="urn:schemas-microsoft-com:vml" xmlns:wp14="http://schemas.microsoft.com/office/word/2010/wordprocessingDrawing" xmlns:wp="http://schemas.openxmlformats.org/drawingml/2006/wordprocessingDrawing" xmlns:w10="urn:schemas-microsoft-com:office:word" xmlns:w="http://schemas.openxmlformats.org/wordprocessingml/2006/main" xmlns:w14="http://schemas.microsoft.com/office/word/2010/wordml" xmlns:w15="http://schemas.microsoft.com/office/word/2012/wordml" xmlns:w16cex="http://schemas.microsoft.com/office/word/2018/wordml/cex" xmlns:w16cid="http://schemas.microsoft.com/office/word/2016/wordml/cid" xmlns:w16="http://schemas.microsoft.com/office/word/2018/wordml" xmlns:w16sdtdh="http://schemas.microsoft.com/office/word/2020/wordml/sdtdatahash" xmlns:w16se="http://schemas.microsoft.com/office/word/2015/wordml/symex" xmlns:wpg="http://schemas.microsoft.com/office/word/2010/wordprocessingGroup" xmlns:wpi="http://schemas.microsoft.com/office/word/2010/wordprocessingInk" xmlns:wne="http://schemas.microsoft.com/office/word/2006/wordml" xmlns:wps="http://schemas.microsoft.com/office/word/2010/wordprocessingShape" mc:Ignorable="w14 w15 w16se w16cid w16 w16cex w16sdtdh wp14">
+  <w:sdt>
+    <w:sdtPr>
+      <w:rPr>
+        <w:rStyle w:val="PageNumber"/>
+      </w:rPr>
+      <w:id w:val="1090891031"/>
+      <w:docPartObj>
+        <w:docPartGallery w:val="Page Numbers (Bottom of Page)"/>
+        <w:docPartUnique/>
+      </w:docPartObj>
+    </w:sdtPr>
+    <w:sdtContent>
+      <w:p>
+        <w:pPr>
+          <w:pStyle w:val="Footer"/>
+          <w:framePr w:wrap="none" w:vAnchor="text" w:hAnchor="margin" w:xAlign="right" w:y="1"/>
+          <w:rPr>
+            <w:rStyle w:val="PageNumber"/>
+          </w:rPr>
+        </w:pPr>
+        <w:r>
+          <w:rPr>
+            <w:rStyle w:val="PageNumber"/>
+          </w:rPr>
+          <w:fldChar w:fldCharType="begin"/>
+        </w:r>
+        <w:r>
+          <w:rPr>
+            <w:rStyle w:val="PageNumber"/>
+          </w:rPr>
+          <w:instrText xml:space="preserve"> PAGE </w:instrText>
+        </w:r>
+        <w:r>
+          <w:rPr>
+            <w:rStyle w:val="PageNumber"/>
+          </w:rPr>
+          <w:fldChar w:fldCharType="separate"/>
+        </w:r>
+        <w:r>
+          <w:rPr>
+            <w:rStyle w:val="PageNumber"/>
+            <w:noProof/>
+          </w:rPr>
+          <w:t>1</w:t>
+        </w:r>
+        <w:r>
+          <w:rPr>
+            <w:rStyle w:val="PageNumber"/>
+          </w:rPr>
+          <w:fldChar w:fldCharType="end"/>
+        </w:r>
+      </w:p>
+    </w:sdtContent>
+  </w:sdt>
+  <w:p>
+    <w:pPr>
+      <w:pStyle w:val="Footer"/>
+      <w:ind w:right="360"/>
+    </w:pPr>
+  </w:p>
+</w:ftr>
 </file>
 
 <file path=word/footnotes.xml><?xml version="1.0" encoding="utf-8"?>
@@ -9210,6 +11110,73 @@
       <w:lang w:val="fr" w:eastAsia="en-GB"/>
     </w:rPr>
   </w:style>
+  <w:style w:type="paragraph" w:styleId="Heading1">
+    <w:name w:val="heading 1"/>
+    <w:basedOn w:val="Normal"/>
+    <w:next w:val="Normal"/>
+    <w:link w:val="Heading1Char"/>
+    <w:uiPriority w:val="9"/>
+    <w:qFormat/>
+    <w:rsid w:val="001E3138"/>
+    <w:pPr>
+      <w:keepNext/>
+      <w:keepLines/>
+      <w:spacing w:before="240"/>
+      <w:outlineLvl w:val="0"/>
+    </w:pPr>
+    <w:rPr>
+      <w:rFonts w:asciiTheme="majorHAnsi" w:eastAsiaTheme="majorEastAsia" w:hAnsiTheme="majorHAnsi" w:cstheme="majorBidi"/>
+      <w:color w:val="2F5496" w:themeColor="accent1" w:themeShade="BF"/>
+      <w:sz w:val="32"/>
+      <w:szCs w:val="32"/>
+    </w:rPr>
+  </w:style>
+  <w:style w:type="paragraph" w:styleId="Heading2">
+    <w:name w:val="heading 2"/>
+    <w:basedOn w:val="Normal"/>
+    <w:next w:val="Normal"/>
+    <w:link w:val="Heading2Char"/>
+    <w:uiPriority w:val="9"/>
+    <w:semiHidden/>
+    <w:unhideWhenUsed/>
+    <w:qFormat/>
+    <w:rsid w:val="001E3138"/>
+    <w:pPr>
+      <w:keepNext/>
+      <w:keepLines/>
+      <w:spacing w:before="40"/>
+      <w:outlineLvl w:val="1"/>
+    </w:pPr>
+    <w:rPr>
+      <w:rFonts w:asciiTheme="majorHAnsi" w:eastAsiaTheme="majorEastAsia" w:hAnsiTheme="majorHAnsi" w:cstheme="majorBidi"/>
+      <w:color w:val="2F5496" w:themeColor="accent1" w:themeShade="BF"/>
+      <w:sz w:val="26"/>
+      <w:szCs w:val="26"/>
+    </w:rPr>
+  </w:style>
+  <w:style w:type="paragraph" w:styleId="Heading3">
+    <w:name w:val="heading 3"/>
+    <w:basedOn w:val="Normal"/>
+    <w:next w:val="Normal"/>
+    <w:link w:val="Heading3Char"/>
+    <w:uiPriority w:val="9"/>
+    <w:semiHidden/>
+    <w:unhideWhenUsed/>
+    <w:qFormat/>
+    <w:rsid w:val="000B4DE4"/>
+    <w:pPr>
+      <w:keepNext/>
+      <w:keepLines/>
+      <w:spacing w:before="40"/>
+      <w:outlineLvl w:val="2"/>
+    </w:pPr>
+    <w:rPr>
+      <w:rFonts w:asciiTheme="majorHAnsi" w:eastAsiaTheme="majorEastAsia" w:hAnsiTheme="majorHAnsi" w:cstheme="majorBidi"/>
+      <w:color w:val="1F3763" w:themeColor="accent1" w:themeShade="7F"/>
+      <w:sz w:val="24"/>
+      <w:szCs w:val="24"/>
+    </w:rPr>
+  </w:style>
   <w:style w:type="character" w:default="1" w:styleId="DefaultParagraphFont">
     <w:name w:val="Default Paragraph Font"/>
     <w:uiPriority w:val="1"/>
@@ -9236,6 +11203,279 @@
     <w:uiPriority w:val="99"/>
     <w:semiHidden/>
     <w:unhideWhenUsed/>
+  </w:style>
+  <w:style w:type="character" w:customStyle="1" w:styleId="Heading1Char">
+    <w:name w:val="Heading 1 Char"/>
+    <w:basedOn w:val="DefaultParagraphFont"/>
+    <w:link w:val="Heading1"/>
+    <w:uiPriority w:val="9"/>
+    <w:rsid w:val="001E3138"/>
+    <w:rPr>
+      <w:rFonts w:asciiTheme="majorHAnsi" w:eastAsiaTheme="majorEastAsia" w:hAnsiTheme="majorHAnsi" w:cstheme="majorBidi"/>
+      <w:color w:val="2F5496" w:themeColor="accent1" w:themeShade="BF"/>
+      <w:sz w:val="32"/>
+      <w:szCs w:val="32"/>
+      <w:lang w:val="fr" w:eastAsia="en-GB"/>
+    </w:rPr>
+  </w:style>
+  <w:style w:type="paragraph" w:styleId="TOCHeading">
+    <w:name w:val="TOC Heading"/>
+    <w:basedOn w:val="Heading1"/>
+    <w:next w:val="Normal"/>
+    <w:uiPriority w:val="39"/>
+    <w:unhideWhenUsed/>
+    <w:qFormat/>
+    <w:rsid w:val="001E3138"/>
+    <w:pPr>
+      <w:spacing w:before="480"/>
+      <w:outlineLvl w:val="9"/>
+    </w:pPr>
+    <w:rPr>
+      <w:b/>
+      <w:bCs/>
+      <w:sz w:val="28"/>
+      <w:szCs w:val="28"/>
+      <w:lang w:val="en-US" w:eastAsia="en-US"/>
+    </w:rPr>
+  </w:style>
+  <w:style w:type="paragraph" w:styleId="TOC1">
+    <w:name w:val="toc 1"/>
+    <w:basedOn w:val="Normal"/>
+    <w:next w:val="Normal"/>
+    <w:autoRedefine/>
+    <w:uiPriority w:val="39"/>
+    <w:unhideWhenUsed/>
+    <w:rsid w:val="001E3138"/>
+    <w:pPr>
+      <w:spacing w:before="120"/>
+    </w:pPr>
+    <w:rPr>
+      <w:rFonts w:asciiTheme="minorHAnsi" w:hAnsiTheme="minorHAnsi" w:cstheme="minorHAnsi"/>
+      <w:b/>
+      <w:bCs/>
+      <w:i/>
+      <w:iCs/>
+      <w:sz w:val="24"/>
+      <w:szCs w:val="24"/>
+    </w:rPr>
+  </w:style>
+  <w:style w:type="paragraph" w:styleId="TOC2">
+    <w:name w:val="toc 2"/>
+    <w:basedOn w:val="Normal"/>
+    <w:next w:val="Normal"/>
+    <w:autoRedefine/>
+    <w:uiPriority w:val="39"/>
+    <w:unhideWhenUsed/>
+    <w:rsid w:val="001E3138"/>
+    <w:pPr>
+      <w:spacing w:before="120"/>
+      <w:ind w:left="220"/>
+    </w:pPr>
+    <w:rPr>
+      <w:rFonts w:asciiTheme="minorHAnsi" w:hAnsiTheme="minorHAnsi" w:cstheme="minorHAnsi"/>
+      <w:b/>
+      <w:bCs/>
+    </w:rPr>
+  </w:style>
+  <w:style w:type="paragraph" w:styleId="TOC3">
+    <w:name w:val="toc 3"/>
+    <w:basedOn w:val="Normal"/>
+    <w:next w:val="Normal"/>
+    <w:autoRedefine/>
+    <w:uiPriority w:val="39"/>
+    <w:unhideWhenUsed/>
+    <w:rsid w:val="001E3138"/>
+    <w:pPr>
+      <w:ind w:left="440"/>
+    </w:pPr>
+    <w:rPr>
+      <w:rFonts w:asciiTheme="minorHAnsi" w:hAnsiTheme="minorHAnsi" w:cstheme="minorHAnsi"/>
+      <w:sz w:val="20"/>
+      <w:szCs w:val="20"/>
+    </w:rPr>
+  </w:style>
+  <w:style w:type="paragraph" w:styleId="TOC4">
+    <w:name w:val="toc 4"/>
+    <w:basedOn w:val="Normal"/>
+    <w:next w:val="Normal"/>
+    <w:autoRedefine/>
+    <w:uiPriority w:val="39"/>
+    <w:semiHidden/>
+    <w:unhideWhenUsed/>
+    <w:rsid w:val="001E3138"/>
+    <w:pPr>
+      <w:ind w:left="660"/>
+    </w:pPr>
+    <w:rPr>
+      <w:rFonts w:asciiTheme="minorHAnsi" w:hAnsiTheme="minorHAnsi" w:cstheme="minorHAnsi"/>
+      <w:sz w:val="20"/>
+      <w:szCs w:val="20"/>
+    </w:rPr>
+  </w:style>
+  <w:style w:type="paragraph" w:styleId="TOC5">
+    <w:name w:val="toc 5"/>
+    <w:basedOn w:val="Normal"/>
+    <w:next w:val="Normal"/>
+    <w:autoRedefine/>
+    <w:uiPriority w:val="39"/>
+    <w:semiHidden/>
+    <w:unhideWhenUsed/>
+    <w:rsid w:val="001E3138"/>
+    <w:pPr>
+      <w:ind w:left="880"/>
+    </w:pPr>
+    <w:rPr>
+      <w:rFonts w:asciiTheme="minorHAnsi" w:hAnsiTheme="minorHAnsi" w:cstheme="minorHAnsi"/>
+      <w:sz w:val="20"/>
+      <w:szCs w:val="20"/>
+    </w:rPr>
+  </w:style>
+  <w:style w:type="paragraph" w:styleId="TOC6">
+    <w:name w:val="toc 6"/>
+    <w:basedOn w:val="Normal"/>
+    <w:next w:val="Normal"/>
+    <w:autoRedefine/>
+    <w:uiPriority w:val="39"/>
+    <w:semiHidden/>
+    <w:unhideWhenUsed/>
+    <w:rsid w:val="001E3138"/>
+    <w:pPr>
+      <w:ind w:left="1100"/>
+    </w:pPr>
+    <w:rPr>
+      <w:rFonts w:asciiTheme="minorHAnsi" w:hAnsiTheme="minorHAnsi" w:cstheme="minorHAnsi"/>
+      <w:sz w:val="20"/>
+      <w:szCs w:val="20"/>
+    </w:rPr>
+  </w:style>
+  <w:style w:type="paragraph" w:styleId="TOC7">
+    <w:name w:val="toc 7"/>
+    <w:basedOn w:val="Normal"/>
+    <w:next w:val="Normal"/>
+    <w:autoRedefine/>
+    <w:uiPriority w:val="39"/>
+    <w:semiHidden/>
+    <w:unhideWhenUsed/>
+    <w:rsid w:val="001E3138"/>
+    <w:pPr>
+      <w:ind w:left="1320"/>
+    </w:pPr>
+    <w:rPr>
+      <w:rFonts w:asciiTheme="minorHAnsi" w:hAnsiTheme="minorHAnsi" w:cstheme="minorHAnsi"/>
+      <w:sz w:val="20"/>
+      <w:szCs w:val="20"/>
+    </w:rPr>
+  </w:style>
+  <w:style w:type="paragraph" w:styleId="TOC8">
+    <w:name w:val="toc 8"/>
+    <w:basedOn w:val="Normal"/>
+    <w:next w:val="Normal"/>
+    <w:autoRedefine/>
+    <w:uiPriority w:val="39"/>
+    <w:semiHidden/>
+    <w:unhideWhenUsed/>
+    <w:rsid w:val="001E3138"/>
+    <w:pPr>
+      <w:ind w:left="1540"/>
+    </w:pPr>
+    <w:rPr>
+      <w:rFonts w:asciiTheme="minorHAnsi" w:hAnsiTheme="minorHAnsi" w:cstheme="minorHAnsi"/>
+      <w:sz w:val="20"/>
+      <w:szCs w:val="20"/>
+    </w:rPr>
+  </w:style>
+  <w:style w:type="paragraph" w:styleId="TOC9">
+    <w:name w:val="toc 9"/>
+    <w:basedOn w:val="Normal"/>
+    <w:next w:val="Normal"/>
+    <w:autoRedefine/>
+    <w:uiPriority w:val="39"/>
+    <w:semiHidden/>
+    <w:unhideWhenUsed/>
+    <w:rsid w:val="001E3138"/>
+    <w:pPr>
+      <w:ind w:left="1760"/>
+    </w:pPr>
+    <w:rPr>
+      <w:rFonts w:asciiTheme="minorHAnsi" w:hAnsiTheme="minorHAnsi" w:cstheme="minorHAnsi"/>
+      <w:sz w:val="20"/>
+      <w:szCs w:val="20"/>
+    </w:rPr>
+  </w:style>
+  <w:style w:type="character" w:styleId="Hyperlink">
+    <w:name w:val="Hyperlink"/>
+    <w:basedOn w:val="DefaultParagraphFont"/>
+    <w:uiPriority w:val="99"/>
+    <w:unhideWhenUsed/>
+    <w:rsid w:val="001E3138"/>
+    <w:rPr>
+      <w:color w:val="0563C1" w:themeColor="hyperlink"/>
+      <w:u w:val="single"/>
+    </w:rPr>
+  </w:style>
+  <w:style w:type="character" w:customStyle="1" w:styleId="Heading2Char">
+    <w:name w:val="Heading 2 Char"/>
+    <w:basedOn w:val="DefaultParagraphFont"/>
+    <w:link w:val="Heading2"/>
+    <w:uiPriority w:val="9"/>
+    <w:semiHidden/>
+    <w:rsid w:val="001E3138"/>
+    <w:rPr>
+      <w:rFonts w:asciiTheme="majorHAnsi" w:eastAsiaTheme="majorEastAsia" w:hAnsiTheme="majorHAnsi" w:cstheme="majorBidi"/>
+      <w:color w:val="2F5496" w:themeColor="accent1" w:themeShade="BF"/>
+      <w:sz w:val="26"/>
+      <w:szCs w:val="26"/>
+      <w:lang w:val="fr" w:eastAsia="en-GB"/>
+    </w:rPr>
+  </w:style>
+  <w:style w:type="character" w:customStyle="1" w:styleId="Heading3Char">
+    <w:name w:val="Heading 3 Char"/>
+    <w:basedOn w:val="DefaultParagraphFont"/>
+    <w:link w:val="Heading3"/>
+    <w:uiPriority w:val="9"/>
+    <w:semiHidden/>
+    <w:rsid w:val="000B4DE4"/>
+    <w:rPr>
+      <w:rFonts w:asciiTheme="majorHAnsi" w:eastAsiaTheme="majorEastAsia" w:hAnsiTheme="majorHAnsi" w:cstheme="majorBidi"/>
+      <w:color w:val="1F3763" w:themeColor="accent1" w:themeShade="7F"/>
+      <w:lang w:val="fr" w:eastAsia="en-GB"/>
+    </w:rPr>
+  </w:style>
+  <w:style w:type="paragraph" w:styleId="Footer">
+    <w:name w:val="footer"/>
+    <w:basedOn w:val="Normal"/>
+    <w:link w:val="FooterChar"/>
+    <w:uiPriority w:val="99"/>
+    <w:unhideWhenUsed/>
+    <w:rsid w:val="00CA3874"/>
+    <w:pPr>
+      <w:tabs>
+        <w:tab w:val="center" w:pos="4513"/>
+        <w:tab w:val="right" w:pos="9026"/>
+      </w:tabs>
+      <w:spacing w:line="240" w:lineRule="auto"/>
+    </w:pPr>
+  </w:style>
+  <w:style w:type="character" w:customStyle="1" w:styleId="FooterChar">
+    <w:name w:val="Footer Char"/>
+    <w:basedOn w:val="DefaultParagraphFont"/>
+    <w:link w:val="Footer"/>
+    <w:uiPriority w:val="99"/>
+    <w:rsid w:val="00CA3874"/>
+    <w:rPr>
+      <w:rFonts w:ascii="Arial" w:eastAsia="Arial" w:hAnsi="Arial" w:cs="Arial"/>
+      <w:sz w:val="22"/>
+      <w:szCs w:val="22"/>
+      <w:lang w:val="fr" w:eastAsia="en-GB"/>
+    </w:rPr>
+  </w:style>
+  <w:style w:type="character" w:styleId="PageNumber">
+    <w:name w:val="page number"/>
+    <w:basedOn w:val="DefaultParagraphFont"/>
+    <w:uiPriority w:val="99"/>
+    <w:semiHidden/>
+    <w:unhideWhenUsed/>
+    <w:rsid w:val="00CA3874"/>
   </w:style>
 </w:styles>
 </file>
@@ -9533,4 +11773,16 @@
     </a:ext>
   </a:extLst>
 </a:theme>
+</file>
+
+<file path=customXml/item1.xml><?xml version="1.0" encoding="utf-8"?>
+<b:Sources xmlns:b="http://schemas.openxmlformats.org/officeDocument/2006/bibliography" xmlns="http://schemas.openxmlformats.org/officeDocument/2006/bibliography" SelectedStyle="/APASixthEditionOfficeOnline.xsl" StyleName="APA" Version="6"/>
+</file>
+
+<file path=customXml/itemProps1.xml><?xml version="1.0" encoding="utf-8"?>
+<ds:datastoreItem xmlns:ds="http://schemas.openxmlformats.org/officeDocument/2006/customXml" ds:itemID="{D7394BA8-06E5-A547-B067-0BF2C2F44C11}">
+  <ds:schemaRefs>
+    <ds:schemaRef ds:uri="http://schemas.openxmlformats.org/officeDocument/2006/bibliography"/>
+  </ds:schemaRefs>
+</ds:datastoreItem>
 </file>
</xml_diff>

<commit_message>
ajout des schema des classes de la version Objet
</commit_message>
<xml_diff>
--- a/Spécification/pistes_de_recherches/pisteRecherche.docx
+++ b/Spécification/pistes_de_recherches/pisteRecherche.docx
@@ -607,7 +607,7 @@
       <w:sdtContent>
         <w:p>
           <w:pPr>
-            <w:pStyle w:val="TOCHeading"/>
+            <w:pStyle w:val="En-ttedetabledesmatires"/>
           </w:pPr>
           <w:r>
             <w:t>Table of Contents</w:t>
@@ -615,7 +615,7 @@
         </w:p>
         <w:p>
           <w:pPr>
-            <w:pStyle w:val="TOC1"/>
+            <w:pStyle w:val="TM1"/>
             <w:tabs>
               <w:tab w:val="right" w:leader="dot" w:pos="9019"/>
             </w:tabs>
@@ -626,7 +626,7 @@
               <w:i w:val="0"/>
               <w:iCs w:val="0"/>
               <w:noProof/>
-              <w:lang w:val="en-FR"/>
+              <w:lang/>
             </w:rPr>
           </w:pPr>
           <w:r>
@@ -649,7 +649,7 @@
           <w:hyperlink w:anchor="_Toc118735422" w:history="1">
             <w:r>
               <w:rPr>
-                <w:rStyle w:val="Hyperlink"/>
+                <w:rStyle w:val="Lienhypertexte"/>
                 <w:rFonts w:ascii="Calibri" w:eastAsia="Calibri" w:hAnsi="Calibri" w:cs="Calibri"/>
                 <w:noProof/>
               </w:rPr>
@@ -707,7 +707,7 @@
         </w:p>
         <w:p>
           <w:pPr>
-            <w:pStyle w:val="TOC2"/>
+            <w:pStyle w:val="TM2"/>
             <w:tabs>
               <w:tab w:val="right" w:leader="dot" w:pos="9019"/>
             </w:tabs>
@@ -718,13 +718,13 @@
               <w:noProof/>
               <w:sz w:val="24"/>
               <w:szCs w:val="24"/>
-              <w:lang w:val="en-FR"/>
+              <w:lang/>
             </w:rPr>
           </w:pPr>
           <w:hyperlink w:anchor="_Toc118735423" w:history="1">
             <w:r>
               <w:rPr>
-                <w:rStyle w:val="Hyperlink"/>
+                <w:rStyle w:val="Lienhypertexte"/>
                 <w:rFonts w:ascii="Calibri" w:eastAsia="Calibri" w:hAnsi="Calibri" w:cs="Calibri"/>
                 <w:noProof/>
               </w:rPr>
@@ -782,7 +782,7 @@
         </w:p>
         <w:p>
           <w:pPr>
-            <w:pStyle w:val="TOC3"/>
+            <w:pStyle w:val="TM3"/>
             <w:tabs>
               <w:tab w:val="right" w:leader="dot" w:pos="9019"/>
             </w:tabs>
@@ -791,13 +791,13 @@
               <w:noProof/>
               <w:sz w:val="24"/>
               <w:szCs w:val="24"/>
-              <w:lang w:val="en-FR"/>
+              <w:lang/>
             </w:rPr>
           </w:pPr>
           <w:hyperlink w:anchor="_Toc118735424" w:history="1">
             <w:r>
               <w:rPr>
-                <w:rStyle w:val="Hyperlink"/>
+                <w:rStyle w:val="Lienhypertexte"/>
                 <w:rFonts w:ascii="Calibri" w:eastAsia="Calibri" w:hAnsi="Calibri" w:cs="Calibri"/>
                 <w:noProof/>
               </w:rPr>
@@ -855,7 +855,7 @@
         </w:p>
         <w:p>
           <w:pPr>
-            <w:pStyle w:val="TOC3"/>
+            <w:pStyle w:val="TM3"/>
             <w:tabs>
               <w:tab w:val="right" w:leader="dot" w:pos="9019"/>
             </w:tabs>
@@ -864,13 +864,13 @@
               <w:noProof/>
               <w:sz w:val="24"/>
               <w:szCs w:val="24"/>
-              <w:lang w:val="en-FR"/>
+              <w:lang/>
             </w:rPr>
           </w:pPr>
           <w:hyperlink w:anchor="_Toc118735425" w:history="1">
             <w:r>
               <w:rPr>
-                <w:rStyle w:val="Hyperlink"/>
+                <w:rStyle w:val="Lienhypertexte"/>
                 <w:rFonts w:ascii="Calibri" w:eastAsia="Calibri" w:hAnsi="Calibri" w:cs="Calibri"/>
                 <w:noProof/>
               </w:rPr>
@@ -928,7 +928,7 @@
         </w:p>
         <w:p>
           <w:pPr>
-            <w:pStyle w:val="TOC3"/>
+            <w:pStyle w:val="TM3"/>
             <w:tabs>
               <w:tab w:val="right" w:leader="dot" w:pos="9019"/>
             </w:tabs>
@@ -937,13 +937,13 @@
               <w:noProof/>
               <w:sz w:val="24"/>
               <w:szCs w:val="24"/>
-              <w:lang w:val="en-FR"/>
+              <w:lang/>
             </w:rPr>
           </w:pPr>
           <w:hyperlink w:anchor="_Toc118735426" w:history="1">
             <w:r>
               <w:rPr>
-                <w:rStyle w:val="Hyperlink"/>
+                <w:rStyle w:val="Lienhypertexte"/>
                 <w:rFonts w:ascii="Calibri" w:eastAsia="Calibri" w:hAnsi="Calibri" w:cs="Calibri"/>
                 <w:noProof/>
               </w:rPr>
@@ -1001,7 +1001,7 @@
         </w:p>
         <w:p>
           <w:pPr>
-            <w:pStyle w:val="TOC2"/>
+            <w:pStyle w:val="TM2"/>
             <w:tabs>
               <w:tab w:val="right" w:leader="dot" w:pos="9019"/>
             </w:tabs>
@@ -1012,13 +1012,13 @@
               <w:noProof/>
               <w:sz w:val="24"/>
               <w:szCs w:val="24"/>
-              <w:lang w:val="en-FR"/>
+              <w:lang/>
             </w:rPr>
           </w:pPr>
           <w:hyperlink w:anchor="_Toc118735427" w:history="1">
             <w:r>
               <w:rPr>
-                <w:rStyle w:val="Hyperlink"/>
+                <w:rStyle w:val="Lienhypertexte"/>
                 <w:noProof/>
               </w:rPr>
               <w:t>Décodage :</w:t>
@@ -1075,7 +1075,7 @@
         </w:p>
         <w:p>
           <w:pPr>
-            <w:pStyle w:val="TOC2"/>
+            <w:pStyle w:val="TM2"/>
             <w:tabs>
               <w:tab w:val="right" w:leader="dot" w:pos="9019"/>
             </w:tabs>
@@ -1086,13 +1086,13 @@
               <w:noProof/>
               <w:sz w:val="24"/>
               <w:szCs w:val="24"/>
-              <w:lang w:val="en-FR"/>
+              <w:lang/>
             </w:rPr>
           </w:pPr>
           <w:hyperlink w:anchor="_Toc118735428" w:history="1">
             <w:r>
               <w:rPr>
-                <w:rStyle w:val="Hyperlink"/>
+                <w:rStyle w:val="Lienhypertexte"/>
                 <w:noProof/>
               </w:rPr>
               <w:t>Source :</w:t>
@@ -1187,7 +1187,7 @@
     </w:p>
     <w:p>
       <w:pPr>
-        <w:pStyle w:val="Heading1"/>
+        <w:pStyle w:val="Titre1"/>
         <w:rPr>
           <w:rFonts w:ascii="Calibri" w:eastAsia="Calibri" w:hAnsi="Calibri" w:cs="Calibri"/>
           <w:b/>
@@ -1215,7 +1215,7 @@
     <w:p/>
     <w:p>
       <w:pPr>
-        <w:pStyle w:val="Heading1"/>
+        <w:pStyle w:val="Titre1"/>
         <w:rPr>
           <w:rFonts w:ascii="Calibri" w:eastAsia="Calibri" w:hAnsi="Calibri" w:cs="Calibri"/>
           <w:b/>
@@ -1240,7 +1240,7 @@
     <w:p/>
     <w:p>
       <w:pPr>
-        <w:pStyle w:val="Heading1"/>
+        <w:pStyle w:val="Titre1"/>
         <w:rPr>
           <w:rFonts w:ascii="Calibri" w:eastAsia="Calibri" w:hAnsi="Calibri" w:cs="Calibri"/>
           <w:b/>
@@ -1289,7 +1289,7 @@
     </w:p>
     <w:p>
       <w:pPr>
-        <w:pStyle w:val="Heading2"/>
+        <w:pStyle w:val="Titre2"/>
         <w:rPr>
           <w:rFonts w:ascii="Calibri" w:eastAsia="Calibri" w:hAnsi="Calibri" w:cs="Calibri"/>
         </w:rPr>
@@ -1427,7 +1427,7 @@
     </w:p>
     <w:p>
       <w:pPr>
-        <w:pStyle w:val="Heading3"/>
+        <w:pStyle w:val="Titre3"/>
         <w:rPr>
           <w:rFonts w:ascii="Calibri" w:eastAsia="Calibri" w:hAnsi="Calibri" w:cs="Calibri"/>
           <w:sz w:val="26"/>
@@ -2079,7 +2079,7 @@
     </w:p>
     <w:p>
       <w:pPr>
-        <w:pStyle w:val="Heading3"/>
+        <w:pStyle w:val="Titre3"/>
         <w:rPr>
           <w:rFonts w:ascii="Calibri" w:eastAsia="Calibri" w:hAnsi="Calibri" w:cs="Calibri"/>
           <w:sz w:val="26"/>
@@ -4861,7 +4861,7 @@
     </w:p>
     <w:p>
       <w:pPr>
-        <w:pStyle w:val="Heading3"/>
+        <w:pStyle w:val="Titre3"/>
         <w:rPr>
           <w:rFonts w:ascii="Calibri" w:eastAsia="Calibri" w:hAnsi="Calibri" w:cs="Calibri"/>
           <w:sz w:val="26"/>
@@ -9354,7 +9354,7 @@
     <w:p/>
     <w:p>
       <w:pPr>
-        <w:pStyle w:val="Heading2"/>
+        <w:pStyle w:val="Titre2"/>
       </w:pPr>
       <w:bookmarkStart w:id="5" w:name="_Toc118735427"/>
       <w:r>
@@ -9517,16 +9517,16 @@
           <w:rFonts w:ascii="Calibri" w:eastAsia="Calibri" w:hAnsi="Calibri" w:cs="Calibri"/>
           <w:sz w:val="26"/>
           <w:szCs w:val="26"/>
-          <w:lang w:val="en-US"/>
-        </w:rPr>
-      </w:pPr>
-      <w:r>
-        <w:rPr>
-          <w:rFonts w:ascii="Calibri" w:eastAsia="Calibri" w:hAnsi="Calibri" w:cs="Calibri"/>
-          <w:sz w:val="26"/>
-          <w:szCs w:val="26"/>
           <w:lang w:val="fr-FR"/>
         </w:rPr>
+      </w:pPr>
+      <w:r>
+        <w:rPr>
+          <w:rFonts w:ascii="Calibri" w:eastAsia="Calibri" w:hAnsi="Calibri" w:cs="Calibri"/>
+          <w:sz w:val="26"/>
+          <w:szCs w:val="26"/>
+          <w:lang w:val="fr-FR"/>
+        </w:rPr>
         <w:tab/>
       </w:r>
       <w:r>
@@ -9543,36 +9543,18 @@
           <w:rFonts w:ascii="Calibri" w:eastAsia="Calibri" w:hAnsi="Calibri" w:cs="Calibri"/>
           <w:sz w:val="26"/>
           <w:szCs w:val="26"/>
-          <w:lang w:val="en-US"/>
-        </w:rPr>
-        <w:t xml:space="preserve"> </w:t>
-      </w:r>
-      <w:r>
-        <w:rPr>
-          <w:rFonts w:ascii="Calibri" w:eastAsia="Calibri" w:hAnsi="Calibri" w:cs="Calibri"/>
-          <w:sz w:val="26"/>
-          <w:szCs w:val="26"/>
-          <w:lang w:val="en-US"/>
-        </w:rPr>
-        <w:t>SportTrack/src/code</w:t>
-      </w:r>
-      <w:r>
-        <w:rPr>
-          <w:rFonts w:ascii="Calibri" w:eastAsia="Calibri" w:hAnsi="Calibri" w:cs="Calibri"/>
-          <w:sz w:val="26"/>
-          <w:szCs w:val="26"/>
-          <w:lang w:val="en-US"/>
-        </w:rPr>
-        <w:t>Python/algo.py</w:t>
-      </w:r>
-    </w:p>
-    <w:p>
-      <w:pPr>
-        <w:rPr>
-          <w:rFonts w:ascii="Calibri" w:eastAsia="Calibri" w:hAnsi="Calibri" w:cs="Calibri"/>
-          <w:sz w:val="26"/>
-          <w:szCs w:val="26"/>
-          <w:lang w:val="en-US"/>
+          <w:lang w:val="fr-FR"/>
+        </w:rPr>
+        <w:t xml:space="preserve"> SportTrack/src/codePython/algo.py</w:t>
+      </w:r>
+    </w:p>
+    <w:p>
+      <w:pPr>
+        <w:rPr>
+          <w:rFonts w:ascii="Calibri" w:eastAsia="Calibri" w:hAnsi="Calibri" w:cs="Calibri"/>
+          <w:sz w:val="26"/>
+          <w:szCs w:val="26"/>
+          <w:lang w:val="fr-FR"/>
         </w:rPr>
       </w:pPr>
     </w:p>
@@ -9920,25 +9902,7 @@
           <w:lang w:val="fr-FR"/>
         </w:rPr>
         <w:lastRenderedPageBreak/>
-        <w:t xml:space="preserve">A partir de ces contours, on récupère la liste des hauteurs </w:t>
-      </w:r>
-      <w:r>
-        <w:rPr>
-          <w:rFonts w:ascii="Calibri" w:eastAsia="Calibri" w:hAnsi="Calibri" w:cs="Calibri"/>
-          <w:sz w:val="26"/>
-          <w:szCs w:val="26"/>
-          <w:lang w:val="fr-FR"/>
-        </w:rPr>
-        <w:t>de barre</w:t>
-      </w:r>
-      <w:r>
-        <w:rPr>
-          <w:rFonts w:ascii="Calibri" w:eastAsia="Calibri" w:hAnsi="Calibri" w:cs="Calibri"/>
-          <w:sz w:val="26"/>
-          <w:szCs w:val="26"/>
-          <w:lang w:val="fr-FR"/>
-        </w:rPr>
-        <w:t>.</w:t>
+        <w:t>A partir de ces contours, on récupère la liste des hauteurs de barre.</w:t>
       </w:r>
     </w:p>
     <w:p>
@@ -10177,25 +10141,7 @@
           <w:szCs w:val="26"/>
           <w:lang w:val="fr-FR"/>
         </w:rPr>
-        <w:t>Une fois qu’on à la hauteur de toutes les barres</w:t>
-      </w:r>
-      <w:r>
-        <w:rPr>
-          <w:rFonts w:ascii="Calibri" w:eastAsia="Calibri" w:hAnsi="Calibri" w:cs="Calibri"/>
-          <w:sz w:val="26"/>
-          <w:szCs w:val="26"/>
-          <w:lang w:val="fr-FR"/>
-        </w:rPr>
-        <w:t xml:space="preserve"> en version Gray code</w:t>
-      </w:r>
-      <w:r>
-        <w:rPr>
-          <w:rFonts w:ascii="Calibri" w:eastAsia="Calibri" w:hAnsi="Calibri" w:cs="Calibri"/>
-          <w:sz w:val="26"/>
-          <w:szCs w:val="26"/>
-          <w:lang w:val="fr-FR"/>
-        </w:rPr>
-        <w:t> : on</w:t>
+        <w:t>Une fois qu’on à la hauteur de toutes les barres en version Gray code : on</w:t>
       </w:r>
       <w:r>
         <w:rPr>
@@ -10349,21 +10295,7 @@
           <w:lang w:val="fr-FR"/>
         </w:rPr>
         <w:lastRenderedPageBreak/>
-        <w:t xml:space="preserve">Nous envoyons une requête vers la base de données des licences pour vérifier l’existence de </w:t>
-      </w:r>
-      <w:proofErr w:type="spellStart"/>
-      <w:r>
-        <w:rPr>
-          <w:lang w:val="fr-FR"/>
-        </w:rPr>
-        <w:t>la</w:t>
-      </w:r>
-      <w:proofErr w:type="spellEnd"/>
-      <w:r>
-        <w:rPr>
-          <w:lang w:val="fr-FR"/>
-        </w:rPr>
-        <w:t xml:space="preserve"> licence. Si elle existe la base de données renvoi les informations </w:t>
+        <w:t xml:space="preserve">Nous envoyons une requête vers la base de données des licences pour vérifier l’existence de la licence. Si elle existe la base de données renvoi les informations </w:t>
       </w:r>
       <w:proofErr w:type="gramStart"/>
       <w:r>
@@ -10443,19 +10375,12 @@
     </w:p>
     <w:p>
       <w:pPr>
-        <w:rPr>
-          <w:lang w:val="fr-FR"/>
-        </w:rPr>
-      </w:pPr>
-    </w:p>
-    <w:p>
-      <w:pPr>
-        <w:pStyle w:val="Heading2"/>
-      </w:pPr>
-    </w:p>
-    <w:p>
-      <w:pPr>
-        <w:pStyle w:val="Heading2"/>
+        <w:pStyle w:val="Titre2"/>
+      </w:pPr>
+    </w:p>
+    <w:p>
+      <w:pPr>
+        <w:pStyle w:val="Titre2"/>
       </w:pPr>
       <w:bookmarkStart w:id="6" w:name="_Toc118735428"/>
       <w:r>
@@ -10491,8 +10416,10 @@
       <w:pPr>
         <w:rPr>
           <w:rFonts w:ascii="Calibri" w:eastAsia="Calibri" w:hAnsi="Calibri" w:cs="Calibri"/>
-          <w:sz w:val="26"/>
-          <w:szCs w:val="26"/>
+          <w:color w:val="1155CC"/>
+          <w:sz w:val="26"/>
+          <w:szCs w:val="26"/>
+          <w:u w:val="single"/>
         </w:rPr>
       </w:pPr>
       <w:hyperlink r:id="rId22">
@@ -10518,11 +10445,257 @@
         <w:t xml:space="preserve"> </w:t>
       </w:r>
     </w:p>
-    <w:p/>
+    <w:p>
+      <w:pPr>
+        <w:rPr>
+          <w:rFonts w:ascii="Calibri" w:eastAsia="Calibri" w:hAnsi="Calibri" w:cs="Calibri"/>
+          <w:color w:val="1155CC"/>
+          <w:sz w:val="26"/>
+          <w:szCs w:val="26"/>
+          <w:u w:val="single"/>
+        </w:rPr>
+      </w:pPr>
+    </w:p>
+    <w:p>
+      <w:pPr>
+        <w:rPr>
+          <w:rFonts w:ascii="Calibri" w:eastAsia="Calibri" w:hAnsi="Calibri" w:cs="Calibri"/>
+          <w:color w:val="1155CC"/>
+          <w:sz w:val="26"/>
+          <w:szCs w:val="26"/>
+          <w:u w:val="single"/>
+        </w:rPr>
+      </w:pPr>
+    </w:p>
+    <w:p>
+      <w:pPr>
+        <w:rPr>
+          <w:rFonts w:ascii="Calibri" w:eastAsia="Calibri" w:hAnsi="Calibri" w:cs="Calibri"/>
+          <w:color w:val="1155CC"/>
+          <w:sz w:val="26"/>
+          <w:szCs w:val="26"/>
+          <w:u w:val="single"/>
+        </w:rPr>
+      </w:pPr>
+    </w:p>
+    <w:p>
+      <w:pPr>
+        <w:rPr>
+          <w:rFonts w:ascii="Calibri" w:eastAsia="Calibri" w:hAnsi="Calibri" w:cs="Calibri"/>
+          <w:color w:val="1155CC"/>
+          <w:sz w:val="26"/>
+          <w:szCs w:val="26"/>
+          <w:u w:val="single"/>
+        </w:rPr>
+      </w:pPr>
+    </w:p>
+    <w:p>
+      <w:pPr>
+        <w:rPr>
+          <w:rFonts w:ascii="Calibri" w:eastAsia="Calibri" w:hAnsi="Calibri" w:cs="Calibri"/>
+          <w:color w:val="1155CC"/>
+          <w:sz w:val="26"/>
+          <w:szCs w:val="26"/>
+          <w:u w:val="single"/>
+        </w:rPr>
+      </w:pPr>
+    </w:p>
+    <w:p>
+      <w:pPr>
+        <w:rPr>
+          <w:rFonts w:ascii="Calibri" w:eastAsia="Calibri" w:hAnsi="Calibri" w:cs="Calibri"/>
+          <w:color w:val="1155CC"/>
+          <w:sz w:val="26"/>
+          <w:szCs w:val="26"/>
+          <w:u w:val="single"/>
+        </w:rPr>
+      </w:pPr>
+    </w:p>
+    <w:p>
+      <w:pPr>
+        <w:rPr>
+          <w:rFonts w:ascii="Calibri" w:eastAsia="Calibri" w:hAnsi="Calibri" w:cs="Calibri"/>
+          <w:color w:val="1155CC"/>
+          <w:sz w:val="26"/>
+          <w:szCs w:val="26"/>
+          <w:u w:val="single"/>
+        </w:rPr>
+      </w:pPr>
+    </w:p>
+    <w:p>
+      <w:pPr>
+        <w:rPr>
+          <w:rFonts w:ascii="Calibri" w:eastAsia="Calibri" w:hAnsi="Calibri" w:cs="Calibri"/>
+          <w:color w:val="1155CC"/>
+          <w:sz w:val="26"/>
+          <w:szCs w:val="26"/>
+          <w:u w:val="single"/>
+        </w:rPr>
+      </w:pPr>
+    </w:p>
+    <w:p>
+      <w:pPr>
+        <w:rPr>
+          <w:rFonts w:ascii="Calibri" w:eastAsia="Calibri" w:hAnsi="Calibri" w:cs="Calibri"/>
+          <w:color w:val="1155CC"/>
+          <w:sz w:val="26"/>
+          <w:szCs w:val="26"/>
+          <w:u w:val="single"/>
+        </w:rPr>
+      </w:pPr>
+    </w:p>
+    <w:p>
+      <w:pPr>
+        <w:rPr>
+          <w:rFonts w:ascii="Calibri" w:eastAsia="Calibri" w:hAnsi="Calibri" w:cs="Calibri"/>
+          <w:color w:val="1155CC"/>
+          <w:sz w:val="26"/>
+          <w:szCs w:val="26"/>
+          <w:u w:val="single"/>
+        </w:rPr>
+      </w:pPr>
+    </w:p>
+    <w:p>
+      <w:pPr>
+        <w:rPr>
+          <w:rFonts w:ascii="Calibri" w:eastAsia="Calibri" w:hAnsi="Calibri" w:cs="Calibri"/>
+          <w:color w:val="1155CC"/>
+          <w:sz w:val="26"/>
+          <w:szCs w:val="26"/>
+          <w:u w:val="single"/>
+        </w:rPr>
+      </w:pPr>
+    </w:p>
+    <w:p>
+      <w:pPr>
+        <w:rPr>
+          <w:rFonts w:ascii="Calibri" w:eastAsia="Calibri" w:hAnsi="Calibri" w:cs="Calibri"/>
+          <w:color w:val="1155CC"/>
+          <w:sz w:val="26"/>
+          <w:szCs w:val="26"/>
+          <w:u w:val="single"/>
+        </w:rPr>
+      </w:pPr>
+    </w:p>
+    <w:p>
+      <w:pPr>
+        <w:rPr>
+          <w:rFonts w:ascii="Calibri" w:eastAsia="Calibri" w:hAnsi="Calibri" w:cs="Calibri"/>
+          <w:color w:val="4472C4" w:themeColor="accent1"/>
+          <w:sz w:val="32"/>
+          <w:szCs w:val="32"/>
+          <w:u w:val="single"/>
+        </w:rPr>
+      </w:pPr>
+      <w:r>
+        <w:rPr>
+          <w:color w:val="4472C4" w:themeColor="accent1"/>
+          <w:sz w:val="28"/>
+          <w:szCs w:val="28"/>
+        </w:rPr>
+        <w:t>Version objet</w:t>
+      </w:r>
+    </w:p>
+    <w:p>
+      <w:r>
+        <w:rPr>
+          <w:noProof/>
+        </w:rPr>
+        <w:lastRenderedPageBreak/>
+        <w:drawing>
+          <wp:inline distT="0" distB="0" distL="0" distR="0" wp14:anchorId="39C06E0C" wp14:editId="4E59C5D5">
+            <wp:extent cx="5733415" cy="5404485"/>
+            <wp:effectExtent l="0" t="0" r="0" b="5715"/>
+            <wp:docPr id="16" name="Image 16" descr="Une image contenant texte&#10;&#10;Description générée automatiquement"/>
+            <wp:cNvGraphicFramePr>
+              <a:graphicFrameLocks xmlns:a="http://schemas.openxmlformats.org/drawingml/2006/main" noChangeAspect="1"/>
+            </wp:cNvGraphicFramePr>
+            <a:graphic xmlns:a="http://schemas.openxmlformats.org/drawingml/2006/main">
+              <a:graphicData uri="http://schemas.openxmlformats.org/drawingml/2006/picture">
+                <pic:pic xmlns:pic="http://schemas.openxmlformats.org/drawingml/2006/picture">
+                  <pic:nvPicPr>
+                    <pic:cNvPr id="16" name="Image 16" descr="Une image contenant texte&#10;&#10;Description générée automatiquement"/>
+                    <pic:cNvPicPr/>
+                  </pic:nvPicPr>
+                  <pic:blipFill>
+                    <a:blip r:embed="rId23" cstate="print">
+                      <a:extLst>
+                        <a:ext uri="{28A0092B-C50C-407E-A947-70E740481C1C}">
+                          <a14:useLocalDpi xmlns:a14="http://schemas.microsoft.com/office/drawing/2010/main" val="0"/>
+                        </a:ext>
+                      </a:extLst>
+                    </a:blip>
+                    <a:stretch>
+                      <a:fillRect/>
+                    </a:stretch>
+                  </pic:blipFill>
+                  <pic:spPr>
+                    <a:xfrm>
+                      <a:off x="0" y="0"/>
+                      <a:ext cx="5733415" cy="5404485"/>
+                    </a:xfrm>
+                    <a:prstGeom prst="rect">
+                      <a:avLst/>
+                    </a:prstGeom>
+                  </pic:spPr>
+                </pic:pic>
+              </a:graphicData>
+            </a:graphic>
+          </wp:inline>
+        </w:drawing>
+      </w:r>
+      <w:r>
+        <w:rPr>
+          <w:noProof/>
+        </w:rPr>
+        <w:lastRenderedPageBreak/>
+        <w:drawing>
+          <wp:inline distT="0" distB="0" distL="0" distR="0" wp14:anchorId="5527A263" wp14:editId="1962AF88">
+            <wp:extent cx="5733415" cy="4303395"/>
+            <wp:effectExtent l="0" t="0" r="0" b="1905"/>
+            <wp:docPr id="15" name="Image 15" descr="Une image contenant texte&#10;&#10;Description générée automatiquement"/>
+            <wp:cNvGraphicFramePr>
+              <a:graphicFrameLocks xmlns:a="http://schemas.openxmlformats.org/drawingml/2006/main" noChangeAspect="1"/>
+            </wp:cNvGraphicFramePr>
+            <a:graphic xmlns:a="http://schemas.openxmlformats.org/drawingml/2006/main">
+              <a:graphicData uri="http://schemas.openxmlformats.org/drawingml/2006/picture">
+                <pic:pic xmlns:pic="http://schemas.openxmlformats.org/drawingml/2006/picture">
+                  <pic:nvPicPr>
+                    <pic:cNvPr id="15" name="Image 15" descr="Une image contenant texte&#10;&#10;Description générée automatiquement"/>
+                    <pic:cNvPicPr/>
+                  </pic:nvPicPr>
+                  <pic:blipFill>
+                    <a:blip r:embed="rId24" cstate="print">
+                      <a:extLst>
+                        <a:ext uri="{28A0092B-C50C-407E-A947-70E740481C1C}">
+                          <a14:useLocalDpi xmlns:a14="http://schemas.microsoft.com/office/drawing/2010/main" val="0"/>
+                        </a:ext>
+                      </a:extLst>
+                    </a:blip>
+                    <a:stretch>
+                      <a:fillRect/>
+                    </a:stretch>
+                  </pic:blipFill>
+                  <pic:spPr>
+                    <a:xfrm>
+                      <a:off x="0" y="0"/>
+                      <a:ext cx="5733415" cy="4303395"/>
+                    </a:xfrm>
+                    <a:prstGeom prst="rect">
+                      <a:avLst/>
+                    </a:prstGeom>
+                  </pic:spPr>
+                </pic:pic>
+              </a:graphicData>
+            </a:graphic>
+          </wp:inline>
+        </w:drawing>
+      </w:r>
+    </w:p>
     <w:sectPr>
-      <w:headerReference w:type="default" r:id="rId23"/>
-      <w:footerReference w:type="even" r:id="rId24"/>
-      <w:footerReference w:type="default" r:id="rId25"/>
+      <w:headerReference w:type="default" r:id="rId25"/>
+      <w:footerReference w:type="even" r:id="rId26"/>
+      <w:footerReference w:type="default" r:id="rId27"/>
       <w:pgSz w:w="11909" w:h="16834"/>
       <w:pgMar w:top="1440" w:right="1440" w:bottom="1440" w:left="1440" w:header="720" w:footer="720" w:gutter="0"/>
       <w:pgNumType w:start="1"/>
@@ -10562,7 +10735,7 @@
   <w:sdt>
     <w:sdtPr>
       <w:rPr>
-        <w:rStyle w:val="PageNumber"/>
+        <w:rStyle w:val="Numrodepage"/>
       </w:rPr>
       <w:id w:val="-181665739"/>
       <w:docPartObj>
@@ -10573,27 +10746,27 @@
     <w:sdtContent>
       <w:p>
         <w:pPr>
-          <w:pStyle w:val="Footer"/>
+          <w:pStyle w:val="Pieddepage"/>
           <w:framePr w:wrap="none" w:vAnchor="text" w:hAnchor="margin" w:xAlign="right" w:y="1"/>
           <w:rPr>
-            <w:rStyle w:val="PageNumber"/>
+            <w:rStyle w:val="Numrodepage"/>
           </w:rPr>
         </w:pPr>
         <w:r>
           <w:rPr>
-            <w:rStyle w:val="PageNumber"/>
+            <w:rStyle w:val="Numrodepage"/>
           </w:rPr>
           <w:fldChar w:fldCharType="begin"/>
         </w:r>
         <w:r>
           <w:rPr>
-            <w:rStyle w:val="PageNumber"/>
+            <w:rStyle w:val="Numrodepage"/>
           </w:rPr>
           <w:instrText xml:space="preserve"> PAGE </w:instrText>
         </w:r>
         <w:r>
           <w:rPr>
-            <w:rStyle w:val="PageNumber"/>
+            <w:rStyle w:val="Numrodepage"/>
           </w:rPr>
           <w:fldChar w:fldCharType="end"/>
         </w:r>
@@ -10602,7 +10775,7 @@
   </w:sdt>
   <w:p>
     <w:pPr>
-      <w:pStyle w:val="Footer"/>
+      <w:pStyle w:val="Pieddepage"/>
       <w:ind w:right="360"/>
     </w:pPr>
   </w:p>
@@ -10614,7 +10787,7 @@
   <w:sdt>
     <w:sdtPr>
       <w:rPr>
-        <w:rStyle w:val="PageNumber"/>
+        <w:rStyle w:val="Numrodepage"/>
       </w:rPr>
       <w:id w:val="1090891031"/>
       <w:docPartObj>
@@ -10625,40 +10798,40 @@
     <w:sdtContent>
       <w:p>
         <w:pPr>
-          <w:pStyle w:val="Footer"/>
+          <w:pStyle w:val="Pieddepage"/>
           <w:framePr w:wrap="none" w:vAnchor="text" w:hAnchor="margin" w:xAlign="right" w:y="1"/>
           <w:rPr>
-            <w:rStyle w:val="PageNumber"/>
+            <w:rStyle w:val="Numrodepage"/>
           </w:rPr>
         </w:pPr>
         <w:r>
           <w:rPr>
-            <w:rStyle w:val="PageNumber"/>
+            <w:rStyle w:val="Numrodepage"/>
           </w:rPr>
           <w:fldChar w:fldCharType="begin"/>
         </w:r>
         <w:r>
           <w:rPr>
-            <w:rStyle w:val="PageNumber"/>
+            <w:rStyle w:val="Numrodepage"/>
           </w:rPr>
           <w:instrText xml:space="preserve"> PAGE </w:instrText>
         </w:r>
         <w:r>
           <w:rPr>
-            <w:rStyle w:val="PageNumber"/>
+            <w:rStyle w:val="Numrodepage"/>
           </w:rPr>
           <w:fldChar w:fldCharType="separate"/>
         </w:r>
         <w:r>
           <w:rPr>
-            <w:rStyle w:val="PageNumber"/>
+            <w:rStyle w:val="Numrodepage"/>
             <w:noProof/>
           </w:rPr>
           <w:t>1</w:t>
         </w:r>
         <w:r>
           <w:rPr>
-            <w:rStyle w:val="PageNumber"/>
+            <w:rStyle w:val="Numrodepage"/>
           </w:rPr>
           <w:fldChar w:fldCharType="end"/>
         </w:r>
@@ -10667,7 +10840,7 @@
   </w:sdt>
   <w:p>
     <w:pPr>
-      <w:pStyle w:val="Footer"/>
+      <w:pStyle w:val="Pieddepage"/>
       <w:ind w:right="360"/>
     </w:pPr>
   </w:p>
@@ -11110,11 +11283,11 @@
       <w:lang w:val="fr" w:eastAsia="en-GB"/>
     </w:rPr>
   </w:style>
-  <w:style w:type="paragraph" w:styleId="Heading1">
+  <w:style w:type="paragraph" w:styleId="Titre1">
     <w:name w:val="heading 1"/>
     <w:basedOn w:val="Normal"/>
     <w:next w:val="Normal"/>
-    <w:link w:val="Heading1Char"/>
+    <w:link w:val="Titre1Car"/>
     <w:uiPriority w:val="9"/>
     <w:qFormat/>
     <w:rsid w:val="001E3138"/>
@@ -11131,13 +11304,12 @@
       <w:szCs w:val="32"/>
     </w:rPr>
   </w:style>
-  <w:style w:type="paragraph" w:styleId="Heading2">
+  <w:style w:type="paragraph" w:styleId="Titre2">
     <w:name w:val="heading 2"/>
     <w:basedOn w:val="Normal"/>
     <w:next w:val="Normal"/>
-    <w:link w:val="Heading2Char"/>
+    <w:link w:val="Titre2Car"/>
     <w:uiPriority w:val="9"/>
-    <w:semiHidden/>
     <w:unhideWhenUsed/>
     <w:qFormat/>
     <w:rsid w:val="001E3138"/>
@@ -11154,11 +11326,11 @@
       <w:szCs w:val="26"/>
     </w:rPr>
   </w:style>
-  <w:style w:type="paragraph" w:styleId="Heading3">
+  <w:style w:type="paragraph" w:styleId="Titre3">
     <w:name w:val="heading 3"/>
     <w:basedOn w:val="Normal"/>
     <w:next w:val="Normal"/>
-    <w:link w:val="Heading3Char"/>
+    <w:link w:val="Titre3Car"/>
     <w:uiPriority w:val="9"/>
     <w:semiHidden/>
     <w:unhideWhenUsed/>
@@ -11177,13 +11349,13 @@
       <w:szCs w:val="24"/>
     </w:rPr>
   </w:style>
-  <w:style w:type="character" w:default="1" w:styleId="DefaultParagraphFont">
+  <w:style w:type="character" w:default="1" w:styleId="Policepardfaut">
     <w:name w:val="Default Paragraph Font"/>
     <w:uiPriority w:val="1"/>
     <w:semiHidden/>
     <w:unhideWhenUsed/>
   </w:style>
-  <w:style w:type="table" w:default="1" w:styleId="TableNormal">
+  <w:style w:type="table" w:default="1" w:styleId="TableauNormal">
     <w:name w:val="Normal Table"/>
     <w:uiPriority w:val="99"/>
     <w:semiHidden/>
@@ -11198,16 +11370,16 @@
       </w:tblCellMar>
     </w:tblPr>
   </w:style>
-  <w:style w:type="numbering" w:default="1" w:styleId="NoList">
+  <w:style w:type="numbering" w:default="1" w:styleId="Aucuneliste">
     <w:name w:val="No List"/>
     <w:uiPriority w:val="99"/>
     <w:semiHidden/>
     <w:unhideWhenUsed/>
   </w:style>
-  <w:style w:type="character" w:customStyle="1" w:styleId="Heading1Char">
-    <w:name w:val="Heading 1 Char"/>
-    <w:basedOn w:val="DefaultParagraphFont"/>
-    <w:link w:val="Heading1"/>
+  <w:style w:type="character" w:customStyle="1" w:styleId="Titre1Car">
+    <w:name w:val="Titre 1 Car"/>
+    <w:basedOn w:val="Policepardfaut"/>
+    <w:link w:val="Titre1"/>
     <w:uiPriority w:val="9"/>
     <w:rsid w:val="001E3138"/>
     <w:rPr>
@@ -11218,9 +11390,9 @@
       <w:lang w:val="fr" w:eastAsia="en-GB"/>
     </w:rPr>
   </w:style>
-  <w:style w:type="paragraph" w:styleId="TOCHeading">
+  <w:style w:type="paragraph" w:styleId="En-ttedetabledesmatires">
     <w:name w:val="TOC Heading"/>
-    <w:basedOn w:val="Heading1"/>
+    <w:basedOn w:val="Titre1"/>
     <w:next w:val="Normal"/>
     <w:uiPriority w:val="39"/>
     <w:unhideWhenUsed/>
@@ -11238,7 +11410,7 @@
       <w:lang w:val="en-US" w:eastAsia="en-US"/>
     </w:rPr>
   </w:style>
-  <w:style w:type="paragraph" w:styleId="TOC1">
+  <w:style w:type="paragraph" w:styleId="TM1">
     <w:name w:val="toc 1"/>
     <w:basedOn w:val="Normal"/>
     <w:next w:val="Normal"/>
@@ -11259,7 +11431,7 @@
       <w:szCs w:val="24"/>
     </w:rPr>
   </w:style>
-  <w:style w:type="paragraph" w:styleId="TOC2">
+  <w:style w:type="paragraph" w:styleId="TM2">
     <w:name w:val="toc 2"/>
     <w:basedOn w:val="Normal"/>
     <w:next w:val="Normal"/>
@@ -11277,7 +11449,7 @@
       <w:bCs/>
     </w:rPr>
   </w:style>
-  <w:style w:type="paragraph" w:styleId="TOC3">
+  <w:style w:type="paragraph" w:styleId="TM3">
     <w:name w:val="toc 3"/>
     <w:basedOn w:val="Normal"/>
     <w:next w:val="Normal"/>
@@ -11294,7 +11466,7 @@
       <w:szCs w:val="20"/>
     </w:rPr>
   </w:style>
-  <w:style w:type="paragraph" w:styleId="TOC4">
+  <w:style w:type="paragraph" w:styleId="TM4">
     <w:name w:val="toc 4"/>
     <w:basedOn w:val="Normal"/>
     <w:next w:val="Normal"/>
@@ -11312,7 +11484,7 @@
       <w:szCs w:val="20"/>
     </w:rPr>
   </w:style>
-  <w:style w:type="paragraph" w:styleId="TOC5">
+  <w:style w:type="paragraph" w:styleId="TM5">
     <w:name w:val="toc 5"/>
     <w:basedOn w:val="Normal"/>
     <w:next w:val="Normal"/>
@@ -11330,7 +11502,7 @@
       <w:szCs w:val="20"/>
     </w:rPr>
   </w:style>
-  <w:style w:type="paragraph" w:styleId="TOC6">
+  <w:style w:type="paragraph" w:styleId="TM6">
     <w:name w:val="toc 6"/>
     <w:basedOn w:val="Normal"/>
     <w:next w:val="Normal"/>
@@ -11348,7 +11520,7 @@
       <w:szCs w:val="20"/>
     </w:rPr>
   </w:style>
-  <w:style w:type="paragraph" w:styleId="TOC7">
+  <w:style w:type="paragraph" w:styleId="TM7">
     <w:name w:val="toc 7"/>
     <w:basedOn w:val="Normal"/>
     <w:next w:val="Normal"/>
@@ -11366,7 +11538,7 @@
       <w:szCs w:val="20"/>
     </w:rPr>
   </w:style>
-  <w:style w:type="paragraph" w:styleId="TOC8">
+  <w:style w:type="paragraph" w:styleId="TM8">
     <w:name w:val="toc 8"/>
     <w:basedOn w:val="Normal"/>
     <w:next w:val="Normal"/>
@@ -11384,7 +11556,7 @@
       <w:szCs w:val="20"/>
     </w:rPr>
   </w:style>
-  <w:style w:type="paragraph" w:styleId="TOC9">
+  <w:style w:type="paragraph" w:styleId="TM9">
     <w:name w:val="toc 9"/>
     <w:basedOn w:val="Normal"/>
     <w:next w:val="Normal"/>
@@ -11402,9 +11574,9 @@
       <w:szCs w:val="20"/>
     </w:rPr>
   </w:style>
-  <w:style w:type="character" w:styleId="Hyperlink">
+  <w:style w:type="character" w:styleId="Lienhypertexte">
     <w:name w:val="Hyperlink"/>
-    <w:basedOn w:val="DefaultParagraphFont"/>
+    <w:basedOn w:val="Policepardfaut"/>
     <w:uiPriority w:val="99"/>
     <w:unhideWhenUsed/>
     <w:rsid w:val="001E3138"/>
@@ -11413,12 +11585,11 @@
       <w:u w:val="single"/>
     </w:rPr>
   </w:style>
-  <w:style w:type="character" w:customStyle="1" w:styleId="Heading2Char">
-    <w:name w:val="Heading 2 Char"/>
-    <w:basedOn w:val="DefaultParagraphFont"/>
-    <w:link w:val="Heading2"/>
+  <w:style w:type="character" w:customStyle="1" w:styleId="Titre2Car">
+    <w:name w:val="Titre 2 Car"/>
+    <w:basedOn w:val="Policepardfaut"/>
+    <w:link w:val="Titre2"/>
     <w:uiPriority w:val="9"/>
-    <w:semiHidden/>
     <w:rsid w:val="001E3138"/>
     <w:rPr>
       <w:rFonts w:asciiTheme="majorHAnsi" w:eastAsiaTheme="majorEastAsia" w:hAnsiTheme="majorHAnsi" w:cstheme="majorBidi"/>
@@ -11428,10 +11599,10 @@
       <w:lang w:val="fr" w:eastAsia="en-GB"/>
     </w:rPr>
   </w:style>
-  <w:style w:type="character" w:customStyle="1" w:styleId="Heading3Char">
-    <w:name w:val="Heading 3 Char"/>
-    <w:basedOn w:val="DefaultParagraphFont"/>
-    <w:link w:val="Heading3"/>
+  <w:style w:type="character" w:customStyle="1" w:styleId="Titre3Car">
+    <w:name w:val="Titre 3 Car"/>
+    <w:basedOn w:val="Policepardfaut"/>
+    <w:link w:val="Titre3"/>
     <w:uiPriority w:val="9"/>
     <w:semiHidden/>
     <w:rsid w:val="000B4DE4"/>
@@ -11441,10 +11612,10 @@
       <w:lang w:val="fr" w:eastAsia="en-GB"/>
     </w:rPr>
   </w:style>
-  <w:style w:type="paragraph" w:styleId="Footer">
+  <w:style w:type="paragraph" w:styleId="Pieddepage">
     <w:name w:val="footer"/>
     <w:basedOn w:val="Normal"/>
-    <w:link w:val="FooterChar"/>
+    <w:link w:val="PieddepageCar"/>
     <w:uiPriority w:val="99"/>
     <w:unhideWhenUsed/>
     <w:rsid w:val="00CA3874"/>
@@ -11456,10 +11627,10 @@
       <w:spacing w:line="240" w:lineRule="auto"/>
     </w:pPr>
   </w:style>
-  <w:style w:type="character" w:customStyle="1" w:styleId="FooterChar">
-    <w:name w:val="Footer Char"/>
-    <w:basedOn w:val="DefaultParagraphFont"/>
-    <w:link w:val="Footer"/>
+  <w:style w:type="character" w:customStyle="1" w:styleId="PieddepageCar">
+    <w:name w:val="Pied de page Car"/>
+    <w:basedOn w:val="Policepardfaut"/>
+    <w:link w:val="Pieddepage"/>
     <w:uiPriority w:val="99"/>
     <w:rsid w:val="00CA3874"/>
     <w:rPr>
@@ -11469,9 +11640,9 @@
       <w:lang w:val="fr" w:eastAsia="en-GB"/>
     </w:rPr>
   </w:style>
-  <w:style w:type="character" w:styleId="PageNumber">
+  <w:style w:type="character" w:styleId="Numrodepage">
     <w:name w:val="page number"/>
-    <w:basedOn w:val="DefaultParagraphFont"/>
+    <w:basedOn w:val="Policepardfaut"/>
     <w:uiPriority w:val="99"/>
     <w:semiHidden/>
     <w:unhideWhenUsed/>

</xml_diff>